<commit_message>
commit 2. Desde notebook. Probando una minima modificacion para ver como funciona.
</commit_message>
<xml_diff>
--- a/TF_SIMULACION.docx
+++ b/TF_SIMULACION.docx
@@ -554,6 +554,12 @@
           <w:color w:val="FF0000"/>
         </w:rPr>
       </w:pPr>
+      <w:r>
+        <w:rPr>
+          <w:color w:val="FF0000"/>
+        </w:rPr>
+        <w:t>Se agrega línea al final del resumen</w:t>
+      </w:r>
       <w:hyperlink w:anchor="h.gjdgxs"/>
       <w:r>
         <w:rPr>
@@ -3397,6 +3403,7 @@
       </w:pPr>
       <w:r>
         <w:rPr>
+          <w:noProof/>
           <w:color w:val="auto"/>
         </w:rPr>
         <w:lastRenderedPageBreak/>
@@ -7824,7 +7831,7 @@
 
 <file path=word/endnotes.xml><?xml version="1.0" encoding="utf-8"?>
 <w:endnotes xmlns:ve="http://schemas.openxmlformats.org/markup-compatibility/2006" xmlns:o="urn:schemas-microsoft-com:office:office" xmlns:r="http://schemas.openxmlformats.org/officeDocument/2006/relationships" xmlns:m="http://schemas.openxmlformats.org/officeDocument/2006/math" xmlns:v="urn:schemas-microsoft-com:vml" xmlns:wp="http://schemas.openxmlformats.org/drawingml/2006/wordprocessingDrawing" xmlns:w10="urn:schemas-microsoft-com:office:word" xmlns:w="http://schemas.openxmlformats.org/wordprocessingml/2006/main" xmlns:wne="http://schemas.microsoft.com/office/word/2006/wordml">
-  <w:endnote w:type="separator" w:id="-1">
+  <w:endnote w:type="separator" w:id="0">
     <w:p>
       <w:pPr>
         <w:spacing w:after="0" w:line="240" w:lineRule="auto"/>
@@ -7834,7 +7841,7 @@
       </w:r>
     </w:p>
   </w:endnote>
-  <w:endnote w:type="continuationSeparator" w:id="0">
+  <w:endnote w:type="continuationSeparator" w:id="1">
     <w:p>
       <w:pPr>
         <w:spacing w:after="0" w:line="240" w:lineRule="auto"/>
@@ -7864,7 +7871,7 @@
         <w:rPr>
           <w:noProof/>
         </w:rPr>
-        <w:t>2</w:t>
+        <w:t>1</w:t>
       </w:r>
     </w:fldSimple>
   </w:p>
@@ -7883,7 +7890,7 @@
 
 <file path=word/footnotes.xml><?xml version="1.0" encoding="utf-8"?>
 <w:footnotes xmlns:ve="http://schemas.openxmlformats.org/markup-compatibility/2006" xmlns:o="urn:schemas-microsoft-com:office:office" xmlns:r="http://schemas.openxmlformats.org/officeDocument/2006/relationships" xmlns:m="http://schemas.openxmlformats.org/officeDocument/2006/math" xmlns:v="urn:schemas-microsoft-com:vml" xmlns:wp="http://schemas.openxmlformats.org/drawingml/2006/wordprocessingDrawing" xmlns:w10="urn:schemas-microsoft-com:office:word" xmlns:w="http://schemas.openxmlformats.org/wordprocessingml/2006/main" xmlns:wne="http://schemas.microsoft.com/office/word/2006/wordml">
-  <w:footnote w:type="separator" w:id="-1">
+  <w:footnote w:type="separator" w:id="0">
     <w:p>
       <w:pPr>
         <w:spacing w:after="0" w:line="240" w:lineRule="auto"/>
@@ -7893,7 +7900,7 @@
       </w:r>
     </w:p>
   </w:footnote>
-  <w:footnote w:type="continuationSeparator" w:id="0">
+  <w:footnote w:type="continuationSeparator" w:id="1">
     <w:p>
       <w:pPr>
         <w:spacing w:after="0" w:line="240" w:lineRule="auto"/>
@@ -10975,58 +10982,58 @@
                 <c:formatCode>0.000</c:formatCode>
                 <c:ptCount val="18"/>
                 <c:pt idx="0">
-                  <c:v>5.2666666666666709E-2</c:v>
+                  <c:v>5.2666666666666723E-2</c:v>
                 </c:pt>
                 <c:pt idx="1">
-                  <c:v>5.1333333333333397E-2</c:v>
+                  <c:v>5.1333333333333432E-2</c:v>
                 </c:pt>
                 <c:pt idx="2">
-                  <c:v>5.1333333333333397E-2</c:v>
+                  <c:v>5.1333333333333432E-2</c:v>
                 </c:pt>
                 <c:pt idx="3">
-                  <c:v>5.5666666666666691E-2</c:v>
+                  <c:v>5.5666666666666711E-2</c:v>
                 </c:pt>
                 <c:pt idx="4">
                   <c:v>5.1000000000000004E-2</c:v>
                 </c:pt>
                 <c:pt idx="5">
-                  <c:v>5.3666666666666696E-2</c:v>
+                  <c:v>5.366666666666671E-2</c:v>
                 </c:pt>
                 <c:pt idx="6">
-                  <c:v>5.1666666666666687E-2</c:v>
+                  <c:v>5.1666666666666694E-2</c:v>
                 </c:pt>
                 <c:pt idx="7">
-                  <c:v>5.3333333333333378E-2</c:v>
+                  <c:v>5.3333333333333427E-2</c:v>
                 </c:pt>
                 <c:pt idx="8">
-                  <c:v>5.0666666666666693E-2</c:v>
+                  <c:v>5.0666666666666707E-2</c:v>
                 </c:pt>
                 <c:pt idx="9">
-                  <c:v>5.0666666666666693E-2</c:v>
+                  <c:v>5.0666666666666707E-2</c:v>
                 </c:pt>
                 <c:pt idx="10">
-                  <c:v>5.1666666666666687E-2</c:v>
+                  <c:v>5.1666666666666694E-2</c:v>
                 </c:pt>
                 <c:pt idx="11">
-                  <c:v>5.4333333333333414E-2</c:v>
+                  <c:v>5.4333333333333456E-2</c:v>
                 </c:pt>
                 <c:pt idx="12">
-                  <c:v>5.1666666666666687E-2</c:v>
+                  <c:v>5.1666666666666694E-2</c:v>
                 </c:pt>
                 <c:pt idx="13">
-                  <c:v>4.7333333333333408E-2</c:v>
+                  <c:v>4.7333333333333442E-2</c:v>
                 </c:pt>
                 <c:pt idx="14">
-                  <c:v>5.9000000000000025E-2</c:v>
+                  <c:v>5.9000000000000045E-2</c:v>
                 </c:pt>
                 <c:pt idx="15">
-                  <c:v>4.966666666666672E-2</c:v>
+                  <c:v>4.9666666666666734E-2</c:v>
                 </c:pt>
                 <c:pt idx="16">
-                  <c:v>5.5000000000000014E-2</c:v>
+                  <c:v>5.5000000000000021E-2</c:v>
                 </c:pt>
                 <c:pt idx="17">
-                  <c:v>4.900000000000003E-2</c:v>
+                  <c:v>4.9000000000000044E-2</c:v>
                 </c:pt>
               </c:numCache>
             </c:numRef>
@@ -11045,7 +11052,7 @@
                 <c:formatCode>0.000</c:formatCode>
                 <c:ptCount val="18"/>
                 <c:pt idx="0">
-                  <c:v>9.8000000000000087E-2</c:v>
+                  <c:v>9.8000000000000143E-2</c:v>
                 </c:pt>
                 <c:pt idx="1">
                   <c:v>0.10133333333333333</c:v>
@@ -11057,10 +11064,10 @@
                   <c:v>0.10199999999999998</c:v>
                 </c:pt>
                 <c:pt idx="4">
-                  <c:v>0.10366666666666671</c:v>
+                  <c:v>0.10366666666666674</c:v>
                 </c:pt>
                 <c:pt idx="5">
-                  <c:v>0.11000000000000001</c:v>
+                  <c:v>0.11000000000000003</c:v>
                 </c:pt>
                 <c:pt idx="6">
                   <c:v>0.10833333333333336</c:v>
@@ -11072,31 +11079,31 @@
                   <c:v>0.10233333333333333</c:v>
                 </c:pt>
                 <c:pt idx="9">
-                  <c:v>0.10766666666666672</c:v>
+                  <c:v>0.10766666666666674</c:v>
                 </c:pt>
                 <c:pt idx="10">
-                  <c:v>0.10266666666666673</c:v>
+                  <c:v>0.10266666666666675</c:v>
                 </c:pt>
                 <c:pt idx="11">
                   <c:v>0.10433333333333333</c:v>
                 </c:pt>
                 <c:pt idx="12">
-                  <c:v>0.10766666666666672</c:v>
+                  <c:v>0.10766666666666674</c:v>
                 </c:pt>
                 <c:pt idx="13">
-                  <c:v>0.10866666666666673</c:v>
+                  <c:v>0.10866666666666676</c:v>
                 </c:pt>
                 <c:pt idx="14">
-                  <c:v>0.10566666666666671</c:v>
+                  <c:v>0.10566666666666674</c:v>
                 </c:pt>
                 <c:pt idx="15">
                   <c:v>0.10600000000000002</c:v>
                 </c:pt>
                 <c:pt idx="16">
-                  <c:v>0.10800000000000004</c:v>
+                  <c:v>0.10800000000000007</c:v>
                 </c:pt>
                 <c:pt idx="17">
-                  <c:v>0.10933333333333338</c:v>
+                  <c:v>0.10933333333333339</c:v>
                 </c:pt>
               </c:numCache>
             </c:numRef>
@@ -11115,40 +11122,40 @@
                 <c:formatCode>0.000</c:formatCode>
                 <c:ptCount val="18"/>
                 <c:pt idx="0">
-                  <c:v>9.6000000000000058E-2</c:v>
+                  <c:v>9.6000000000000071E-2</c:v>
                 </c:pt>
                 <c:pt idx="1">
-                  <c:v>0.14600000000000007</c:v>
+                  <c:v>0.14600000000000013</c:v>
                 </c:pt>
                 <c:pt idx="2">
-                  <c:v>0.14333333333333345</c:v>
+                  <c:v>0.14333333333333351</c:v>
                 </c:pt>
                 <c:pt idx="3">
-                  <c:v>0.15100000000000008</c:v>
+                  <c:v>0.15100000000000013</c:v>
                 </c:pt>
                 <c:pt idx="4">
-                  <c:v>0.14533333333333343</c:v>
+                  <c:v>0.14533333333333348</c:v>
                 </c:pt>
                 <c:pt idx="5">
-                  <c:v>0.16033333333333341</c:v>
+                  <c:v>0.16033333333333344</c:v>
                 </c:pt>
                 <c:pt idx="6">
-                  <c:v>0.16133333333333341</c:v>
+                  <c:v>0.16133333333333344</c:v>
                 </c:pt>
                 <c:pt idx="7">
                   <c:v>0.15866666666666671</c:v>
                 </c:pt>
                 <c:pt idx="8">
-                  <c:v>0.15733333333333346</c:v>
+                  <c:v>0.15733333333333352</c:v>
                 </c:pt>
                 <c:pt idx="9">
-                  <c:v>0.16333333333333341</c:v>
+                  <c:v>0.16333333333333344</c:v>
                 </c:pt>
                 <c:pt idx="10">
                   <c:v>0.1546666666666667</c:v>
                 </c:pt>
                 <c:pt idx="11">
-                  <c:v>0.15933333333333347</c:v>
+                  <c:v>0.15933333333333358</c:v>
                 </c:pt>
                 <c:pt idx="12">
                   <c:v>0.15866666666666671</c:v>
@@ -11160,10 +11167,10 @@
                   <c:v>0.16066666666666668</c:v>
                 </c:pt>
                 <c:pt idx="15">
-                  <c:v>0.15700000000000008</c:v>
+                  <c:v>0.15700000000000014</c:v>
                 </c:pt>
                 <c:pt idx="16">
-                  <c:v>0.15333333333333346</c:v>
+                  <c:v>0.15333333333333352</c:v>
                 </c:pt>
                 <c:pt idx="17">
                   <c:v>0.16166666666666668</c:v>
@@ -11185,25 +11192,25 @@
                 <c:formatCode>0.000</c:formatCode>
                 <c:ptCount val="18"/>
                 <c:pt idx="0">
-                  <c:v>9.9666666666666806E-2</c:v>
+                  <c:v>9.9666666666666875E-2</c:v>
                 </c:pt>
                 <c:pt idx="1">
-                  <c:v>0.14800000000000008</c:v>
+                  <c:v>0.14800000000000013</c:v>
                 </c:pt>
                 <c:pt idx="2">
-                  <c:v>0.1800000000000001</c:v>
+                  <c:v>0.18000000000000016</c:v>
                 </c:pt>
                 <c:pt idx="3">
-                  <c:v>0.19100000000000003</c:v>
+                  <c:v>0.19100000000000006</c:v>
                 </c:pt>
                 <c:pt idx="4">
                   <c:v>0.20066666666666669</c:v>
                 </c:pt>
                 <c:pt idx="5">
-                  <c:v>0.19700000000000004</c:v>
+                  <c:v>0.19700000000000006</c:v>
                 </c:pt>
                 <c:pt idx="6">
-                  <c:v>0.20633333333333345</c:v>
+                  <c:v>0.20633333333333351</c:v>
                 </c:pt>
                 <c:pt idx="7">
                   <c:v>0.19866666666666669</c:v>
@@ -11212,31 +11219,31 @@
                   <c:v>0.20266666666666666</c:v>
                 </c:pt>
                 <c:pt idx="9">
-                  <c:v>0.20633333333333345</c:v>
+                  <c:v>0.20633333333333351</c:v>
                 </c:pt>
                 <c:pt idx="10">
-                  <c:v>0.20633333333333345</c:v>
+                  <c:v>0.20633333333333351</c:v>
                 </c:pt>
                 <c:pt idx="11">
                   <c:v>0.20266666666666666</c:v>
                 </c:pt>
                 <c:pt idx="12">
-                  <c:v>0.20900000000000007</c:v>
+                  <c:v>0.20900000000000013</c:v>
                 </c:pt>
                 <c:pt idx="13">
-                  <c:v>0.20033333333333342</c:v>
+                  <c:v>0.20033333333333347</c:v>
                 </c:pt>
                 <c:pt idx="14">
-                  <c:v>0.21700000000000008</c:v>
+                  <c:v>0.21700000000000014</c:v>
                 </c:pt>
                 <c:pt idx="15">
                   <c:v>0.2096666666666667</c:v>
                 </c:pt>
                 <c:pt idx="16">
-                  <c:v>0.20433333333333345</c:v>
+                  <c:v>0.20433333333333351</c:v>
                 </c:pt>
                 <c:pt idx="17">
-                  <c:v>0.21733333333333346</c:v>
+                  <c:v>0.21733333333333352</c:v>
                 </c:pt>
               </c:numCache>
             </c:numRef>
@@ -11258,22 +11265,22 @@
                   <c:v>0.10600000000000002</c:v>
                 </c:pt>
                 <c:pt idx="1">
-                  <c:v>0.14733333333333345</c:v>
+                  <c:v>0.14733333333333351</c:v>
                 </c:pt>
                 <c:pt idx="2">
-                  <c:v>0.1780000000000001</c:v>
+                  <c:v>0.17800000000000016</c:v>
                 </c:pt>
                 <c:pt idx="3">
                   <c:v>0.2136666666666667</c:v>
                 </c:pt>
                 <c:pt idx="4">
-                  <c:v>0.24033333333333345</c:v>
+                  <c:v>0.24033333333333351</c:v>
                 </c:pt>
                 <c:pt idx="5">
-                  <c:v>0.23533333333333342</c:v>
+                  <c:v>0.23533333333333348</c:v>
                 </c:pt>
                 <c:pt idx="6">
-                  <c:v>0.24600000000000008</c:v>
+                  <c:v>0.24600000000000014</c:v>
                 </c:pt>
                 <c:pt idx="7">
                   <c:v>0.25133333333333324</c:v>
@@ -11325,28 +11332,28 @@
                 <c:formatCode>0.000</c:formatCode>
                 <c:ptCount val="18"/>
                 <c:pt idx="0">
-                  <c:v>9.4000000000000056E-2</c:v>
+                  <c:v>9.4000000000000083E-2</c:v>
                 </c:pt>
                 <c:pt idx="1">
                   <c:v>0.14766666666666664</c:v>
                 </c:pt>
                 <c:pt idx="2">
-                  <c:v>0.18033333333333346</c:v>
+                  <c:v>0.18033333333333351</c:v>
                 </c:pt>
                 <c:pt idx="3">
-                  <c:v>0.21400000000000008</c:v>
+                  <c:v>0.21400000000000013</c:v>
                 </c:pt>
                 <c:pt idx="4">
-                  <c:v>0.24833333333333346</c:v>
+                  <c:v>0.24833333333333352</c:v>
                 </c:pt>
                 <c:pt idx="5">
-                  <c:v>0.27266666666666683</c:v>
+                  <c:v>0.27266666666666695</c:v>
                 </c:pt>
                 <c:pt idx="6">
-                  <c:v>0.2876666666666669</c:v>
+                  <c:v>0.28766666666666701</c:v>
                 </c:pt>
                 <c:pt idx="7">
-                  <c:v>0.29766666666666691</c:v>
+                  <c:v>0.29766666666666702</c:v>
                 </c:pt>
                 <c:pt idx="8">
                   <c:v>0.29233333333333333</c:v>
@@ -11358,25 +11365,25 @@
                   <c:v>0.30333333333333334</c:v>
                 </c:pt>
                 <c:pt idx="11">
-                  <c:v>0.30300000000000021</c:v>
+                  <c:v>0.30300000000000032</c:v>
                 </c:pt>
                 <c:pt idx="12">
-                  <c:v>0.30800000000000016</c:v>
+                  <c:v>0.30800000000000027</c:v>
                 </c:pt>
                 <c:pt idx="13">
-                  <c:v>0.30700000000000016</c:v>
+                  <c:v>0.30700000000000027</c:v>
                 </c:pt>
                 <c:pt idx="14">
-                  <c:v>0.30966666666666692</c:v>
+                  <c:v>0.30966666666666703</c:v>
                 </c:pt>
                 <c:pt idx="15">
-                  <c:v>0.30866666666666692</c:v>
+                  <c:v>0.30866666666666703</c:v>
                 </c:pt>
                 <c:pt idx="16">
                   <c:v>0.29933333333333328</c:v>
                 </c:pt>
                 <c:pt idx="17">
-                  <c:v>0.30366666666666692</c:v>
+                  <c:v>0.30366666666666703</c:v>
                 </c:pt>
               </c:numCache>
             </c:numRef>
@@ -11401,52 +11408,52 @@
                   <c:v>0.14566666666666669</c:v>
                 </c:pt>
                 <c:pt idx="2">
-                  <c:v>0.18500000000000008</c:v>
+                  <c:v>0.18500000000000014</c:v>
                 </c:pt>
                 <c:pt idx="3">
-                  <c:v>0.21500000000000008</c:v>
+                  <c:v>0.21500000000000014</c:v>
                 </c:pt>
                 <c:pt idx="4">
                   <c:v>0.251</c:v>
                 </c:pt>
                 <c:pt idx="5">
-                  <c:v>0.28700000000000014</c:v>
+                  <c:v>0.28700000000000025</c:v>
                 </c:pt>
                 <c:pt idx="6">
                   <c:v>0.31833333333333336</c:v>
                 </c:pt>
                 <c:pt idx="7">
-                  <c:v>0.32866666666666694</c:v>
+                  <c:v>0.32866666666666716</c:v>
                 </c:pt>
                 <c:pt idx="8">
-                  <c:v>0.34000000000000008</c:v>
+                  <c:v>0.34000000000000019</c:v>
                 </c:pt>
                 <c:pt idx="9">
                   <c:v>0.34133333333333327</c:v>
                 </c:pt>
                 <c:pt idx="10">
-                  <c:v>0.34200000000000019</c:v>
+                  <c:v>0.3420000000000003</c:v>
                 </c:pt>
                 <c:pt idx="11">
-                  <c:v>0.35300000000000015</c:v>
+                  <c:v>0.35300000000000026</c:v>
                 </c:pt>
                 <c:pt idx="12">
-                  <c:v>0.34800000000000025</c:v>
+                  <c:v>0.34800000000000036</c:v>
                 </c:pt>
                 <c:pt idx="13">
-                  <c:v>0.34666666666666696</c:v>
+                  <c:v>0.34666666666666712</c:v>
                 </c:pt>
                 <c:pt idx="14">
-                  <c:v>0.35566666666666691</c:v>
+                  <c:v>0.35566666666666702</c:v>
                 </c:pt>
                 <c:pt idx="15">
                   <c:v>0.34933333333333333</c:v>
                 </c:pt>
                 <c:pt idx="16">
-                  <c:v>0.36800000000000022</c:v>
+                  <c:v>0.36800000000000033</c:v>
                 </c:pt>
                 <c:pt idx="17">
-                  <c:v>0.36400000000000021</c:v>
+                  <c:v>0.36400000000000032</c:v>
                 </c:pt>
               </c:numCache>
             </c:numRef>
@@ -11465,49 +11472,49 @@
                 <c:formatCode>0.000</c:formatCode>
                 <c:ptCount val="18"/>
                 <c:pt idx="0">
-                  <c:v>0.10166666666666671</c:v>
+                  <c:v>0.10166666666666672</c:v>
                 </c:pt>
                 <c:pt idx="1">
                   <c:v>0.14566666666666664</c:v>
                 </c:pt>
                 <c:pt idx="2">
-                  <c:v>0.17700000000000005</c:v>
+                  <c:v>0.1770000000000001</c:v>
                 </c:pt>
                 <c:pt idx="3">
                   <c:v>0.2196666666666667</c:v>
                 </c:pt>
                 <c:pt idx="4">
-                  <c:v>0.24933333333333346</c:v>
+                  <c:v>0.24933333333333352</c:v>
                 </c:pt>
                 <c:pt idx="5">
-                  <c:v>0.2796666666666669</c:v>
+                  <c:v>0.27966666666666701</c:v>
                 </c:pt>
                 <c:pt idx="6">
-                  <c:v>0.330666666666667</c:v>
+                  <c:v>0.33066666666666722</c:v>
                 </c:pt>
                 <c:pt idx="7">
-                  <c:v>0.35900000000000021</c:v>
+                  <c:v>0.35900000000000032</c:v>
                 </c:pt>
                 <c:pt idx="8">
                   <c:v>0.37433333333333335</c:v>
                 </c:pt>
                 <c:pt idx="9">
-                  <c:v>0.395666666666667</c:v>
+                  <c:v>0.39566666666666722</c:v>
                 </c:pt>
                 <c:pt idx="10">
                   <c:v>0.39933333333333332</c:v>
                 </c:pt>
                 <c:pt idx="11">
-                  <c:v>0.397666666666667</c:v>
+                  <c:v>0.39766666666666722</c:v>
                 </c:pt>
                 <c:pt idx="12">
-                  <c:v>0.39300000000000024</c:v>
+                  <c:v>0.3930000000000004</c:v>
                 </c:pt>
                 <c:pt idx="13">
                   <c:v>0.40433333333333327</c:v>
                 </c:pt>
                 <c:pt idx="14">
-                  <c:v>0.39500000000000024</c:v>
+                  <c:v>0.39500000000000041</c:v>
                 </c:pt>
                 <c:pt idx="15">
                   <c:v>0.40133333333333326</c:v>
@@ -11538,13 +11545,13 @@
                   <c:v>0.10000000000000003</c:v>
                 </c:pt>
                 <c:pt idx="1">
-                  <c:v>0.14433333333333345</c:v>
+                  <c:v>0.14433333333333351</c:v>
                 </c:pt>
                 <c:pt idx="2">
                   <c:v>0.1846666666666667</c:v>
                 </c:pt>
                 <c:pt idx="3">
-                  <c:v>0.22500000000000003</c:v>
+                  <c:v>0.22500000000000006</c:v>
                 </c:pt>
                 <c:pt idx="4">
                   <c:v>0.254</c:v>
@@ -11556,7 +11563,7 @@
                   <c:v>0.33633333333333337</c:v>
                 </c:pt>
                 <c:pt idx="7">
-                  <c:v>0.39500000000000024</c:v>
+                  <c:v>0.39500000000000041</c:v>
                 </c:pt>
                 <c:pt idx="8">
                   <c:v>0.40533333333333327</c:v>
@@ -11565,28 +11572,28 @@
                   <c:v>0.41733333333333333</c:v>
                 </c:pt>
                 <c:pt idx="10">
-                  <c:v>0.43266666666666692</c:v>
+                  <c:v>0.43266666666666703</c:v>
                 </c:pt>
                 <c:pt idx="11">
-                  <c:v>0.43466666666666692</c:v>
+                  <c:v>0.43466666666666703</c:v>
                 </c:pt>
                 <c:pt idx="12">
-                  <c:v>0.43700000000000017</c:v>
+                  <c:v>0.43700000000000028</c:v>
                 </c:pt>
                 <c:pt idx="13">
                   <c:v>0.44133333333333324</c:v>
                 </c:pt>
                 <c:pt idx="14">
-                  <c:v>0.44300000000000006</c:v>
+                  <c:v>0.44300000000000012</c:v>
                 </c:pt>
                 <c:pt idx="15">
-                  <c:v>0.44900000000000007</c:v>
+                  <c:v>0.44900000000000012</c:v>
                 </c:pt>
                 <c:pt idx="16">
                   <c:v>0.44433333333333325</c:v>
                 </c:pt>
                 <c:pt idx="17">
-                  <c:v>0.44566666666666682</c:v>
+                  <c:v>0.44566666666666688</c:v>
                 </c:pt>
               </c:numCache>
             </c:numRef>
@@ -11605,10 +11612,10 @@
                 <c:formatCode>0.000</c:formatCode>
                 <c:ptCount val="18"/>
                 <c:pt idx="0">
-                  <c:v>9.8000000000000087E-2</c:v>
+                  <c:v>9.8000000000000143E-2</c:v>
                 </c:pt>
                 <c:pt idx="1">
-                  <c:v>0.1450000000000001</c:v>
+                  <c:v>0.14500000000000016</c:v>
                 </c:pt>
                 <c:pt idx="2">
                   <c:v>0.17966666666666664</c:v>
@@ -11620,10 +11627,10 @@
                   <c:v>0.25033333333333324</c:v>
                 </c:pt>
                 <c:pt idx="5">
-                  <c:v>0.29100000000000015</c:v>
+                  <c:v>0.29100000000000026</c:v>
                 </c:pt>
                 <c:pt idx="6">
-                  <c:v>0.35000000000000014</c:v>
+                  <c:v>0.35000000000000026</c:v>
                 </c:pt>
                 <c:pt idx="7">
                   <c:v>0.39233333333333337</c:v>
@@ -11632,22 +11639,22 @@
                   <c:v>0.41933333333333334</c:v>
                 </c:pt>
                 <c:pt idx="9">
-                  <c:v>0.44366666666666682</c:v>
+                  <c:v>0.44366666666666688</c:v>
                 </c:pt>
                 <c:pt idx="10">
                   <c:v>0.45133333333333325</c:v>
                 </c:pt>
                 <c:pt idx="11">
-                  <c:v>0.47600000000000015</c:v>
+                  <c:v>0.47600000000000026</c:v>
                 </c:pt>
                 <c:pt idx="12">
                   <c:v>0.47833333333333333</c:v>
                 </c:pt>
                 <c:pt idx="13">
-                  <c:v>0.48300000000000015</c:v>
+                  <c:v>0.48300000000000026</c:v>
                 </c:pt>
                 <c:pt idx="14">
-                  <c:v>0.47900000000000015</c:v>
+                  <c:v>0.47900000000000026</c:v>
                 </c:pt>
                 <c:pt idx="15">
                   <c:v>0.48633333333333334</c:v>
@@ -11663,12 +11670,12 @@
           </c:val>
         </c:ser>
         <c:bandFmts/>
-        <c:axId val="94593408"/>
-        <c:axId val="94595712"/>
-        <c:axId val="88246912"/>
+        <c:axId val="91008384"/>
+        <c:axId val="91014656"/>
+        <c:axId val="78636800"/>
       </c:surface3DChart>
       <c:catAx>
-        <c:axId val="94593408"/>
+        <c:axId val="91008384"/>
         <c:scaling>
           <c:orientation val="minMax"/>
         </c:scaling>
@@ -11698,14 +11705,14 @@
         </c:title>
         <c:majorTickMark val="none"/>
         <c:tickLblPos val="nextTo"/>
-        <c:crossAx val="94595712"/>
+        <c:crossAx val="91014656"/>
         <c:crosses val="autoZero"/>
         <c:auto val="1"/>
         <c:lblAlgn val="ctr"/>
         <c:lblOffset val="100"/>
       </c:catAx>
       <c:valAx>
-        <c:axId val="94595712"/>
+        <c:axId val="91014656"/>
         <c:scaling>
           <c:orientation val="minMax"/>
           <c:max val="1"/>
@@ -11733,12 +11740,12 @@
         <c:numFmt formatCode="0.00" sourceLinked="0"/>
         <c:majorTickMark val="none"/>
         <c:tickLblPos val="nextTo"/>
-        <c:crossAx val="94593408"/>
+        <c:crossAx val="91008384"/>
         <c:crosses val="autoZero"/>
         <c:crossBetween val="midCat"/>
       </c:valAx>
       <c:serAx>
-        <c:axId val="88246912"/>
+        <c:axId val="78636800"/>
         <c:scaling>
           <c:orientation val="minMax"/>
         </c:scaling>
@@ -11768,7 +11775,7 @@
         </c:title>
         <c:majorTickMark val="none"/>
         <c:tickLblPos val="nextTo"/>
-        <c:crossAx val="94595712"/>
+        <c:crossAx val="91014656"/>
         <c:crosses val="autoZero"/>
       </c:serAx>
     </c:plotArea>
@@ -11778,9 +11785,9 @@
         <c:manualLayout>
           <c:xMode val="edge"/>
           <c:yMode val="edge"/>
-          <c:x val="0.86364633644538802"/>
+          <c:x val="0.86364633644538846"/>
           <c:y val="0.29467389053432541"/>
-          <c:w val="0.12166524846494654"/>
+          <c:w val="0.1216652484649466"/>
           <c:h val="0.28199480836718982"/>
         </c:manualLayout>
       </c:layout>
@@ -11804,6 +11811,7 @@
 
 <file path=word/charts/chart2.xml><?xml version="1.0" encoding="utf-8"?>
 <c:chartSpace xmlns:c="http://schemas.openxmlformats.org/drawingml/2006/chart" xmlns:a="http://schemas.openxmlformats.org/drawingml/2006/main" xmlns:r="http://schemas.openxmlformats.org/officeDocument/2006/relationships">
+  <c:date1904 val="1"/>
   <c:lang val="es-AR"/>
   <c:style val="5"/>
   <c:chart>
@@ -12153,11 +12161,11 @@
             </c:numRef>
           </c:val>
         </c:ser>
-        <c:axId val="105423232"/>
-        <c:axId val="105425152"/>
+        <c:axId val="78608256"/>
+        <c:axId val="90910720"/>
       </c:areaChart>
       <c:catAx>
-        <c:axId val="105423232"/>
+        <c:axId val="78608256"/>
         <c:scaling>
           <c:orientation val="minMax"/>
         </c:scaling>
@@ -12182,14 +12190,14 @@
         <c:numFmt formatCode="General" sourceLinked="1"/>
         <c:majorTickMark val="none"/>
         <c:tickLblPos val="nextTo"/>
-        <c:crossAx val="105425152"/>
+        <c:crossAx val="90910720"/>
         <c:crosses val="autoZero"/>
         <c:auto val="1"/>
         <c:lblAlgn val="ctr"/>
         <c:lblOffset val="100"/>
       </c:catAx>
       <c:valAx>
-        <c:axId val="105425152"/>
+        <c:axId val="90910720"/>
         <c:scaling>
           <c:orientation val="minMax"/>
           <c:max val="60"/>
@@ -12223,7 +12231,7 @@
         <c:numFmt formatCode="General" sourceLinked="1"/>
         <c:majorTickMark val="none"/>
         <c:tickLblPos val="nextTo"/>
-        <c:crossAx val="105423232"/>
+        <c:crossAx val="78608256"/>
         <c:crosses val="autoZero"/>
         <c:crossBetween val="midCat"/>
       </c:valAx>
@@ -12239,6 +12247,7 @@
 
 <file path=word/charts/chart3.xml><?xml version="1.0" encoding="utf-8"?>
 <c:chartSpace xmlns:c="http://schemas.openxmlformats.org/drawingml/2006/chart" xmlns:a="http://schemas.openxmlformats.org/drawingml/2006/main" xmlns:r="http://schemas.openxmlformats.org/officeDocument/2006/relationships">
+  <c:date1904 val="1"/>
   <c:lang val="es-AR"/>
   <c:chart>
     <c:title>
@@ -12752,11 +12761,11 @@
             </c:numRef>
           </c:val>
         </c:ser>
-        <c:axId val="108844544"/>
-        <c:axId val="114520832"/>
+        <c:axId val="90969984"/>
+        <c:axId val="91033600"/>
       </c:areaChart>
       <c:catAx>
-        <c:axId val="108844544"/>
+        <c:axId val="90969984"/>
         <c:scaling>
           <c:orientation val="minMax"/>
         </c:scaling>
@@ -12780,14 +12789,14 @@
         </c:title>
         <c:numFmt formatCode="General" sourceLinked="1"/>
         <c:tickLblPos val="nextTo"/>
-        <c:crossAx val="114520832"/>
+        <c:crossAx val="91033600"/>
         <c:crosses val="autoZero"/>
         <c:auto val="1"/>
         <c:lblAlgn val="ctr"/>
         <c:lblOffset val="100"/>
       </c:catAx>
       <c:valAx>
-        <c:axId val="114520832"/>
+        <c:axId val="91033600"/>
         <c:scaling>
           <c:orientation val="minMax"/>
           <c:max val="10"/>
@@ -12819,7 +12828,7 @@
         </c:title>
         <c:numFmt formatCode="General" sourceLinked="1"/>
         <c:tickLblPos val="nextTo"/>
-        <c:crossAx val="108844544"/>
+        <c:crossAx val="90969984"/>
         <c:crosses val="autoZero"/>
         <c:crossBetween val="midCat"/>
       </c:valAx>

</xml_diff>

<commit_message>
4 commit. Se hicieron algunas correcciones y se incorporaron nuevas lineas.
</commit_message>
<xml_diff>
--- a/TF_SIMULACION.docx
+++ b/TF_SIMULACION.docx
@@ -365,7 +365,13 @@
         <w:rPr>
           <w:color w:val="auto"/>
         </w:rPr>
-        <w:t xml:space="preserve"> condiciones se producen variaciones en la proporción de llamadas exitosas.</w:t>
+        <w:t xml:space="preserve"> condiciones se producen variaciones en la </w:t>
+      </w:r>
+      <w:r>
+        <w:rPr>
+          <w:color w:val="auto"/>
+        </w:rPr>
+        <w:t>proporción de llamadas que el sistema procesa con éxito.</w:t>
       </w:r>
     </w:p>
     <w:p>
@@ -408,7 +414,13 @@
         <w:rPr>
           <w:color w:val="auto"/>
         </w:rPr>
-        <w:t>por deducción,</w:t>
+        <w:t>naturalmente</w:t>
+      </w:r>
+      <w:r>
+        <w:rPr>
+          <w:color w:val="auto"/>
+        </w:rPr>
+        <w:t>,</w:t>
       </w:r>
       <w:r>
         <w:rPr>
@@ -541,24 +553,6 @@
           <w:color w:val="auto"/>
         </w:rPr>
         <w:t xml:space="preserve"> eficiente al sistema.</w:t>
-      </w:r>
-    </w:p>
-    <w:p>
-      <w:pPr>
-        <w:pStyle w:val="normal0"/>
-        <w:tabs>
-          <w:tab w:val="right" w:pos="10790"/>
-        </w:tabs>
-        <w:spacing w:after="100"/>
-        <w:rPr>
-          <w:color w:val="FF0000"/>
-        </w:rPr>
-      </w:pPr>
-      <w:r>
-        <w:rPr>
-          <w:color w:val="FF0000"/>
-        </w:rPr>
-        <w:t>Se agrega línea al final del resumen</w:t>
       </w:r>
       <w:hyperlink w:anchor="h.gjdgxs"/>
       <w:r>
@@ -1311,7 +1305,6 @@
           <w:color w:val="auto"/>
           <w:sz w:val="28"/>
         </w:rPr>
-        <w:lastRenderedPageBreak/>
         <w:t>Índice de tablas</w:t>
       </w:r>
     </w:p>
@@ -1611,7 +1604,13 @@
         <w:t xml:space="preserve"> teléfonos conectados a él por medio de líneas </w:t>
       </w:r>
       <w:r>
-        <w:t xml:space="preserve">telefónicas. Es decir, se planteo como un sistema cerrado donde no </w:t>
+        <w:t>t</w:t>
+      </w:r>
+      <w:r>
+        <w:t>elefónicas. Es decir, se planteó</w:t>
+      </w:r>
+      <w:r>
+        <w:t xml:space="preserve"> como un sistema cerrado donde no </w:t>
       </w:r>
       <w:r>
         <w:t>se permita</w:t>
@@ -1976,47 +1975,20 @@
           <w:rFonts w:ascii="Arial" w:hAnsi="Arial" w:cs="Arial"/>
         </w:rPr>
         <w:lastRenderedPageBreak/>
-        <w:t xml:space="preserve">deberá calcular el tiempo medio de espera que tuvieron por falta de enlace. Para esta variante se consideraran no exitosas solo las llamadas cuyo destino este ocupado. </w:t>
-      </w:r>
-    </w:p>
-    <w:p>
-      <w:pPr>
-        <w:ind w:firstLine="567"/>
+        <w:t xml:space="preserve">deberá calcular el tiempo medio de espera que tuvieron por falta de enlace. </w:t>
+      </w:r>
+      <w:r>
         <w:rPr>
           <w:rFonts w:ascii="Arial" w:hAnsi="Arial" w:cs="Arial"/>
         </w:rPr>
-      </w:pPr>
-    </w:p>
-    <w:p>
-      <w:pPr>
-        <w:ind w:firstLine="567"/>
+        <w:t>En el caso de esta variante se considerará</w:t>
+      </w:r>
+      <w:r>
         <w:rPr>
           <w:rFonts w:ascii="Arial" w:hAnsi="Arial" w:cs="Arial"/>
         </w:rPr>
-      </w:pPr>
-    </w:p>
-    <w:p>
-      <w:pPr>
-        <w:pStyle w:val="normal0"/>
-        <w:spacing w:line="240" w:lineRule="auto"/>
-        <w:ind w:firstLine="567"/>
-        <w:jc w:val="both"/>
-        <w:rPr>
-          <w:rFonts w:eastAsia="Liberation Sans"/>
-          <w:color w:val="auto"/>
-        </w:rPr>
-      </w:pPr>
-    </w:p>
-    <w:p>
-      <w:pPr>
-        <w:pStyle w:val="normal0"/>
-        <w:spacing w:line="240" w:lineRule="auto"/>
-        <w:jc w:val="both"/>
-        <w:rPr>
-          <w:rFonts w:eastAsia="Liberation Sans"/>
-          <w:color w:val="FF0000"/>
-        </w:rPr>
-      </w:pPr>
+        <w:t xml:space="preserve">n no exitosas solo las llamadas cuyo destino este ocupado. </w:t>
+      </w:r>
     </w:p>
     <w:p>
       <w:pPr>
@@ -2161,6 +2133,97 @@
                 <w:color w:val="auto"/>
               </w:rPr>
             </w:pPr>
+            <w:r>
+              <w:rPr>
+                <w:rFonts w:eastAsia="Liberation Sans"/>
+                <w:color w:val="auto"/>
+              </w:rPr>
+              <w:t>Las variables de estado del sistema nos permiten indicar en un determinado instante de tiempo t entre otras:</w:t>
+            </w:r>
+          </w:p>
+          <w:p>
+            <w:pPr>
+              <w:pStyle w:val="normal0"/>
+              <w:numPr>
+                <w:ilvl w:val="0"/>
+                <w:numId w:val="21"/>
+              </w:numPr>
+              <w:jc w:val="both"/>
+              <w:rPr>
+                <w:rFonts w:eastAsia="Liberation Sans"/>
+                <w:color w:val="auto"/>
+              </w:rPr>
+            </w:pPr>
+            <w:r>
+              <w:rPr>
+                <w:rFonts w:eastAsia="Liberation Sans"/>
+                <w:color w:val="auto"/>
+              </w:rPr>
+              <w:t>Cantidad de llamadas en el sistema</w:t>
+            </w:r>
+          </w:p>
+          <w:p>
+            <w:pPr>
+              <w:pStyle w:val="normal0"/>
+              <w:numPr>
+                <w:ilvl w:val="0"/>
+                <w:numId w:val="21"/>
+              </w:numPr>
+              <w:jc w:val="both"/>
+              <w:rPr>
+                <w:rFonts w:eastAsia="Liberation Sans"/>
+                <w:color w:val="auto"/>
+              </w:rPr>
+            </w:pPr>
+            <w:r>
+              <w:rPr>
+                <w:rFonts w:eastAsia="Liberation Sans"/>
+                <w:color w:val="auto"/>
+              </w:rPr>
+              <w:t>Cantidad de llamadas que arribaron al sistema</w:t>
+            </w:r>
+          </w:p>
+          <w:p>
+            <w:pPr>
+              <w:pStyle w:val="normal0"/>
+              <w:numPr>
+                <w:ilvl w:val="0"/>
+                <w:numId w:val="21"/>
+              </w:numPr>
+              <w:jc w:val="both"/>
+              <w:rPr>
+                <w:rFonts w:eastAsia="Liberation Sans"/>
+                <w:color w:val="auto"/>
+              </w:rPr>
+            </w:pPr>
+            <w:r>
+              <w:rPr>
+                <w:rFonts w:eastAsia="Liberation Sans"/>
+                <w:color w:val="auto"/>
+              </w:rPr>
+              <w:t>Cantidad de llamadas que abandonaron el sistema</w:t>
+            </w:r>
+          </w:p>
+          <w:p>
+            <w:pPr>
+              <w:pStyle w:val="normal0"/>
+              <w:numPr>
+                <w:ilvl w:val="0"/>
+                <w:numId w:val="21"/>
+              </w:numPr>
+              <w:jc w:val="both"/>
+              <w:rPr>
+                <w:rFonts w:eastAsia="Liberation Sans"/>
+                <w:color w:val="auto"/>
+              </w:rPr>
+            </w:pPr>
+            <w:r>
+              <w:rPr>
+                <w:rFonts w:eastAsia="Liberation Sans"/>
+                <w:color w:val="auto"/>
+              </w:rPr>
+              <w:t>Cantidad de servidores ocupados</w:t>
+            </w:r>
           </w:p>
           <w:p>
             <w:pPr>
@@ -2311,6 +2374,13 @@
                 <w:rFonts w:eastAsia="Liberation Sans"/>
                 <w:color w:val="auto"/>
               </w:rPr>
+              <w:t>n</w:t>
+            </w:r>
+            <w:r>
+              <w:rPr>
+                <w:rFonts w:eastAsia="Liberation Sans"/>
+                <w:color w:val="auto"/>
+              </w:rPr>
               <w:t>,  como podrían ser prioridad alta, media o baja para los enlaces</w:t>
             </w:r>
             <w:r>
@@ -2615,7 +2685,21 @@
           <w:rFonts w:eastAsia="Liberation Sans"/>
           <w:color w:val="auto"/>
         </w:rPr>
-        <w:t xml:space="preserve"> no tienen asignada prioridad, es decir, cuando llega una llamada y existen al menos dos servidores libres esta es atendida de manera indistinta por cualquiera de los dos.</w:t>
+        <w:t xml:space="preserve"> no tienen asignada prioridad, es decir, cuando llega una llamada y existen </w:t>
+      </w:r>
+      <w:r>
+        <w:rPr>
+          <w:rFonts w:eastAsia="Liberation Sans"/>
+          <w:color w:val="auto"/>
+        </w:rPr>
+        <w:t>al menos dos servidores libres é</w:t>
+      </w:r>
+      <w:r>
+        <w:rPr>
+          <w:rFonts w:eastAsia="Liberation Sans"/>
+          <w:color w:val="auto"/>
+        </w:rPr>
+        <w:t>sta es atendida de manera indistinta por cualquiera de los dos.</w:t>
       </w:r>
     </w:p>
     <w:p>
@@ -2634,7 +2718,35 @@
           <w:rFonts w:eastAsia="Liberation Sans"/>
           <w:color w:val="auto"/>
         </w:rPr>
-        <w:t>Para el caso de las llamadas, tampoco existen prioridades. Por lo tanto todas llamadas y todos los enlaces tienen exactamente el mismo tratamiento.</w:t>
+        <w:t>Para el caso de las llama</w:t>
+      </w:r>
+      <w:r>
+        <w:rPr>
+          <w:rFonts w:eastAsia="Liberation Sans"/>
+          <w:color w:val="auto"/>
+        </w:rPr>
+        <w:t>das, tampoco existe algún tipo de prioridad al arribar</w:t>
+      </w:r>
+      <w:r>
+        <w:rPr>
+          <w:rFonts w:eastAsia="Liberation Sans"/>
+          <w:color w:val="auto"/>
+        </w:rPr>
+        <w:t xml:space="preserve">. </w:t>
+      </w:r>
+      <w:r>
+        <w:rPr>
+          <w:rFonts w:eastAsia="Liberation Sans"/>
+          <w:color w:val="auto"/>
+        </w:rPr>
+        <w:t>De esta manera</w:t>
+      </w:r>
+      <w:r>
+        <w:rPr>
+          <w:rFonts w:eastAsia="Liberation Sans"/>
+          <w:color w:val="auto"/>
+        </w:rPr>
+        <w:t xml:space="preserve"> todas llamadas y todos los enlaces tienen exactamente el mismo tratamiento.</w:t>
       </w:r>
     </w:p>
     <w:p>
@@ -2788,7 +2900,21 @@
           <w:rFonts w:eastAsia="Liberation Sans"/>
           <w:color w:val="auto"/>
         </w:rPr>
-        <w:t>Las llamadas arriban al sistema de acuerdo a la distribución de probabilidad fijada. Al llegar cada llamada le es asignado el teléfono de origen, el teléfono de destino y la duración de la llamada. Bajo estas condiciones</w:t>
+        <w:t xml:space="preserve">Las llamadas arriban al sistema de acuerdo a la distribución de probabilidad </w:t>
+      </w:r>
+      <w:r>
+        <w:rPr>
+          <w:rFonts w:eastAsia="Liberation Sans"/>
+          <w:color w:val="auto"/>
+        </w:rPr>
+        <w:t>establecida</w:t>
+      </w:r>
+      <w:r>
+        <w:rPr>
+          <w:rFonts w:eastAsia="Liberation Sans"/>
+          <w:color w:val="auto"/>
+        </w:rPr>
+        <w:t>. Al llegar cada llamada le es asignado el teléfono de origen, el teléfono de destino y la duración de la llamada. Bajo estas condiciones</w:t>
       </w:r>
       <w:r>
         <w:rPr>
@@ -2809,21 +2935,21 @@
           <w:rFonts w:eastAsia="Liberation Sans"/>
           <w:color w:val="auto"/>
         </w:rPr>
-        <w:t xml:space="preserve">destino este ocupado, que todos los enlaces estén ocupados, o ambos. En cualquiera de estos tres casos la llamada no se puede establecer y se considera no exitosa, </w:t>
-      </w:r>
-      <w:r>
-        <w:rPr>
-          <w:rFonts w:eastAsia="Liberation Sans"/>
-          <w:color w:val="auto"/>
-        </w:rPr>
-        <w:t>así</w:t>
-      </w:r>
-      <w:r>
-        <w:rPr>
-          <w:rFonts w:eastAsia="Liberation Sans"/>
-          <w:color w:val="auto"/>
-        </w:rPr>
-        <w:t xml:space="preserve"> inmediatamente abandona el sistema.</w:t>
+        <w:t>destino este ocupado, que todos los enlaces estén ocupados, o ambos. En cualquiera de estos tres casos la llamada no se puede establ</w:t>
+      </w:r>
+      <w:r>
+        <w:rPr>
+          <w:rFonts w:eastAsia="Liberation Sans"/>
+          <w:color w:val="auto"/>
+        </w:rPr>
+        <w:t xml:space="preserve">ecer y se considera no exitosa; </w:t>
+      </w:r>
+      <w:r>
+        <w:rPr>
+          <w:rFonts w:eastAsia="Liberation Sans"/>
+          <w:color w:val="auto"/>
+        </w:rPr>
+        <w:t>inmediatamente abandona el sistema.</w:t>
       </w:r>
     </w:p>
     <w:p>
@@ -2844,6 +2970,41 @@
         </w:rPr>
         <w:t>Si el teléfono destino está libre y existe al menos un enlace disponible la llamada se considera exitosa.</w:t>
       </w:r>
+      <w:r>
+        <w:rPr>
+          <w:rFonts w:eastAsia="Liberation Sans"/>
+          <w:color w:val="auto"/>
+        </w:rPr>
+        <w:t xml:space="preserve"> P</w:t>
+      </w:r>
+      <w:r>
+        <w:rPr>
+          <w:rFonts w:eastAsia="Liberation Sans"/>
+          <w:color w:val="auto"/>
+        </w:rPr>
+        <w:t xml:space="preserve">ermanece en el sistema durante el tiempo </w:t>
+      </w:r>
+      <w:r>
+        <w:rPr>
+          <w:rFonts w:eastAsia="Liberation Sans"/>
+          <w:color w:val="auto"/>
+        </w:rPr>
+        <w:t>que dure la llamada</w:t>
+      </w:r>
+      <w:r>
+        <w:rPr>
+          <w:rFonts w:eastAsia="Liberation Sans"/>
+          <w:color w:val="auto"/>
+        </w:rPr>
+        <w:t>, y al culminar é</w:t>
+      </w:r>
+      <w:r>
+        <w:rPr>
+          <w:rFonts w:eastAsia="Liberation Sans"/>
+          <w:color w:val="auto"/>
+        </w:rPr>
+        <w:t>ste abandona el sistema.</w:t>
+      </w:r>
     </w:p>
     <w:p>
       <w:pPr>
@@ -2861,7 +3022,70 @@
           <w:rFonts w:eastAsia="Liberation Sans"/>
           <w:color w:val="auto"/>
         </w:rPr>
-        <w:t>La llamada permanece en el sistema durante el tiempo de llamada, y al culminar este abandona el sistema.</w:t>
+        <w:t xml:space="preserve">Al </w:t>
+      </w:r>
+      <w:r>
+        <w:rPr>
+          <w:rFonts w:eastAsia="Liberation Sans"/>
+          <w:color w:val="auto"/>
+        </w:rPr>
+        <w:t xml:space="preserve">alcanzar </w:t>
+      </w:r>
+      <w:r>
+        <w:rPr>
+          <w:rFonts w:eastAsia="Liberation Sans"/>
+          <w:color w:val="auto"/>
+        </w:rPr>
+        <w:t>el tiempo de simulación</w:t>
+      </w:r>
+      <w:r>
+        <w:rPr>
+          <w:rFonts w:eastAsia="Liberation Sans"/>
+          <w:color w:val="auto"/>
+        </w:rPr>
+        <w:t xml:space="preserve"> fijado</w:t>
+      </w:r>
+      <w:r>
+        <w:rPr>
+          <w:rFonts w:eastAsia="Liberation Sans"/>
+          <w:color w:val="auto"/>
+        </w:rPr>
+        <w:t xml:space="preserve">, </w:t>
+      </w:r>
+      <w:r>
+        <w:rPr>
+          <w:rFonts w:eastAsia="Liberation Sans"/>
+          <w:color w:val="auto"/>
+        </w:rPr>
+        <w:t>ésta</w:t>
+      </w:r>
+      <w:r>
+        <w:rPr>
+          <w:rFonts w:eastAsia="Liberation Sans"/>
+          <w:color w:val="auto"/>
+        </w:rPr>
+        <w:t xml:space="preserve"> termina. Se entrega como resultado</w:t>
+      </w:r>
+      <w:r>
+        <w:rPr>
+          <w:rFonts w:eastAsia="Liberation Sans"/>
+          <w:color w:val="auto"/>
+        </w:rPr>
+        <w:t xml:space="preserve"> la proporción de llamadas exitosas y de no exitosas.</w:t>
+      </w:r>
+      <w:r>
+        <w:rPr>
+          <w:rFonts w:eastAsia="Liberation Sans"/>
+          <w:color w:val="auto"/>
+        </w:rPr>
+        <w:t xml:space="preserve"> </w:t>
+      </w:r>
+      <w:r>
+        <w:rPr>
+          <w:rFonts w:eastAsia="Liberation Sans"/>
+          <w:color w:val="auto"/>
+        </w:rPr>
+        <w:t>Para simplificar el diagrama de flujo no se incluyo la validación cíclica que constata no excederse del tiempo de simulación fijado.</w:t>
       </w:r>
     </w:p>
     <w:p>
@@ -2875,13 +3099,6 @@
           <w:color w:val="auto"/>
         </w:rPr>
       </w:pPr>
-      <w:r>
-        <w:rPr>
-          <w:rFonts w:eastAsia="Liberation Sans"/>
-          <w:color w:val="auto"/>
-        </w:rPr>
-        <w:t>Al cumplirse el tiempo de simulación se calcula la proporción de llamadas exitosas y de no exitosas.</w:t>
-      </w:r>
     </w:p>
     <w:p>
       <w:pPr>
@@ -2922,18 +3139,6 @@
     <w:p>
       <w:pPr>
         <w:pStyle w:val="normal0"/>
-        <w:spacing w:line="240" w:lineRule="auto"/>
-        <w:ind w:firstLine="567"/>
-        <w:jc w:val="both"/>
-        <w:rPr>
-          <w:rFonts w:eastAsia="Liberation Sans"/>
-          <w:color w:val="auto"/>
-        </w:rPr>
-      </w:pPr>
-    </w:p>
-    <w:p>
-      <w:pPr>
-        <w:pStyle w:val="normal0"/>
         <w:keepNext/>
         <w:spacing w:line="240" w:lineRule="auto"/>
         <w:jc w:val="both"/>
@@ -2944,9 +3149,9 @@
         </w:rPr>
         <w:drawing>
           <wp:inline distT="0" distB="0" distL="0" distR="0">
-            <wp:extent cx="5940425" cy="7230745"/>
-            <wp:effectExtent l="19050" t="0" r="3175" b="0"/>
-            <wp:docPr id="6" name="5 Imagen" descr="Ejercicio1.png"/>
+            <wp:extent cx="5219457" cy="6353175"/>
+            <wp:effectExtent l="19050" t="0" r="243" b="0"/>
+            <wp:docPr id="9" name="8 Imagen" descr="Ejercicio1.png"/>
             <wp:cNvGraphicFramePr>
               <a:graphicFrameLocks xmlns:a="http://schemas.openxmlformats.org/drawingml/2006/main" noChangeAspect="1"/>
             </wp:cNvGraphicFramePr>
@@ -2966,7 +3171,7 @@
                   <pic:spPr>
                     <a:xfrm>
                       <a:off x="0" y="0"/>
-                      <a:ext cx="5940425" cy="7230745"/>
+                      <a:ext cx="5220374" cy="6354291"/>
                     </a:xfrm>
                     <a:prstGeom prst="rect">
                       <a:avLst/>
@@ -3126,7 +3331,28 @@
           <w:rFonts w:eastAsia="Liberation Sans"/>
           <w:color w:val="auto"/>
         </w:rPr>
-        <w:t>Las condiciones iniciales son idénticas a la primera variante.</w:t>
+        <w:t xml:space="preserve">Las condiciones iniciales son </w:t>
+      </w:r>
+      <w:r>
+        <w:rPr>
+          <w:rFonts w:eastAsia="Liberation Sans"/>
+          <w:color w:val="auto"/>
+        </w:rPr>
+        <w:t xml:space="preserve">idénticas a la primera variante, pero el tratamiento que se le da a las llamadas que encuentran todos los enlaces ocupados es </w:t>
+      </w:r>
+      <w:r>
+        <w:rPr>
+          <w:rFonts w:eastAsia="Liberation Sans"/>
+          <w:color w:val="auto"/>
+        </w:rPr>
+        <w:t>distinto</w:t>
+      </w:r>
+      <w:r>
+        <w:rPr>
+          <w:rFonts w:eastAsia="Liberation Sans"/>
+          <w:color w:val="auto"/>
+        </w:rPr>
+        <w:t>.</w:t>
       </w:r>
     </w:p>
     <w:p>
@@ -3152,7 +3378,21 @@
           <w:rFonts w:eastAsia="Liberation Sans"/>
           <w:color w:val="auto"/>
         </w:rPr>
-        <w:t xml:space="preserve">na llamada puede estar ocupada, sin enlace, o ambas. </w:t>
+        <w:t xml:space="preserve">na llamada puede </w:t>
+      </w:r>
+      <w:r>
+        <w:rPr>
+          <w:rFonts w:eastAsia="Liberation Sans"/>
+          <w:color w:val="auto"/>
+        </w:rPr>
+        <w:t>ocurrir que esté</w:t>
+      </w:r>
+      <w:r>
+        <w:rPr>
+          <w:rFonts w:eastAsia="Liberation Sans"/>
+          <w:color w:val="auto"/>
+        </w:rPr>
+        <w:t xml:space="preserve"> ocupada, sin enlace, o ambas. </w:t>
       </w:r>
     </w:p>
     <w:p>
@@ -3171,7 +3411,6 @@
           <w:rFonts w:eastAsia="Liberation Sans"/>
           <w:color w:val="auto"/>
         </w:rPr>
-        <w:lastRenderedPageBreak/>
         <w:t>En caso de estar el destino ocupado</w:t>
       </w:r>
       <w:r>
@@ -3212,7 +3451,21 @@
           <w:rFonts w:eastAsia="Liberation Sans"/>
           <w:color w:val="auto"/>
         </w:rPr>
-        <w:t>Si el destino esta disponible pero no hay enlaces disponibles para establecer la llamada, esta se coloca en una cola FIFO a la espera de que se desocupe un enlace.</w:t>
+        <w:t xml:space="preserve">Si el destino </w:t>
+      </w:r>
+      <w:r>
+        <w:rPr>
+          <w:rFonts w:eastAsia="Liberation Sans"/>
+          <w:color w:val="auto"/>
+        </w:rPr>
+        <w:t>está</w:t>
+      </w:r>
+      <w:r>
+        <w:rPr>
+          <w:rFonts w:eastAsia="Liberation Sans"/>
+          <w:color w:val="auto"/>
+        </w:rPr>
+        <w:t xml:space="preserve"> disponible pero no hay enlaces disponibles para establecer la llamada, esta se coloca en una cola FIFO a la espera de que se desocupe un enlace.</w:t>
       </w:r>
     </w:p>
     <w:p>
@@ -3231,6 +3484,7 @@
           <w:rFonts w:eastAsia="Liberation Sans"/>
           <w:color w:val="auto"/>
         </w:rPr>
+        <w:lastRenderedPageBreak/>
         <w:t>Es importante remarcar que una llamada con destino ocupado y sin enlaces disponibles será considerada ocupada</w:t>
       </w:r>
     </w:p>
@@ -3249,7 +3503,35 @@
           <w:rFonts w:eastAsia="Liberation Sans"/>
           <w:color w:val="auto"/>
         </w:rPr>
-        <w:t>En caso de encontrar el destino libre y enlaces diponibles, la llamada es atendida inmediatamente y se considera exitosa.</w:t>
+        <w:t xml:space="preserve">En caso </w:t>
+      </w:r>
+      <w:r>
+        <w:rPr>
+          <w:rFonts w:eastAsia="Liberation Sans"/>
+          <w:color w:val="auto"/>
+        </w:rPr>
+        <w:t xml:space="preserve">más deseado </w:t>
+      </w:r>
+      <w:r>
+        <w:rPr>
+          <w:rFonts w:eastAsia="Liberation Sans"/>
+          <w:color w:val="auto"/>
+        </w:rPr>
+        <w:t xml:space="preserve">de encontrar el destino libre y enlaces </w:t>
+      </w:r>
+      <w:r>
+        <w:rPr>
+          <w:rFonts w:eastAsia="Liberation Sans"/>
+          <w:color w:val="auto"/>
+        </w:rPr>
+        <w:t>disponibles</w:t>
+      </w:r>
+      <w:r>
+        <w:rPr>
+          <w:rFonts w:eastAsia="Liberation Sans"/>
+          <w:color w:val="auto"/>
+        </w:rPr>
+        <w:t>, la llamada es atendida inmediatamente y se considera exitosa.</w:t>
       </w:r>
     </w:p>
     <w:p>
@@ -3287,12 +3569,11 @@
         <w:rPr>
           <w:noProof/>
         </w:rPr>
-        <w:lastRenderedPageBreak/>
         <w:drawing>
           <wp:inline distT="0" distB="0" distL="0" distR="0">
             <wp:extent cx="5940425" cy="7397115"/>
             <wp:effectExtent l="19050" t="0" r="3175" b="0"/>
-            <wp:docPr id="2" name="1 Imagen" descr="Ejercicio2v1.jpg"/>
+            <wp:docPr id="10" name="9 Imagen" descr="Ejercicio2v1.png"/>
             <wp:cNvGraphicFramePr>
               <a:graphicFrameLocks xmlns:a="http://schemas.openxmlformats.org/drawingml/2006/main" noChangeAspect="1"/>
             </wp:cNvGraphicFramePr>
@@ -3300,7 +3581,7 @@
               <a:graphicData uri="http://schemas.openxmlformats.org/drawingml/2006/picture">
                 <pic:pic xmlns:pic="http://schemas.openxmlformats.org/drawingml/2006/picture">
                   <pic:nvPicPr>
-                    <pic:cNvPr id="0" name="Ejercicio2v1.jpg"/>
+                    <pic:cNvPr id="0" name="Ejercicio2v1.png"/>
                     <pic:cNvPicPr/>
                   </pic:nvPicPr>
                   <pic:blipFill>
@@ -3384,6 +3665,62 @@
       <w:pPr>
         <w:pStyle w:val="normal0"/>
         <w:spacing w:line="240" w:lineRule="auto"/>
+        <w:jc w:val="both"/>
+        <w:rPr>
+          <w:rFonts w:eastAsia="Liberation Sans"/>
+          <w:color w:val="FF0000"/>
+        </w:rPr>
+      </w:pPr>
+      <w:r>
+        <w:rPr>
+          <w:color w:val="auto"/>
+        </w:rPr>
+        <w:t xml:space="preserve">La </w:t>
+      </w:r>
+      <w:r>
+        <w:rPr>
+          <w:b/>
+          <w:color w:val="FF0000"/>
+        </w:rPr>
+        <w:t>Figura XX</w:t>
+      </w:r>
+      <w:r>
+        <w:rPr>
+          <w:color w:val="auto"/>
+        </w:rPr>
+        <w:t xml:space="preserve"> </w:t>
+      </w:r>
+      <w:r>
+        <w:rPr>
+          <w:color w:val="auto"/>
+        </w:rPr>
+        <w:t xml:space="preserve">representa gráficamente la manera en que las llamadas que ingresan esperan en </w:t>
+      </w:r>
+      <w:r>
+        <w:rPr>
+          <w:color w:val="auto"/>
+        </w:rPr>
+        <w:lastRenderedPageBreak/>
+        <w:t>una cola FIFO al encontrar todos los enlaces ocupados.</w:t>
+      </w:r>
+      <w:r>
+        <w:rPr>
+          <w:color w:val="auto"/>
+        </w:rPr>
+        <w:t xml:space="preserve"> Se puede apreciar como cada enlace es modelado como un servidor</w:t>
+      </w:r>
+      <w:r>
+        <w:rPr>
+          <w:rFonts w:eastAsia="Liberation Sans"/>
+          <w:color w:val="FF0000"/>
+        </w:rPr>
+        <w:t>.</w:t>
+      </w:r>
+    </w:p>
+    <w:p>
+      <w:pPr>
+        <w:pStyle w:val="normal0"/>
+        <w:spacing w:line="240" w:lineRule="auto"/>
         <w:ind w:firstLine="567"/>
         <w:jc w:val="both"/>
         <w:rPr>
@@ -3406,7 +3743,6 @@
           <w:noProof/>
           <w:color w:val="auto"/>
         </w:rPr>
-        <w:lastRenderedPageBreak/>
         <w:drawing>
           <wp:inline distT="0" distB="0" distL="0" distR="0">
             <wp:extent cx="5940425" cy="4055745"/>
@@ -5096,24 +5432,6 @@
           <w:color w:val="auto"/>
         </w:rPr>
         <w:t>Los tiempos durante la simulación se operan en segundos, y para las salidas se formatean en minutos y segundos.</w:t>
-      </w:r>
-    </w:p>
-    <w:p>
-      <w:pPr>
-        <w:pStyle w:val="normal0"/>
-        <w:spacing w:line="240" w:lineRule="auto"/>
-        <w:jc w:val="both"/>
-        <w:rPr>
-          <w:rFonts w:eastAsia="Liberation Sans"/>
-          <w:color w:val="FF0000"/>
-        </w:rPr>
-      </w:pPr>
-      <w:r>
-        <w:rPr>
-          <w:rFonts w:eastAsia="Liberation Sans"/>
-          <w:color w:val="FF0000"/>
-        </w:rPr>
-        <w:t>Cada enlace se modela como un servidor.</w:t>
       </w:r>
     </w:p>
     <w:p>
@@ -7358,6 +7676,7 @@
       </w:pPr>
       <w:r>
         <w:rPr>
+          <w:noProof/>
           <w:color w:val="auto"/>
         </w:rPr>
         <w:lastRenderedPageBreak/>
@@ -7560,6 +7879,7 @@
       <w:r>
         <w:rPr>
           <w:b/>
+          <w:noProof/>
           <w:color w:val="FF0000"/>
         </w:rPr>
         <w:lastRenderedPageBreak/>
@@ -7962,6 +8282,7 @@
       </w:pPr>
       <w:r>
         <w:rPr>
+          <w:noProof/>
           <w:color w:val="auto"/>
         </w:rPr>
         <w:drawing>
@@ -8627,7 +8948,7 @@
         <w:rPr>
           <w:rFonts w:ascii="Arial" w:hAnsi="Arial" w:cs="Arial"/>
           <w:color w:val="auto"/>
-          <w:lang w:val="es-ES"/>
+          <w:lang w:val="en-US"/>
         </w:rPr>
       </w:pPr>
       <w:bookmarkStart w:id="17" w:name="_Toc399159124"/>
@@ -8635,7 +8956,7 @@
         <w:rPr>
           <w:rFonts w:ascii="Arial" w:hAnsi="Arial" w:cs="Arial"/>
           <w:color w:val="auto"/>
-          <w:lang w:val="es-ES"/>
+          <w:lang w:val="en-US"/>
         </w:rPr>
         <w:t>Glosario de Siglas y Acrónimos</w:t>
       </w:r>
@@ -8888,7 +9209,7 @@
         <w:rPr>
           <w:noProof/>
         </w:rPr>
-        <w:t>15</w:t>
+        <w:t>5</w:t>
       </w:r>
     </w:fldSimple>
   </w:p>
@@ -9403,6 +9724,118 @@
     </w:lvl>
   </w:abstractNum>
   <w:abstractNum w:abstractNumId="4">
+    <w:nsid w:val="22FF482A"/>
+    <w:multiLevelType w:val="hybridMultilevel"/>
+    <w:tmpl w:val="DF10FF46"/>
+    <w:lvl w:ilvl="0" w:tplc="DCF40444">
+      <w:numFmt w:val="bullet"/>
+      <w:lvlText w:val="-"/>
+      <w:lvlJc w:val="left"/>
+      <w:pPr>
+        <w:ind w:left="720" w:hanging="360"/>
+      </w:pPr>
+      <w:rPr>
+        <w:rFonts w:ascii="Arial" w:eastAsia="Liberation Sans" w:hAnsi="Arial" w:cs="Arial" w:hint="default"/>
+      </w:rPr>
+    </w:lvl>
+    <w:lvl w:ilvl="1" w:tplc="2C0A0003" w:tentative="1">
+      <w:start w:val="1"/>
+      <w:numFmt w:val="bullet"/>
+      <w:lvlText w:val="o"/>
+      <w:lvlJc w:val="left"/>
+      <w:pPr>
+        <w:ind w:left="1440" w:hanging="360"/>
+      </w:pPr>
+      <w:rPr>
+        <w:rFonts w:ascii="Courier New" w:hAnsi="Courier New" w:cs="Courier New" w:hint="default"/>
+      </w:rPr>
+    </w:lvl>
+    <w:lvl w:ilvl="2" w:tplc="2C0A0005" w:tentative="1">
+      <w:start w:val="1"/>
+      <w:numFmt w:val="bullet"/>
+      <w:lvlText w:val=""/>
+      <w:lvlJc w:val="left"/>
+      <w:pPr>
+        <w:ind w:left="2160" w:hanging="360"/>
+      </w:pPr>
+      <w:rPr>
+        <w:rFonts w:ascii="Wingdings" w:hAnsi="Wingdings" w:hint="default"/>
+      </w:rPr>
+    </w:lvl>
+    <w:lvl w:ilvl="3" w:tplc="2C0A0001" w:tentative="1">
+      <w:start w:val="1"/>
+      <w:numFmt w:val="bullet"/>
+      <w:lvlText w:val=""/>
+      <w:lvlJc w:val="left"/>
+      <w:pPr>
+        <w:ind w:left="2880" w:hanging="360"/>
+      </w:pPr>
+      <w:rPr>
+        <w:rFonts w:ascii="Symbol" w:hAnsi="Symbol" w:hint="default"/>
+      </w:rPr>
+    </w:lvl>
+    <w:lvl w:ilvl="4" w:tplc="2C0A0003" w:tentative="1">
+      <w:start w:val="1"/>
+      <w:numFmt w:val="bullet"/>
+      <w:lvlText w:val="o"/>
+      <w:lvlJc w:val="left"/>
+      <w:pPr>
+        <w:ind w:left="3600" w:hanging="360"/>
+      </w:pPr>
+      <w:rPr>
+        <w:rFonts w:ascii="Courier New" w:hAnsi="Courier New" w:cs="Courier New" w:hint="default"/>
+      </w:rPr>
+    </w:lvl>
+    <w:lvl w:ilvl="5" w:tplc="2C0A0005" w:tentative="1">
+      <w:start w:val="1"/>
+      <w:numFmt w:val="bullet"/>
+      <w:lvlText w:val=""/>
+      <w:lvlJc w:val="left"/>
+      <w:pPr>
+        <w:ind w:left="4320" w:hanging="360"/>
+      </w:pPr>
+      <w:rPr>
+        <w:rFonts w:ascii="Wingdings" w:hAnsi="Wingdings" w:hint="default"/>
+      </w:rPr>
+    </w:lvl>
+    <w:lvl w:ilvl="6" w:tplc="2C0A0001" w:tentative="1">
+      <w:start w:val="1"/>
+      <w:numFmt w:val="bullet"/>
+      <w:lvlText w:val=""/>
+      <w:lvlJc w:val="left"/>
+      <w:pPr>
+        <w:ind w:left="5040" w:hanging="360"/>
+      </w:pPr>
+      <w:rPr>
+        <w:rFonts w:ascii="Symbol" w:hAnsi="Symbol" w:hint="default"/>
+      </w:rPr>
+    </w:lvl>
+    <w:lvl w:ilvl="7" w:tplc="2C0A0003" w:tentative="1">
+      <w:start w:val="1"/>
+      <w:numFmt w:val="bullet"/>
+      <w:lvlText w:val="o"/>
+      <w:lvlJc w:val="left"/>
+      <w:pPr>
+        <w:ind w:left="5760" w:hanging="360"/>
+      </w:pPr>
+      <w:rPr>
+        <w:rFonts w:ascii="Courier New" w:hAnsi="Courier New" w:cs="Courier New" w:hint="default"/>
+      </w:rPr>
+    </w:lvl>
+    <w:lvl w:ilvl="8" w:tplc="2C0A0005" w:tentative="1">
+      <w:start w:val="1"/>
+      <w:numFmt w:val="bullet"/>
+      <w:lvlText w:val=""/>
+      <w:lvlJc w:val="left"/>
+      <w:pPr>
+        <w:ind w:left="6480" w:hanging="360"/>
+      </w:pPr>
+      <w:rPr>
+        <w:rFonts w:ascii="Wingdings" w:hAnsi="Wingdings" w:hint="default"/>
+      </w:rPr>
+    </w:lvl>
+  </w:abstractNum>
+  <w:abstractNum w:abstractNumId="5">
     <w:nsid w:val="2CA74690"/>
     <w:multiLevelType w:val="multilevel"/>
     <w:tmpl w:val="8D0225AE"/>
@@ -9524,7 +9957,7 @@
       </w:rPr>
     </w:lvl>
   </w:abstractNum>
-  <w:abstractNum w:abstractNumId="5">
+  <w:abstractNum w:abstractNumId="6">
     <w:nsid w:val="3489278F"/>
     <w:multiLevelType w:val="multilevel"/>
     <w:tmpl w:val="BC0CCD72"/>
@@ -9613,7 +10046,7 @@
       </w:pPr>
     </w:lvl>
   </w:abstractNum>
-  <w:abstractNum w:abstractNumId="6">
+  <w:abstractNum w:abstractNumId="7">
     <w:nsid w:val="356945DD"/>
     <w:multiLevelType w:val="hybridMultilevel"/>
     <w:tmpl w:val="6C2AEBC4"/>
@@ -9725,7 +10158,7 @@
       </w:rPr>
     </w:lvl>
   </w:abstractNum>
-  <w:abstractNum w:abstractNumId="7">
+  <w:abstractNum w:abstractNumId="8">
     <w:nsid w:val="37DA5918"/>
     <w:multiLevelType w:val="hybridMultilevel"/>
     <w:tmpl w:val="BA5C0C96"/>
@@ -9837,7 +10270,7 @@
       </w:rPr>
     </w:lvl>
   </w:abstractNum>
-  <w:abstractNum w:abstractNumId="8">
+  <w:abstractNum w:abstractNumId="9">
     <w:nsid w:val="3A8F33F6"/>
     <w:multiLevelType w:val="hybridMultilevel"/>
     <w:tmpl w:val="7088776A"/>
@@ -9926,7 +10359,7 @@
       </w:pPr>
     </w:lvl>
   </w:abstractNum>
-  <w:abstractNum w:abstractNumId="9">
+  <w:abstractNum w:abstractNumId="10">
     <w:nsid w:val="3F903F41"/>
     <w:multiLevelType w:val="hybridMultilevel"/>
     <w:tmpl w:val="E7D6AB2E"/>
@@ -10039,7 +10472,7 @@
       </w:rPr>
     </w:lvl>
   </w:abstractNum>
-  <w:abstractNum w:abstractNumId="10">
+  <w:abstractNum w:abstractNumId="11">
     <w:nsid w:val="414C4492"/>
     <w:multiLevelType w:val="hybridMultilevel"/>
     <w:tmpl w:val="F6A84824"/>
@@ -10152,7 +10585,7 @@
       </w:rPr>
     </w:lvl>
   </w:abstractNum>
-  <w:abstractNum w:abstractNumId="11">
+  <w:abstractNum w:abstractNumId="12">
     <w:nsid w:val="467F415C"/>
     <w:multiLevelType w:val="hybridMultilevel"/>
     <w:tmpl w:val="FDD450CA"/>
@@ -10265,7 +10698,7 @@
       </w:rPr>
     </w:lvl>
   </w:abstractNum>
-  <w:abstractNum w:abstractNumId="12">
+  <w:abstractNum w:abstractNumId="13">
     <w:nsid w:val="489B3610"/>
     <w:multiLevelType w:val="hybridMultilevel"/>
     <w:tmpl w:val="921485DA"/>
@@ -10377,7 +10810,7 @@
       </w:rPr>
     </w:lvl>
   </w:abstractNum>
-  <w:abstractNum w:abstractNumId="13">
+  <w:abstractNum w:abstractNumId="14">
     <w:nsid w:val="4C39761C"/>
     <w:multiLevelType w:val="multilevel"/>
     <w:tmpl w:val="DDA49B68"/>
@@ -10466,7 +10899,7 @@
       </w:pPr>
     </w:lvl>
   </w:abstractNum>
-  <w:abstractNum w:abstractNumId="14">
+  <w:abstractNum w:abstractNumId="15">
     <w:nsid w:val="4F3D1C8C"/>
     <w:multiLevelType w:val="multilevel"/>
     <w:tmpl w:val="DF86D12A"/>
@@ -10588,7 +11021,7 @@
       </w:rPr>
     </w:lvl>
   </w:abstractNum>
-  <w:abstractNum w:abstractNumId="15">
+  <w:abstractNum w:abstractNumId="16">
     <w:nsid w:val="4FBF0ACF"/>
     <w:multiLevelType w:val="hybridMultilevel"/>
     <w:tmpl w:val="9858D2BA"/>
@@ -10677,7 +11110,7 @@
       </w:pPr>
     </w:lvl>
   </w:abstractNum>
-  <w:abstractNum w:abstractNumId="16">
+  <w:abstractNum w:abstractNumId="17">
     <w:nsid w:val="5F6D1997"/>
     <w:multiLevelType w:val="multilevel"/>
     <w:tmpl w:val="D982DDF6"/>
@@ -10799,7 +11232,7 @@
       </w:rPr>
     </w:lvl>
   </w:abstractNum>
-  <w:abstractNum w:abstractNumId="17">
+  <w:abstractNum w:abstractNumId="18">
     <w:nsid w:val="68915C09"/>
     <w:multiLevelType w:val="multilevel"/>
     <w:tmpl w:val="35603116"/>
@@ -10912,7 +11345,7 @@
       </w:rPr>
     </w:lvl>
   </w:abstractNum>
-  <w:abstractNum w:abstractNumId="18">
+  <w:abstractNum w:abstractNumId="19">
     <w:nsid w:val="7BCD2CA9"/>
     <w:multiLevelType w:val="multilevel"/>
     <w:tmpl w:val="11064EFA"/>
@@ -11034,7 +11467,7 @@
       </w:rPr>
     </w:lvl>
   </w:abstractNum>
-  <w:abstractNum w:abstractNumId="19">
+  <w:abstractNum w:abstractNumId="20">
     <w:nsid w:val="7C2F60B0"/>
     <w:multiLevelType w:val="hybridMultilevel"/>
     <w:tmpl w:val="5F7476B6"/>
@@ -11147,28 +11580,28 @@
     </w:lvl>
   </w:abstractNum>
   <w:num w:numId="1">
-    <w:abstractNumId w:val="11"/>
+    <w:abstractNumId w:val="12"/>
   </w:num>
   <w:num w:numId="2">
     <w:abstractNumId w:val="1"/>
   </w:num>
   <w:num w:numId="3">
+    <w:abstractNumId w:val="15"/>
+  </w:num>
+  <w:num w:numId="4">
+    <w:abstractNumId w:val="17"/>
+  </w:num>
+  <w:num w:numId="5">
+    <w:abstractNumId w:val="18"/>
+  </w:num>
+  <w:num w:numId="6">
     <w:abstractNumId w:val="14"/>
   </w:num>
-  <w:num w:numId="4">
-    <w:abstractNumId w:val="16"/>
-  </w:num>
-  <w:num w:numId="5">
-    <w:abstractNumId w:val="17"/>
-  </w:num>
-  <w:num w:numId="6">
-    <w:abstractNumId w:val="13"/>
-  </w:num>
   <w:num w:numId="7">
-    <w:abstractNumId w:val="4"/>
+    <w:abstractNumId w:val="5"/>
   </w:num>
   <w:num w:numId="8">
-    <w:abstractNumId w:val="18"/>
+    <w:abstractNumId w:val="19"/>
   </w:num>
   <w:num w:numId="9">
     <w:abstractNumId w:val="2"/>
@@ -11180,31 +11613,34 @@
     <w:abstractNumId w:val="3"/>
   </w:num>
   <w:num w:numId="12">
-    <w:abstractNumId w:val="5"/>
+    <w:abstractNumId w:val="6"/>
   </w:num>
   <w:num w:numId="13">
+    <w:abstractNumId w:val="11"/>
+  </w:num>
+  <w:num w:numId="14">
     <w:abstractNumId w:val="10"/>
   </w:num>
-  <w:num w:numId="14">
+  <w:num w:numId="15">
+    <w:abstractNumId w:val="16"/>
+  </w:num>
+  <w:num w:numId="16">
+    <w:abstractNumId w:val="8"/>
+  </w:num>
+  <w:num w:numId="17">
+    <w:abstractNumId w:val="20"/>
+  </w:num>
+  <w:num w:numId="18">
+    <w:abstractNumId w:val="7"/>
+  </w:num>
+  <w:num w:numId="19">
     <w:abstractNumId w:val="9"/>
   </w:num>
-  <w:num w:numId="15">
-    <w:abstractNumId w:val="15"/>
+  <w:num w:numId="20">
+    <w:abstractNumId w:val="13"/>
   </w:num>
-  <w:num w:numId="16">
-    <w:abstractNumId w:val="7"/>
-  </w:num>
-  <w:num w:numId="17">
-    <w:abstractNumId w:val="19"/>
-  </w:num>
-  <w:num w:numId="18">
-    <w:abstractNumId w:val="6"/>
-  </w:num>
-  <w:num w:numId="19">
-    <w:abstractNumId w:val="8"/>
-  </w:num>
-  <w:num w:numId="20">
-    <w:abstractNumId w:val="12"/>
+  <w:num w:numId="21">
+    <w:abstractNumId w:val="4"/>
   </w:num>
 </w:numbering>
 </file>
@@ -12114,16 +12550,16 @@
                 <c:formatCode>0.000</c:formatCode>
                 <c:ptCount val="18"/>
                 <c:pt idx="0">
-                  <c:v>5.2666666666666737E-2</c:v>
+                  <c:v>5.2666666666666757E-2</c:v>
                 </c:pt>
                 <c:pt idx="1">
-                  <c:v>5.1333333333333467E-2</c:v>
+                  <c:v>5.1333333333333502E-2</c:v>
                 </c:pt>
                 <c:pt idx="2">
-                  <c:v>5.1333333333333467E-2</c:v>
+                  <c:v>5.1333333333333502E-2</c:v>
                 </c:pt>
                 <c:pt idx="3">
-                  <c:v>5.5666666666666725E-2</c:v>
+                  <c:v>5.5666666666666739E-2</c:v>
                 </c:pt>
                 <c:pt idx="4">
                   <c:v>5.1000000000000004E-2</c:v>
@@ -12135,37 +12571,37 @@
                   <c:v>5.1666666666666694E-2</c:v>
                 </c:pt>
                 <c:pt idx="7">
-                  <c:v>5.3333333333333469E-2</c:v>
+                  <c:v>5.3333333333333503E-2</c:v>
                 </c:pt>
                 <c:pt idx="8">
-                  <c:v>5.0666666666666721E-2</c:v>
+                  <c:v>5.0666666666666735E-2</c:v>
                 </c:pt>
                 <c:pt idx="9">
-                  <c:v>5.0666666666666721E-2</c:v>
+                  <c:v>5.0666666666666735E-2</c:v>
                 </c:pt>
                 <c:pt idx="10">
                   <c:v>5.1666666666666694E-2</c:v>
                 </c:pt>
                 <c:pt idx="11">
-                  <c:v>5.4333333333333511E-2</c:v>
+                  <c:v>5.4333333333333546E-2</c:v>
                 </c:pt>
                 <c:pt idx="12">
                   <c:v>5.1666666666666694E-2</c:v>
                 </c:pt>
                 <c:pt idx="13">
-                  <c:v>4.7333333333333491E-2</c:v>
+                  <c:v>4.7333333333333526E-2</c:v>
                 </c:pt>
                 <c:pt idx="14">
-                  <c:v>5.900000000000008E-2</c:v>
+                  <c:v>5.9000000000000101E-2</c:v>
                 </c:pt>
                 <c:pt idx="15">
-                  <c:v>4.9666666666666755E-2</c:v>
+                  <c:v>4.9666666666666789E-2</c:v>
                 </c:pt>
                 <c:pt idx="16">
-                  <c:v>5.5000000000000035E-2</c:v>
+                  <c:v>5.5000000000000063E-2</c:v>
                 </c:pt>
                 <c:pt idx="17">
-                  <c:v>4.9000000000000071E-2</c:v>
+                  <c:v>4.9000000000000099E-2</c:v>
                 </c:pt>
               </c:numCache>
             </c:numRef>
@@ -12184,7 +12620,7 @@
                 <c:formatCode>0.000</c:formatCode>
                 <c:ptCount val="18"/>
                 <c:pt idx="0">
-                  <c:v>9.8000000000000198E-2</c:v>
+                  <c:v>9.8000000000000226E-2</c:v>
                 </c:pt>
                 <c:pt idx="1">
                   <c:v>0.10133333333333333</c:v>
@@ -12196,10 +12632,10 @@
                   <c:v>0.10199999999999998</c:v>
                 </c:pt>
                 <c:pt idx="4">
-                  <c:v>0.10366666666666677</c:v>
+                  <c:v>0.1036666666666668</c:v>
                 </c:pt>
                 <c:pt idx="5">
-                  <c:v>0.11000000000000004</c:v>
+                  <c:v>0.11000000000000006</c:v>
                 </c:pt>
                 <c:pt idx="6">
                   <c:v>0.10833333333333336</c:v>
@@ -12211,28 +12647,28 @@
                   <c:v>0.10233333333333333</c:v>
                 </c:pt>
                 <c:pt idx="9">
-                  <c:v>0.10766666666666677</c:v>
+                  <c:v>0.1076666666666668</c:v>
                 </c:pt>
                 <c:pt idx="10">
-                  <c:v>0.10266666666666678</c:v>
+                  <c:v>0.10266666666666679</c:v>
                 </c:pt>
                 <c:pt idx="11">
                   <c:v>0.10433333333333333</c:v>
                 </c:pt>
                 <c:pt idx="12">
-                  <c:v>0.10766666666666677</c:v>
+                  <c:v>0.1076666666666668</c:v>
                 </c:pt>
                 <c:pt idx="13">
-                  <c:v>0.10866666666666679</c:v>
+                  <c:v>0.10866666666666683</c:v>
                 </c:pt>
                 <c:pt idx="14">
-                  <c:v>0.10566666666666677</c:v>
+                  <c:v>0.1056666666666668</c:v>
                 </c:pt>
                 <c:pt idx="15">
                   <c:v>0.10600000000000002</c:v>
                 </c:pt>
                 <c:pt idx="16">
-                  <c:v>0.1080000000000001</c:v>
+                  <c:v>0.10800000000000012</c:v>
                 </c:pt>
                 <c:pt idx="17">
                   <c:v>0.10933333333333339</c:v>
@@ -12254,40 +12690,40 @@
                 <c:formatCode>0.000</c:formatCode>
                 <c:ptCount val="18"/>
                 <c:pt idx="0">
-                  <c:v>9.6000000000000099E-2</c:v>
+                  <c:v>9.6000000000000127E-2</c:v>
                 </c:pt>
                 <c:pt idx="1">
-                  <c:v>0.14600000000000019</c:v>
+                  <c:v>0.14600000000000021</c:v>
                 </c:pt>
                 <c:pt idx="2">
-                  <c:v>0.14333333333333356</c:v>
+                  <c:v>0.14333333333333362</c:v>
                 </c:pt>
                 <c:pt idx="3">
-                  <c:v>0.15100000000000019</c:v>
+                  <c:v>0.15100000000000025</c:v>
                 </c:pt>
                 <c:pt idx="4">
-                  <c:v>0.14533333333333354</c:v>
+                  <c:v>0.14533333333333359</c:v>
                 </c:pt>
                 <c:pt idx="5">
-                  <c:v>0.16033333333333349</c:v>
+                  <c:v>0.16033333333333355</c:v>
                 </c:pt>
                 <c:pt idx="6">
-                  <c:v>0.1613333333333335</c:v>
+                  <c:v>0.16133333333333358</c:v>
                 </c:pt>
                 <c:pt idx="7">
                   <c:v>0.15866666666666671</c:v>
                 </c:pt>
                 <c:pt idx="8">
-                  <c:v>0.15733333333333363</c:v>
+                  <c:v>0.15733333333333374</c:v>
                 </c:pt>
                 <c:pt idx="9">
-                  <c:v>0.1633333333333335</c:v>
+                  <c:v>0.16333333333333358</c:v>
                 </c:pt>
                 <c:pt idx="10">
                   <c:v>0.1546666666666667</c:v>
                 </c:pt>
                 <c:pt idx="11">
-                  <c:v>0.15933333333333369</c:v>
+                  <c:v>0.15933333333333377</c:v>
                 </c:pt>
                 <c:pt idx="12">
                   <c:v>0.15866666666666671</c:v>
@@ -12299,10 +12735,10 @@
                   <c:v>0.16066666666666668</c:v>
                 </c:pt>
                 <c:pt idx="15">
-                  <c:v>0.15700000000000022</c:v>
+                  <c:v>0.15700000000000028</c:v>
                 </c:pt>
                 <c:pt idx="16">
-                  <c:v>0.15333333333333363</c:v>
+                  <c:v>0.15333333333333374</c:v>
                 </c:pt>
                 <c:pt idx="17">
                   <c:v>0.16166666666666668</c:v>
@@ -12324,25 +12760,25 @@
                 <c:formatCode>0.000</c:formatCode>
                 <c:ptCount val="18"/>
                 <c:pt idx="0">
-                  <c:v>9.9666666666666959E-2</c:v>
+                  <c:v>9.9666666666667056E-2</c:v>
                 </c:pt>
                 <c:pt idx="1">
-                  <c:v>0.14800000000000019</c:v>
+                  <c:v>0.14800000000000021</c:v>
                 </c:pt>
                 <c:pt idx="2">
-                  <c:v>0.18000000000000022</c:v>
+                  <c:v>0.18000000000000024</c:v>
                 </c:pt>
                 <c:pt idx="3">
-                  <c:v>0.19100000000000009</c:v>
+                  <c:v>0.19100000000000011</c:v>
                 </c:pt>
                 <c:pt idx="4">
                   <c:v>0.20066666666666669</c:v>
                 </c:pt>
                 <c:pt idx="5">
-                  <c:v>0.19700000000000009</c:v>
+                  <c:v>0.19700000000000015</c:v>
                 </c:pt>
                 <c:pt idx="6">
-                  <c:v>0.20633333333333356</c:v>
+                  <c:v>0.20633333333333362</c:v>
                 </c:pt>
                 <c:pt idx="7">
                   <c:v>0.19866666666666669</c:v>
@@ -12351,31 +12787,31 @@
                   <c:v>0.20266666666666666</c:v>
                 </c:pt>
                 <c:pt idx="9">
-                  <c:v>0.20633333333333356</c:v>
+                  <c:v>0.20633333333333362</c:v>
                 </c:pt>
                 <c:pt idx="10">
-                  <c:v>0.20633333333333356</c:v>
+                  <c:v>0.20633333333333362</c:v>
                 </c:pt>
                 <c:pt idx="11">
                   <c:v>0.20266666666666666</c:v>
                 </c:pt>
                 <c:pt idx="12">
-                  <c:v>0.20900000000000019</c:v>
+                  <c:v>0.20900000000000021</c:v>
                 </c:pt>
                 <c:pt idx="13">
-                  <c:v>0.20033333333333353</c:v>
+                  <c:v>0.20033333333333359</c:v>
                 </c:pt>
                 <c:pt idx="14">
-                  <c:v>0.21700000000000019</c:v>
+                  <c:v>0.21700000000000025</c:v>
                 </c:pt>
                 <c:pt idx="15">
                   <c:v>0.2096666666666667</c:v>
                 </c:pt>
                 <c:pt idx="16">
-                  <c:v>0.20433333333333356</c:v>
+                  <c:v>0.20433333333333362</c:v>
                 </c:pt>
                 <c:pt idx="17">
-                  <c:v>0.21733333333333363</c:v>
+                  <c:v>0.21733333333333374</c:v>
                 </c:pt>
               </c:numCache>
             </c:numRef>
@@ -12397,7 +12833,7 @@
                   <c:v>0.10600000000000002</c:v>
                 </c:pt>
                 <c:pt idx="1">
-                  <c:v>0.14733333333333357</c:v>
+                  <c:v>0.14733333333333368</c:v>
                 </c:pt>
                 <c:pt idx="2">
                   <c:v>0.17800000000000021</c:v>
@@ -12406,13 +12842,13 @@
                   <c:v>0.2136666666666667</c:v>
                 </c:pt>
                 <c:pt idx="4">
-                  <c:v>0.24033333333333357</c:v>
+                  <c:v>0.24033333333333368</c:v>
                 </c:pt>
                 <c:pt idx="5">
-                  <c:v>0.23533333333333353</c:v>
+                  <c:v>0.23533333333333359</c:v>
                 </c:pt>
                 <c:pt idx="6">
-                  <c:v>0.24600000000000019</c:v>
+                  <c:v>0.24600000000000025</c:v>
                 </c:pt>
                 <c:pt idx="7">
                   <c:v>0.25133333333333324</c:v>
@@ -12464,28 +12900,28 @@
                 <c:formatCode>0.000</c:formatCode>
                 <c:ptCount val="18"/>
                 <c:pt idx="0">
-                  <c:v>9.4000000000000139E-2</c:v>
+                  <c:v>9.4000000000000208E-2</c:v>
                 </c:pt>
                 <c:pt idx="1">
                   <c:v>0.14766666666666664</c:v>
                 </c:pt>
                 <c:pt idx="2">
-                  <c:v>0.18033333333333357</c:v>
+                  <c:v>0.18033333333333368</c:v>
                 </c:pt>
                 <c:pt idx="3">
-                  <c:v>0.21400000000000019</c:v>
+                  <c:v>0.21400000000000025</c:v>
                 </c:pt>
                 <c:pt idx="4">
-                  <c:v>0.24833333333333363</c:v>
+                  <c:v>0.24833333333333374</c:v>
                 </c:pt>
                 <c:pt idx="5">
-                  <c:v>0.27266666666666706</c:v>
+                  <c:v>0.27266666666666717</c:v>
                 </c:pt>
                 <c:pt idx="6">
-                  <c:v>0.28766666666666713</c:v>
+                  <c:v>0.28766666666666735</c:v>
                 </c:pt>
                 <c:pt idx="7">
-                  <c:v>0.29766666666666713</c:v>
+                  <c:v>0.29766666666666736</c:v>
                 </c:pt>
                 <c:pt idx="8">
                   <c:v>0.29233333333333333</c:v>
@@ -12506,16 +12942,16 @@
                   <c:v>0.30700000000000038</c:v>
                 </c:pt>
                 <c:pt idx="14">
-                  <c:v>0.30966666666666726</c:v>
+                  <c:v>0.30966666666666742</c:v>
                 </c:pt>
                 <c:pt idx="15">
-                  <c:v>0.30866666666666726</c:v>
+                  <c:v>0.30866666666666742</c:v>
                 </c:pt>
                 <c:pt idx="16">
                   <c:v>0.29933333333333328</c:v>
                 </c:pt>
                 <c:pt idx="17">
-                  <c:v>0.30366666666666725</c:v>
+                  <c:v>0.30366666666666742</c:v>
                 </c:pt>
               </c:numCache>
             </c:numRef>
@@ -12540,10 +12976,10 @@
                   <c:v>0.14566666666666669</c:v>
                 </c:pt>
                 <c:pt idx="2">
-                  <c:v>0.18500000000000019</c:v>
+                  <c:v>0.18500000000000025</c:v>
                 </c:pt>
                 <c:pt idx="3">
-                  <c:v>0.21500000000000019</c:v>
+                  <c:v>0.21500000000000025</c:v>
                 </c:pt>
                 <c:pt idx="4">
                   <c:v>0.251</c:v>
@@ -12555,28 +12991,28 @@
                   <c:v>0.31833333333333336</c:v>
                 </c:pt>
                 <c:pt idx="7">
-                  <c:v>0.32866666666666738</c:v>
+                  <c:v>0.32866666666666755</c:v>
                 </c:pt>
                 <c:pt idx="8">
-                  <c:v>0.3400000000000003</c:v>
+                  <c:v>0.34000000000000036</c:v>
                 </c:pt>
                 <c:pt idx="9">
                   <c:v>0.34133333333333327</c:v>
                 </c:pt>
                 <c:pt idx="10">
-                  <c:v>0.34200000000000036</c:v>
+                  <c:v>0.34200000000000041</c:v>
                 </c:pt>
                 <c:pt idx="11">
                   <c:v>0.35300000000000031</c:v>
                 </c:pt>
                 <c:pt idx="12">
-                  <c:v>0.34800000000000042</c:v>
+                  <c:v>0.34800000000000048</c:v>
                 </c:pt>
                 <c:pt idx="13">
-                  <c:v>0.34666666666666734</c:v>
+                  <c:v>0.34666666666666751</c:v>
                 </c:pt>
                 <c:pt idx="14">
-                  <c:v>0.35566666666666713</c:v>
+                  <c:v>0.35566666666666735</c:v>
                 </c:pt>
                 <c:pt idx="15">
                   <c:v>0.34933333333333333</c:v>
@@ -12610,19 +13046,19 @@
                   <c:v>0.14566666666666664</c:v>
                 </c:pt>
                 <c:pt idx="2">
-                  <c:v>0.17700000000000016</c:v>
+                  <c:v>0.17700000000000021</c:v>
                 </c:pt>
                 <c:pt idx="3">
                   <c:v>0.2196666666666667</c:v>
                 </c:pt>
                 <c:pt idx="4">
-                  <c:v>0.24933333333333363</c:v>
+                  <c:v>0.24933333333333374</c:v>
                 </c:pt>
                 <c:pt idx="5">
-                  <c:v>0.27966666666666712</c:v>
+                  <c:v>0.27966666666666723</c:v>
                 </c:pt>
                 <c:pt idx="6">
-                  <c:v>0.33066666666666744</c:v>
+                  <c:v>0.33066666666666766</c:v>
                 </c:pt>
                 <c:pt idx="7">
                   <c:v>0.35900000000000032</c:v>
@@ -12631,22 +13067,22 @@
                   <c:v>0.37433333333333335</c:v>
                 </c:pt>
                 <c:pt idx="9">
-                  <c:v>0.39566666666666744</c:v>
+                  <c:v>0.39566666666666767</c:v>
                 </c:pt>
                 <c:pt idx="10">
                   <c:v>0.39933333333333332</c:v>
                 </c:pt>
                 <c:pt idx="11">
-                  <c:v>0.39766666666666745</c:v>
+                  <c:v>0.39766666666666767</c:v>
                 </c:pt>
                 <c:pt idx="12">
-                  <c:v>0.39300000000000052</c:v>
+                  <c:v>0.39300000000000063</c:v>
                 </c:pt>
                 <c:pt idx="13">
                   <c:v>0.40433333333333327</c:v>
                 </c:pt>
                 <c:pt idx="14">
-                  <c:v>0.39500000000000052</c:v>
+                  <c:v>0.39500000000000063</c:v>
                 </c:pt>
                 <c:pt idx="15">
                   <c:v>0.40133333333333326</c:v>
@@ -12677,13 +13113,13 @@
                   <c:v>0.10000000000000003</c:v>
                 </c:pt>
                 <c:pt idx="1">
-                  <c:v>0.14433333333333356</c:v>
+                  <c:v>0.14433333333333362</c:v>
                 </c:pt>
                 <c:pt idx="2">
                   <c:v>0.1846666666666667</c:v>
                 </c:pt>
                 <c:pt idx="3">
-                  <c:v>0.22500000000000009</c:v>
+                  <c:v>0.22500000000000014</c:v>
                 </c:pt>
                 <c:pt idx="4">
                   <c:v>0.254</c:v>
@@ -12695,7 +13131,7 @@
                   <c:v>0.33633333333333337</c:v>
                 </c:pt>
                 <c:pt idx="7">
-                  <c:v>0.39500000000000052</c:v>
+                  <c:v>0.39500000000000063</c:v>
                 </c:pt>
                 <c:pt idx="8">
                   <c:v>0.40533333333333327</c:v>
@@ -12704,28 +13140,28 @@
                   <c:v>0.41733333333333333</c:v>
                 </c:pt>
                 <c:pt idx="10">
-                  <c:v>0.43266666666666725</c:v>
+                  <c:v>0.43266666666666742</c:v>
                 </c:pt>
                 <c:pt idx="11">
-                  <c:v>0.43466666666666726</c:v>
+                  <c:v>0.43466666666666742</c:v>
                 </c:pt>
                 <c:pt idx="12">
-                  <c:v>0.43700000000000039</c:v>
+                  <c:v>0.4370000000000005</c:v>
                 </c:pt>
                 <c:pt idx="13">
                   <c:v>0.44133333333333324</c:v>
                 </c:pt>
                 <c:pt idx="14">
-                  <c:v>0.44300000000000017</c:v>
+                  <c:v>0.44300000000000028</c:v>
                 </c:pt>
                 <c:pt idx="15">
-                  <c:v>0.44900000000000018</c:v>
+                  <c:v>0.44900000000000029</c:v>
                 </c:pt>
                 <c:pt idx="16">
                   <c:v>0.44433333333333325</c:v>
                 </c:pt>
                 <c:pt idx="17">
-                  <c:v>0.44566666666666699</c:v>
+                  <c:v>0.44566666666666716</c:v>
                 </c:pt>
               </c:numCache>
             </c:numRef>
@@ -12744,7 +13180,7 @@
                 <c:formatCode>0.000</c:formatCode>
                 <c:ptCount val="18"/>
                 <c:pt idx="0">
-                  <c:v>9.8000000000000198E-2</c:v>
+                  <c:v>9.8000000000000226E-2</c:v>
                 </c:pt>
                 <c:pt idx="1">
                   <c:v>0.14500000000000021</c:v>
@@ -12771,7 +13207,7 @@
                   <c:v>0.41933333333333334</c:v>
                 </c:pt>
                 <c:pt idx="9">
-                  <c:v>0.44366666666666699</c:v>
+                  <c:v>0.44366666666666715</c:v>
                 </c:pt>
                 <c:pt idx="10">
                   <c:v>0.45133333333333325</c:v>
@@ -12802,12 +13238,12 @@
           </c:val>
         </c:ser>
         <c:bandFmts/>
-        <c:axId val="95816704"/>
-        <c:axId val="95822976"/>
-        <c:axId val="96347456"/>
+        <c:axId val="83244160"/>
+        <c:axId val="83246080"/>
+        <c:axId val="87011328"/>
       </c:surface3DChart>
       <c:catAx>
-        <c:axId val="95816704"/>
+        <c:axId val="83244160"/>
         <c:scaling>
           <c:orientation val="minMax"/>
         </c:scaling>
@@ -12837,14 +13273,14 @@
         </c:title>
         <c:majorTickMark val="none"/>
         <c:tickLblPos val="nextTo"/>
-        <c:crossAx val="95822976"/>
+        <c:crossAx val="83246080"/>
         <c:crosses val="autoZero"/>
         <c:auto val="1"/>
         <c:lblAlgn val="ctr"/>
         <c:lblOffset val="100"/>
       </c:catAx>
       <c:valAx>
-        <c:axId val="95822976"/>
+        <c:axId val="83246080"/>
         <c:scaling>
           <c:orientation val="minMax"/>
           <c:max val="1"/>
@@ -12872,12 +13308,12 @@
         <c:numFmt formatCode="0.00" sourceLinked="0"/>
         <c:majorTickMark val="none"/>
         <c:tickLblPos val="nextTo"/>
-        <c:crossAx val="95816704"/>
+        <c:crossAx val="83244160"/>
         <c:crosses val="autoZero"/>
         <c:crossBetween val="midCat"/>
       </c:valAx>
       <c:serAx>
-        <c:axId val="96347456"/>
+        <c:axId val="87011328"/>
         <c:scaling>
           <c:orientation val="minMax"/>
         </c:scaling>
@@ -12907,7 +13343,7 @@
         </c:title>
         <c:majorTickMark val="none"/>
         <c:tickLblPos val="nextTo"/>
-        <c:crossAx val="95822976"/>
+        <c:crossAx val="83246080"/>
         <c:crosses val="autoZero"/>
       </c:serAx>
     </c:plotArea>
@@ -12917,9 +13353,9 @@
         <c:manualLayout>
           <c:xMode val="edge"/>
           <c:yMode val="edge"/>
-          <c:x val="0.86364633644538902"/>
+          <c:x val="0.86364633644538946"/>
           <c:y val="0.29467389053432541"/>
-          <c:w val="0.12166524846494665"/>
+          <c:w val="0.12166524846494671"/>
           <c:h val="0.28199480836718982"/>
         </c:manualLayout>
       </c:layout>
@@ -13293,11 +13729,11 @@
             </c:numRef>
           </c:val>
         </c:ser>
-        <c:axId val="95948800"/>
-        <c:axId val="96374784"/>
+        <c:axId val="83272448"/>
+        <c:axId val="83274368"/>
       </c:areaChart>
       <c:catAx>
-        <c:axId val="95948800"/>
+        <c:axId val="83272448"/>
         <c:scaling>
           <c:orientation val="minMax"/>
         </c:scaling>
@@ -13332,14 +13768,14 @@
             <a:endParaRPr lang="es-AR"/>
           </a:p>
         </c:txPr>
-        <c:crossAx val="96374784"/>
+        <c:crossAx val="83274368"/>
         <c:crosses val="autoZero"/>
         <c:auto val="1"/>
         <c:lblAlgn val="ctr"/>
         <c:lblOffset val="100"/>
       </c:catAx>
       <c:valAx>
-        <c:axId val="96374784"/>
+        <c:axId val="83274368"/>
         <c:scaling>
           <c:orientation val="minMax"/>
           <c:max val="60"/>
@@ -13383,7 +13819,7 @@
             <a:endParaRPr lang="es-AR"/>
           </a:p>
         </c:txPr>
-        <c:crossAx val="95948800"/>
+        <c:crossAx val="83272448"/>
         <c:crosses val="autoZero"/>
         <c:crossBetween val="midCat"/>
       </c:valAx>
@@ -13923,11 +14359,11 @@
             </c:numRef>
           </c:val>
         </c:ser>
-        <c:axId val="101205504"/>
-        <c:axId val="101273600"/>
+        <c:axId val="86319872"/>
+        <c:axId val="86321792"/>
       </c:areaChart>
       <c:catAx>
-        <c:axId val="101205504"/>
+        <c:axId val="86319872"/>
         <c:scaling>
           <c:orientation val="minMax"/>
         </c:scaling>
@@ -13961,14 +14397,14 @@
             <a:endParaRPr lang="es-AR"/>
           </a:p>
         </c:txPr>
-        <c:crossAx val="101273600"/>
+        <c:crossAx val="86321792"/>
         <c:crosses val="autoZero"/>
         <c:auto val="1"/>
         <c:lblAlgn val="ctr"/>
         <c:lblOffset val="100"/>
       </c:catAx>
       <c:valAx>
-        <c:axId val="101273600"/>
+        <c:axId val="86321792"/>
         <c:scaling>
           <c:orientation val="minMax"/>
           <c:max val="10"/>
@@ -14010,7 +14446,7 @@
             <a:endParaRPr lang="es-AR"/>
           </a:p>
         </c:txPr>
-        <c:crossAx val="101205504"/>
+        <c:crossAx val="86319872"/>
         <c:crosses val="autoZero"/>
         <c:crossBetween val="midCat"/>
       </c:valAx>
@@ -14143,22 +14579,22 @@
                   <c:v>5.5999999999999994E-2</c:v>
                 </c:pt>
                 <c:pt idx="2">
-                  <c:v>5.5000000000000007E-2</c:v>
+                  <c:v>5.5000000000000014E-2</c:v>
                 </c:pt>
                 <c:pt idx="3">
-                  <c:v>5.7666666666666679E-2</c:v>
+                  <c:v>5.7666666666666699E-2</c:v>
                 </c:pt>
                 <c:pt idx="4">
-                  <c:v>5.6333333333333346E-2</c:v>
+                  <c:v>5.6333333333333388E-2</c:v>
                 </c:pt>
                 <c:pt idx="5">
-                  <c:v>6.2666666666666676E-2</c:v>
+                  <c:v>6.2666666666666704E-2</c:v>
                 </c:pt>
                 <c:pt idx="6">
-                  <c:v>5.9000000000000004E-2</c:v>
+                  <c:v>5.9000000000000018E-2</c:v>
                 </c:pt>
                 <c:pt idx="7">
-                  <c:v>5.966666666666668E-2</c:v>
+                  <c:v>5.9666666666666701E-2</c:v>
                 </c:pt>
                 <c:pt idx="8">
                   <c:v>5.8000000000000003E-2</c:v>
@@ -14167,16 +14603,16 @@
                   <c:v>5.8000000000000003E-2</c:v>
                 </c:pt>
                 <c:pt idx="10">
-                  <c:v>5.7666666666666679E-2</c:v>
+                  <c:v>5.7666666666666699E-2</c:v>
                 </c:pt>
                 <c:pt idx="11">
-                  <c:v>5.966666666666668E-2</c:v>
+                  <c:v>5.9666666666666701E-2</c:v>
                 </c:pt>
                 <c:pt idx="12">
-                  <c:v>6.3333333333333353E-2</c:v>
+                  <c:v>6.3333333333333394E-2</c:v>
                 </c:pt>
                 <c:pt idx="13">
-                  <c:v>6.2000000000000006E-2</c:v>
+                  <c:v>6.2000000000000027E-2</c:v>
                 </c:pt>
                 <c:pt idx="14">
                   <c:v>6.8000000000000019E-2</c:v>
@@ -14188,7 +14624,7 @@
                   <c:v>6.6000000000000003E-2</c:v>
                 </c:pt>
                 <c:pt idx="17">
-                  <c:v>6.4333333333333367E-2</c:v>
+                  <c:v>6.4333333333333423E-2</c:v>
                 </c:pt>
               </c:numCache>
             </c:numRef>
@@ -14285,10 +14721,10 @@
                   <c:v>0.113</c:v>
                 </c:pt>
                 <c:pt idx="5">
-                  <c:v>0.10766666666666669</c:v>
+                  <c:v>0.10766666666666672</c:v>
                 </c:pt>
                 <c:pt idx="6">
-                  <c:v>0.1086666666666667</c:v>
+                  <c:v>0.10866666666666673</c:v>
                 </c:pt>
                 <c:pt idx="7">
                   <c:v>0.11699999999999998</c:v>
@@ -14306,16 +14742,16 @@
                   <c:v>0.11166666666666669</c:v>
                 </c:pt>
                 <c:pt idx="12">
-                  <c:v>0.10933333333333335</c:v>
+                  <c:v>0.10933333333333338</c:v>
                 </c:pt>
                 <c:pt idx="13">
-                  <c:v>0.11966666666666667</c:v>
+                  <c:v>0.1196666666666667</c:v>
                 </c:pt>
                 <c:pt idx="14">
                   <c:v>0.11899999999999998</c:v>
                 </c:pt>
                 <c:pt idx="15">
-                  <c:v>0.12266666666666667</c:v>
+                  <c:v>0.1226666666666667</c:v>
                 </c:pt>
                 <c:pt idx="16">
                   <c:v>0.127</c:v>
@@ -14403,13 +14839,13 @@
                 <c:formatCode>0.000</c:formatCode>
                 <c:ptCount val="18"/>
                 <c:pt idx="0">
-                  <c:v>0.10500000000000001</c:v>
+                  <c:v>0.10500000000000002</c:v>
                 </c:pt>
                 <c:pt idx="1">
-                  <c:v>0.14900000000000002</c:v>
+                  <c:v>0.14900000000000008</c:v>
                 </c:pt>
                 <c:pt idx="2">
-                  <c:v>0.15866666666666668</c:v>
+                  <c:v>0.15866666666666671</c:v>
                 </c:pt>
                 <c:pt idx="3">
                   <c:v>0.17166666666666663</c:v>
@@ -14418,13 +14854,13 @@
                   <c:v>0.16500000000000001</c:v>
                 </c:pt>
                 <c:pt idx="5">
-                  <c:v>0.17033333333333336</c:v>
+                  <c:v>0.17033333333333342</c:v>
                 </c:pt>
                 <c:pt idx="6">
                   <c:v>0.16966666666666666</c:v>
                 </c:pt>
                 <c:pt idx="7">
-                  <c:v>0.16633333333333336</c:v>
+                  <c:v>0.16633333333333342</c:v>
                 </c:pt>
                 <c:pt idx="8">
                   <c:v>0.17266666666666666</c:v>
@@ -14445,16 +14881,16 @@
                   <c:v>0.17</c:v>
                 </c:pt>
                 <c:pt idx="14">
-                  <c:v>0.17499999999999999</c:v>
+                  <c:v>0.17500000000000004</c:v>
                 </c:pt>
                 <c:pt idx="15">
                   <c:v>0.17500000000000004</c:v>
                 </c:pt>
                 <c:pt idx="16">
-                  <c:v>0.17499999999999999</c:v>
+                  <c:v>0.17500000000000004</c:v>
                 </c:pt>
                 <c:pt idx="17">
-                  <c:v>0.18400000000000005</c:v>
+                  <c:v>0.18400000000000011</c:v>
                 </c:pt>
               </c:numCache>
             </c:numRef>
@@ -14545,25 +14981,25 @@
                   <c:v>0.18166666666666664</c:v>
                 </c:pt>
                 <c:pt idx="3">
-                  <c:v>0.20933333333333337</c:v>
+                  <c:v>0.20933333333333345</c:v>
                 </c:pt>
                 <c:pt idx="4">
-                  <c:v>0.21200000000000002</c:v>
+                  <c:v>0.21200000000000008</c:v>
                 </c:pt>
                 <c:pt idx="5">
-                  <c:v>0.21400000000000002</c:v>
+                  <c:v>0.21400000000000008</c:v>
                 </c:pt>
                 <c:pt idx="6">
-                  <c:v>0.21600000000000003</c:v>
+                  <c:v>0.21600000000000008</c:v>
                 </c:pt>
                 <c:pt idx="7">
                   <c:v>0.23100000000000001</c:v>
                 </c:pt>
                 <c:pt idx="8">
-                  <c:v>0.22233333333333338</c:v>
+                  <c:v>0.22233333333333341</c:v>
                 </c:pt>
                 <c:pt idx="9">
-                  <c:v>0.22633333333333339</c:v>
+                  <c:v>0.22633333333333341</c:v>
                 </c:pt>
                 <c:pt idx="10">
                   <c:v>0.22900000000000001</c:v>
@@ -14584,10 +15020,10 @@
                   <c:v>0.23300000000000001</c:v>
                 </c:pt>
                 <c:pt idx="16">
-                  <c:v>0.23133333333333334</c:v>
+                  <c:v>0.23133333333333339</c:v>
                 </c:pt>
                 <c:pt idx="17">
-                  <c:v>0.23700000000000002</c:v>
+                  <c:v>0.23700000000000004</c:v>
                 </c:pt>
               </c:numCache>
             </c:numRef>
@@ -14669,46 +15105,46 @@
                 <c:formatCode>0.000</c:formatCode>
                 <c:ptCount val="18"/>
                 <c:pt idx="0">
-                  <c:v>9.9000000000000032E-2</c:v>
+                  <c:v>9.9000000000000046E-2</c:v>
                 </c:pt>
                 <c:pt idx="1">
                   <c:v>0.14000000000000001</c:v>
                 </c:pt>
                 <c:pt idx="2">
-                  <c:v>0.17833333333333337</c:v>
+                  <c:v>0.17833333333333345</c:v>
                 </c:pt>
                 <c:pt idx="3">
-                  <c:v>0.22633333333333339</c:v>
+                  <c:v>0.22633333333333341</c:v>
                 </c:pt>
                 <c:pt idx="4">
-                  <c:v>0.24133333333333337</c:v>
+                  <c:v>0.24133333333333346</c:v>
                 </c:pt>
                 <c:pt idx="5">
-                  <c:v>0.26033333333333331</c:v>
+                  <c:v>0.26033333333333325</c:v>
                 </c:pt>
                 <c:pt idx="6">
-                  <c:v>0.26866666666666672</c:v>
+                  <c:v>0.26866666666666683</c:v>
                 </c:pt>
                 <c:pt idx="7">
-                  <c:v>0.28400000000000009</c:v>
+                  <c:v>0.2840000000000002</c:v>
                 </c:pt>
                 <c:pt idx="8">
-                  <c:v>0.27166666666666672</c:v>
+                  <c:v>0.27166666666666683</c:v>
                 </c:pt>
                 <c:pt idx="9">
-                  <c:v>0.28800000000000003</c:v>
+                  <c:v>0.28800000000000014</c:v>
                 </c:pt>
                 <c:pt idx="10">
-                  <c:v>0.29100000000000004</c:v>
+                  <c:v>0.29100000000000015</c:v>
                 </c:pt>
                 <c:pt idx="11">
                   <c:v>0.28733333333333327</c:v>
                 </c:pt>
                 <c:pt idx="12">
-                  <c:v>0.28166666666666673</c:v>
+                  <c:v>0.2816666666666669</c:v>
                 </c:pt>
                 <c:pt idx="13">
-                  <c:v>0.2990000000000001</c:v>
+                  <c:v>0.29900000000000021</c:v>
                 </c:pt>
                 <c:pt idx="14">
                   <c:v>0.28733333333333333</c:v>
@@ -14802,46 +15238,46 @@
                 <c:formatCode>0.000</c:formatCode>
                 <c:ptCount val="18"/>
                 <c:pt idx="0">
-                  <c:v>0.10500000000000001</c:v>
+                  <c:v>0.10500000000000002</c:v>
                 </c:pt>
                 <c:pt idx="1">
                   <c:v>0.14100000000000001</c:v>
                 </c:pt>
                 <c:pt idx="2">
-                  <c:v>0.18766666666666668</c:v>
+                  <c:v>0.1876666666666667</c:v>
                 </c:pt>
                 <c:pt idx="3">
                   <c:v>0.22800000000000001</c:v>
                 </c:pt>
                 <c:pt idx="4">
-                  <c:v>0.25266666666666671</c:v>
+                  <c:v>0.25266666666666682</c:v>
                 </c:pt>
                 <c:pt idx="5">
                   <c:v>0.27400000000000002</c:v>
                 </c:pt>
                 <c:pt idx="6">
-                  <c:v>0.30666666666666675</c:v>
+                  <c:v>0.30666666666666692</c:v>
                 </c:pt>
                 <c:pt idx="7">
                   <c:v>0.33233333333333337</c:v>
                 </c:pt>
                 <c:pt idx="8">
-                  <c:v>0.32666666666666677</c:v>
+                  <c:v>0.32666666666666694</c:v>
                 </c:pt>
                 <c:pt idx="9">
                   <c:v>0.33533333333333332</c:v>
                 </c:pt>
                 <c:pt idx="10">
-                  <c:v>0.33500000000000008</c:v>
+                  <c:v>0.33500000000000024</c:v>
                 </c:pt>
                 <c:pt idx="11">
                   <c:v>0.33333333333333331</c:v>
                 </c:pt>
                 <c:pt idx="12">
-                  <c:v>0.33100000000000007</c:v>
+                  <c:v>0.33100000000000024</c:v>
                 </c:pt>
                 <c:pt idx="13">
-                  <c:v>0.32700000000000007</c:v>
+                  <c:v>0.32700000000000018</c:v>
                 </c:pt>
                 <c:pt idx="14">
                   <c:v>0.33833333333333337</c:v>
@@ -14850,7 +15286,7 @@
                   <c:v>0.34200000000000008</c:v>
                 </c:pt>
                 <c:pt idx="16">
-                  <c:v>0.34033333333333332</c:v>
+                  <c:v>0.34033333333333327</c:v>
                 </c:pt>
                 <c:pt idx="17">
                   <c:v>0.34133333333333327</c:v>
@@ -14935,25 +15371,25 @@
                 <c:formatCode>0.000</c:formatCode>
                 <c:ptCount val="18"/>
                 <c:pt idx="0">
-                  <c:v>0.10166666666666668</c:v>
+                  <c:v>0.10166666666666671</c:v>
                 </c:pt>
                 <c:pt idx="1">
-                  <c:v>0.13533333333333336</c:v>
+                  <c:v>0.13533333333333342</c:v>
                 </c:pt>
                 <c:pt idx="2">
-                  <c:v>0.18200000000000005</c:v>
+                  <c:v>0.18200000000000011</c:v>
                 </c:pt>
                 <c:pt idx="3">
-                  <c:v>0.21966666666666668</c:v>
+                  <c:v>0.2196666666666667</c:v>
                 </c:pt>
                 <c:pt idx="4">
-                  <c:v>0.2523333333333333</c:v>
+                  <c:v>0.25233333333333324</c:v>
                 </c:pt>
                 <c:pt idx="5">
                   <c:v>0.28333333333333333</c:v>
                 </c:pt>
                 <c:pt idx="6">
-                  <c:v>0.32566666666666683</c:v>
+                  <c:v>0.32566666666666705</c:v>
                 </c:pt>
                 <c:pt idx="7">
                   <c:v>0.36933333333333335</c:v>
@@ -14962,7 +15398,7 @@
                   <c:v>0.37633333333333335</c:v>
                 </c:pt>
                 <c:pt idx="9">
-                  <c:v>0.38866666666666677</c:v>
+                  <c:v>0.38866666666666694</c:v>
                 </c:pt>
                 <c:pt idx="10">
                   <c:v>0.3793333333333333</c:v>
@@ -14971,7 +15407,7 @@
                   <c:v>0.39433333333333337</c:v>
                 </c:pt>
                 <c:pt idx="12">
-                  <c:v>0.38566666666666677</c:v>
+                  <c:v>0.38566666666666694</c:v>
                 </c:pt>
                 <c:pt idx="13">
                   <c:v>0.38933333333333336</c:v>
@@ -14980,13 +15416,13 @@
                   <c:v>0.38933333333333336</c:v>
                 </c:pt>
                 <c:pt idx="15">
-                  <c:v>0.39800000000000008</c:v>
+                  <c:v>0.39800000000000024</c:v>
                 </c:pt>
                 <c:pt idx="16">
-                  <c:v>0.39500000000000007</c:v>
+                  <c:v>0.39500000000000024</c:v>
                 </c:pt>
                 <c:pt idx="17">
-                  <c:v>0.39000000000000007</c:v>
+                  <c:v>0.39000000000000018</c:v>
                 </c:pt>
               </c:numCache>
             </c:numRef>
@@ -15071,7 +15507,7 @@
                   <c:v>9.7333333333333341E-2</c:v>
                 </c:pt>
                 <c:pt idx="1">
-                  <c:v>0.14533333333333334</c:v>
+                  <c:v>0.14533333333333343</c:v>
                 </c:pt>
                 <c:pt idx="2">
                   <c:v>0.17766666666666664</c:v>
@@ -15080,7 +15516,7 @@
                   <c:v>0.2156666666666667</c:v>
                 </c:pt>
                 <c:pt idx="4">
-                  <c:v>0.24833333333333338</c:v>
+                  <c:v>0.24833333333333346</c:v>
                 </c:pt>
                 <c:pt idx="5">
                   <c:v>0.28433333333333333</c:v>
@@ -15095,25 +15531,25 @@
                   <c:v>0.41033333333333327</c:v>
                 </c:pt>
                 <c:pt idx="9">
-                  <c:v>0.43700000000000006</c:v>
+                  <c:v>0.43700000000000017</c:v>
                 </c:pt>
                 <c:pt idx="10">
-                  <c:v>0.43900000000000006</c:v>
+                  <c:v>0.43900000000000017</c:v>
                 </c:pt>
                 <c:pt idx="11">
-                  <c:v>0.4433333333333333</c:v>
+                  <c:v>0.44333333333333325</c:v>
                 </c:pt>
                 <c:pt idx="12">
-                  <c:v>0.44266666666666676</c:v>
+                  <c:v>0.44266666666666682</c:v>
                 </c:pt>
                 <c:pt idx="13">
                   <c:v>0.45433333333333326</c:v>
                 </c:pt>
                 <c:pt idx="14">
-                  <c:v>0.43666666666666681</c:v>
+                  <c:v>0.43666666666666692</c:v>
                 </c:pt>
                 <c:pt idx="15">
-                  <c:v>0.45866666666666667</c:v>
+                  <c:v>0.45866666666666678</c:v>
                 </c:pt>
                 <c:pt idx="16">
                   <c:v>0.46100000000000002</c:v>
@@ -15207,10 +15643,10 @@
                   <c:v>0.13966666666666666</c:v>
                 </c:pt>
                 <c:pt idx="2">
-                  <c:v>0.18233333333333338</c:v>
+                  <c:v>0.18233333333333346</c:v>
                 </c:pt>
                 <c:pt idx="3">
-                  <c:v>0.21833333333333341</c:v>
+                  <c:v>0.21833333333333346</c:v>
                 </c:pt>
                 <c:pt idx="4">
                   <c:v>0.251</c:v>
@@ -15219,7 +15655,7 @@
                   <c:v>0.27400000000000002</c:v>
                 </c:pt>
                 <c:pt idx="6">
-                  <c:v>0.33866666666666678</c:v>
+                  <c:v>0.338666666666667</c:v>
                 </c:pt>
                 <c:pt idx="7">
                   <c:v>0.39833333333333332</c:v>
@@ -15231,19 +15667,19 @@
                   <c:v>0.45100000000000001</c:v>
                 </c:pt>
                 <c:pt idx="10">
-                  <c:v>0.47200000000000003</c:v>
+                  <c:v>0.47200000000000014</c:v>
                 </c:pt>
                 <c:pt idx="11">
                   <c:v>0.49133333333333334</c:v>
                 </c:pt>
                 <c:pt idx="12">
-                  <c:v>0.4930000000000001</c:v>
+                  <c:v>0.49300000000000022</c:v>
                 </c:pt>
                 <c:pt idx="13">
-                  <c:v>0.49900000000000005</c:v>
+                  <c:v>0.49900000000000017</c:v>
                 </c:pt>
                 <c:pt idx="14">
-                  <c:v>0.49666666666666676</c:v>
+                  <c:v>0.49666666666666692</c:v>
                 </c:pt>
                 <c:pt idx="15">
                   <c:v>0.5053333333333333</c:v>
@@ -15334,19 +15770,19 @@
                 <c:formatCode>0.000</c:formatCode>
                 <c:ptCount val="18"/>
                 <c:pt idx="0">
-                  <c:v>9.666666666666672E-2</c:v>
+                  <c:v>9.6666666666666762E-2</c:v>
                 </c:pt>
                 <c:pt idx="1">
-                  <c:v>0.14533333333333334</c:v>
+                  <c:v>0.14533333333333343</c:v>
                 </c:pt>
                 <c:pt idx="2">
                   <c:v>0.1886666666666667</c:v>
                 </c:pt>
                 <c:pt idx="3">
-                  <c:v>0.22133333333333338</c:v>
+                  <c:v>0.22133333333333341</c:v>
                 </c:pt>
                 <c:pt idx="4">
-                  <c:v>0.24633333333333338</c:v>
+                  <c:v>0.24633333333333346</c:v>
                 </c:pt>
                 <c:pt idx="5">
                   <c:v>0.28133333333333327</c:v>
@@ -15364,7 +15800,7 @@
                   <c:v>0.47833333333333333</c:v>
                 </c:pt>
                 <c:pt idx="10">
-                  <c:v>0.4880000000000001</c:v>
+                  <c:v>0.48800000000000021</c:v>
                 </c:pt>
                 <c:pt idx="11">
                   <c:v>0.51366666666666649</c:v>
@@ -15382,22 +15818,22 @@
                   <c:v>0.56466666666666654</c:v>
                 </c:pt>
                 <c:pt idx="16">
-                  <c:v>0.56733333333333347</c:v>
+                  <c:v>0.56733333333333369</c:v>
                 </c:pt>
                 <c:pt idx="17">
-                  <c:v>0.57100000000000017</c:v>
+                  <c:v>0.5710000000000004</c:v>
                 </c:pt>
               </c:numCache>
             </c:numRef>
           </c:val>
         </c:ser>
         <c:bandFmts/>
-        <c:axId val="105501824"/>
-        <c:axId val="105503744"/>
-        <c:axId val="102762240"/>
+        <c:axId val="86362368"/>
+        <c:axId val="86372736"/>
+        <c:axId val="96671488"/>
       </c:surface3DChart>
       <c:catAx>
-        <c:axId val="105501824"/>
+        <c:axId val="86362368"/>
         <c:scaling>
           <c:orientation val="minMax"/>
         </c:scaling>
@@ -15438,14 +15874,14 @@
             <a:endParaRPr lang="es-AR"/>
           </a:p>
         </c:txPr>
-        <c:crossAx val="105503744"/>
+        <c:crossAx val="86372736"/>
         <c:crosses val="autoZero"/>
         <c:auto val="1"/>
         <c:lblAlgn val="ctr"/>
         <c:lblOffset val="100"/>
       </c:catAx>
       <c:valAx>
-        <c:axId val="105503744"/>
+        <c:axId val="86372736"/>
         <c:scaling>
           <c:orientation val="minMax"/>
           <c:max val="1"/>
@@ -15488,12 +15924,12 @@
             <a:endParaRPr lang="es-AR"/>
           </a:p>
         </c:txPr>
-        <c:crossAx val="105501824"/>
+        <c:crossAx val="86362368"/>
         <c:crosses val="autoZero"/>
         <c:crossBetween val="midCat"/>
       </c:valAx>
       <c:serAx>
-        <c:axId val="102762240"/>
+        <c:axId val="96671488"/>
         <c:scaling>
           <c:orientation val="minMax"/>
         </c:scaling>
@@ -15528,7 +15964,7 @@
             <a:endParaRPr lang="es-AR"/>
           </a:p>
         </c:txPr>
-        <c:crossAx val="105503744"/>
+        <c:crossAx val="86372736"/>
         <c:crosses val="autoZero"/>
       </c:serAx>
     </c:plotArea>
@@ -15660,16 +16096,16 @@
                   <c:v>337</c:v>
                 </c:pt>
                 <c:pt idx="2">
-                  <c:v>522.33333333333348</c:v>
+                  <c:v>522.3333333333336</c:v>
                 </c:pt>
                 <c:pt idx="3">
-                  <c:v>644.33333333333348</c:v>
+                  <c:v>644.3333333333336</c:v>
                 </c:pt>
                 <c:pt idx="4">
                   <c:v>848</c:v>
                 </c:pt>
                 <c:pt idx="5">
-                  <c:v>928.33333333333348</c:v>
+                  <c:v>928.3333333333336</c:v>
                 </c:pt>
                 <c:pt idx="6">
                   <c:v>1310.6666666666667</c:v>
@@ -15678,7 +16114,7 @@
                   <c:v>1801.6666666666667</c:v>
                 </c:pt>
                 <c:pt idx="8">
-                  <c:v>2197.3333333333348</c:v>
+                  <c:v>2197.3333333333371</c:v>
                 </c:pt>
                 <c:pt idx="9">
                   <c:v>2706</c:v>
@@ -15690,13 +16126,13 @@
                   <c:v>3486</c:v>
                 </c:pt>
                 <c:pt idx="12">
-                  <c:v>3615.3333333333348</c:v>
+                  <c:v>3615.3333333333371</c:v>
                 </c:pt>
                 <c:pt idx="13">
                   <c:v>4454</c:v>
                 </c:pt>
                 <c:pt idx="14">
-                  <c:v>4970.6666666666697</c:v>
+                  <c:v>4970.6666666666742</c:v>
                 </c:pt>
                 <c:pt idx="15">
                   <c:v>5915</c:v>
@@ -15796,7 +16232,7 @@
                   <c:v>148</c:v>
                 </c:pt>
                 <c:pt idx="3">
-                  <c:v>228.66666666666663</c:v>
+                  <c:v>228.66666666666657</c:v>
                 </c:pt>
                 <c:pt idx="4">
                   <c:v>299</c:v>
@@ -15805,16 +16241,16 @@
                   <c:v>395</c:v>
                 </c:pt>
                 <c:pt idx="6">
-                  <c:v>558.33333333333348</c:v>
+                  <c:v>558.3333333333336</c:v>
                 </c:pt>
                 <c:pt idx="7">
                   <c:v>743.66666666666663</c:v>
                 </c:pt>
                 <c:pt idx="8">
-                  <c:v>884.33333333333348</c:v>
+                  <c:v>884.3333333333336</c:v>
                 </c:pt>
                 <c:pt idx="9">
-                  <c:v>1179.3333333333328</c:v>
+                  <c:v>1179.3333333333323</c:v>
                 </c:pt>
                 <c:pt idx="10">
                   <c:v>1349.6666666666667</c:v>
@@ -15826,10 +16262,10 @@
                   <c:v>1818.6666666666667</c:v>
                 </c:pt>
                 <c:pt idx="13">
-                  <c:v>2055.6666666666656</c:v>
+                  <c:v>2055.6666666666642</c:v>
                 </c:pt>
                 <c:pt idx="14">
-                  <c:v>2407.3333333333348</c:v>
+                  <c:v>2407.3333333333371</c:v>
                 </c:pt>
                 <c:pt idx="15">
                   <c:v>2756</c:v>
@@ -15838,7 +16274,7 @@
                   <c:v>3055</c:v>
                 </c:pt>
                 <c:pt idx="17">
-                  <c:v>3425.3333333333348</c:v>
+                  <c:v>3425.3333333333371</c:v>
                 </c:pt>
               </c:numCache>
             </c:numRef>
@@ -15929,10 +16365,10 @@
                   <c:v>59.333333333333336</c:v>
                 </c:pt>
                 <c:pt idx="3">
-                  <c:v>92.333333333333314</c:v>
+                  <c:v>92.333333333333286</c:v>
                 </c:pt>
                 <c:pt idx="4">
-                  <c:v>132.33333333333337</c:v>
+                  <c:v>132.33333333333343</c:v>
                 </c:pt>
                 <c:pt idx="5">
                   <c:v>167</c:v>
@@ -15953,13 +16389,13 @@
                   <c:v>766</c:v>
                 </c:pt>
                 <c:pt idx="11">
-                  <c:v>907.33333333333348</c:v>
+                  <c:v>907.3333333333336</c:v>
                 </c:pt>
                 <c:pt idx="12">
                   <c:v>1041.6666666666667</c:v>
                 </c:pt>
                 <c:pt idx="13">
-                  <c:v>1272.3333333333328</c:v>
+                  <c:v>1272.3333333333323</c:v>
                 </c:pt>
                 <c:pt idx="14">
                   <c:v>1480</c:v>
@@ -15971,7 +16407,7 @@
                   <c:v>1958</c:v>
                 </c:pt>
                 <c:pt idx="17">
-                  <c:v>2128.6666666666656</c:v>
+                  <c:v>2128.6666666666642</c:v>
                 </c:pt>
               </c:numCache>
             </c:numRef>
@@ -16065,16 +16501,16 @@
                   <c:v>44</c:v>
                 </c:pt>
                 <c:pt idx="4">
-                  <c:v>67.333333333333314</c:v>
+                  <c:v>67.333333333333286</c:v>
                 </c:pt>
                 <c:pt idx="5">
                   <c:v>90</c:v>
                 </c:pt>
                 <c:pt idx="6">
-                  <c:v>147.33333333333337</c:v>
+                  <c:v>147.33333333333343</c:v>
                 </c:pt>
                 <c:pt idx="7">
-                  <c:v>228.66666666666663</c:v>
+                  <c:v>228.66666666666657</c:v>
                 </c:pt>
                 <c:pt idx="8">
                   <c:v>312.33333333333331</c:v>
@@ -16086,16 +16522,16 @@
                   <c:v>472</c:v>
                 </c:pt>
                 <c:pt idx="11">
-                  <c:v>562.33333333333348</c:v>
+                  <c:v>562.3333333333336</c:v>
                 </c:pt>
                 <c:pt idx="12">
-                  <c:v>630.33333333333348</c:v>
+                  <c:v>630.3333333333336</c:v>
                 </c:pt>
                 <c:pt idx="13">
                   <c:v>830.66666666666663</c:v>
                 </c:pt>
                 <c:pt idx="14">
-                  <c:v>980.33333333333348</c:v>
+                  <c:v>980.3333333333336</c:v>
                 </c:pt>
                 <c:pt idx="15">
                   <c:v>1131</c:v>
@@ -16207,7 +16643,7 @@
                   <c:v>80.666666666666671</c:v>
                 </c:pt>
                 <c:pt idx="7">
-                  <c:v>135.33333333333337</c:v>
+                  <c:v>135.33333333333343</c:v>
                 </c:pt>
                 <c:pt idx="8">
                   <c:v>196</c:v>
@@ -16216,10 +16652,10 @@
                   <c:v>262</c:v>
                 </c:pt>
                 <c:pt idx="10">
-                  <c:v>296.6666666666668</c:v>
+                  <c:v>296.66666666666691</c:v>
                 </c:pt>
                 <c:pt idx="11">
-                  <c:v>379.6666666666668</c:v>
+                  <c:v>379.66666666666691</c:v>
                 </c:pt>
                 <c:pt idx="12">
                   <c:v>428.33333333333331</c:v>
@@ -16231,7 +16667,7 @@
                   <c:v>693</c:v>
                 </c:pt>
                 <c:pt idx="15">
-                  <c:v>832.33333333333348</c:v>
+                  <c:v>832.3333333333336</c:v>
                 </c:pt>
                 <c:pt idx="16">
                   <c:v>917.66666666666663</c:v>
@@ -16334,16 +16770,16 @@
                   <c:v>0</c:v>
                 </c:pt>
                 <c:pt idx="5">
-                  <c:v>29.333333333333325</c:v>
+                  <c:v>29.333333333333311</c:v>
                 </c:pt>
                 <c:pt idx="6">
-                  <c:v>48.66666666666665</c:v>
+                  <c:v>48.666666666666622</c:v>
                 </c:pt>
                 <c:pt idx="7">
                   <c:v>80</c:v>
                 </c:pt>
                 <c:pt idx="8">
-                  <c:v>116.33333333333331</c:v>
+                  <c:v>116.33333333333329</c:v>
                 </c:pt>
                 <c:pt idx="9">
                   <c:v>161</c:v>
@@ -16358,10 +16794,10 @@
                   <c:v>307</c:v>
                 </c:pt>
                 <c:pt idx="13">
-                  <c:v>417.6666666666668</c:v>
+                  <c:v>417.66666666666691</c:v>
                 </c:pt>
                 <c:pt idx="14">
-                  <c:v>490.6666666666668</c:v>
+                  <c:v>490.66666666666691</c:v>
                 </c:pt>
                 <c:pt idx="15">
                   <c:v>589.66666666666663</c:v>
@@ -16485,10 +16921,10 @@
                   <c:v>138</c:v>
                 </c:pt>
                 <c:pt idx="11">
-                  <c:v>165.66666666666663</c:v>
+                  <c:v>165.66666666666657</c:v>
                 </c:pt>
                 <c:pt idx="12">
-                  <c:v>198.33333333333337</c:v>
+                  <c:v>198.33333333333343</c:v>
                 </c:pt>
                 <c:pt idx="13">
                   <c:v>280</c:v>
@@ -16503,7 +16939,7 @@
                   <c:v>509.33333333333331</c:v>
                 </c:pt>
                 <c:pt idx="17">
-                  <c:v>601.33333333333348</c:v>
+                  <c:v>601.3333333333336</c:v>
                 </c:pt>
               </c:numCache>
             </c:numRef>
@@ -16606,7 +17042,7 @@
                   <c:v>20.666666666666668</c:v>
                 </c:pt>
                 <c:pt idx="7">
-                  <c:v>34.66666666666665</c:v>
+                  <c:v>34.666666666666622</c:v>
                 </c:pt>
                 <c:pt idx="8">
                   <c:v>45.333333333333336</c:v>
@@ -16621,10 +17057,10 @@
                   <c:v>112</c:v>
                 </c:pt>
                 <c:pt idx="12">
-                  <c:v>131.33333333333337</c:v>
+                  <c:v>131.33333333333343</c:v>
                 </c:pt>
                 <c:pt idx="13">
-                  <c:v>178.33333333333337</c:v>
+                  <c:v>178.33333333333343</c:v>
                 </c:pt>
                 <c:pt idx="14">
                   <c:v>261</c:v>
@@ -16633,10 +17069,10 @@
                   <c:v>295</c:v>
                 </c:pt>
                 <c:pt idx="16">
-                  <c:v>347.6666666666668</c:v>
+                  <c:v>347.66666666666691</c:v>
                 </c:pt>
                 <c:pt idx="17">
-                  <c:v>414.6666666666668</c:v>
+                  <c:v>414.66666666666691</c:v>
                 </c:pt>
               </c:numCache>
             </c:numRef>
@@ -16742,13 +17178,13 @@
                   <c:v>25.666666666666668</c:v>
                 </c:pt>
                 <c:pt idx="8">
-                  <c:v>32.66666666666665</c:v>
+                  <c:v>32.666666666666622</c:v>
                 </c:pt>
                 <c:pt idx="9">
                   <c:v>46</c:v>
                 </c:pt>
                 <c:pt idx="10">
-                  <c:v>56.66666666666665</c:v>
+                  <c:v>56.666666666666622</c:v>
                 </c:pt>
                 <c:pt idx="11">
                   <c:v>73.666666666666671</c:v>
@@ -16760,13 +17196,13 @@
                   <c:v>119.66666666666667</c:v>
                 </c:pt>
                 <c:pt idx="14">
-                  <c:v>168.66666666666663</c:v>
+                  <c:v>168.66666666666657</c:v>
                 </c:pt>
                 <c:pt idx="15">
-                  <c:v>206.66666666666663</c:v>
+                  <c:v>206.66666666666657</c:v>
                 </c:pt>
                 <c:pt idx="16">
-                  <c:v>226.66666666666663</c:v>
+                  <c:v>226.66666666666657</c:v>
                 </c:pt>
                 <c:pt idx="17">
                   <c:v>306.33333333333331</c:v>
@@ -16887,13 +17323,13 @@
                   <c:v>52</c:v>
                 </c:pt>
                 <c:pt idx="12">
-                  <c:v>64.333333333333314</c:v>
+                  <c:v>64.333333333333286</c:v>
                 </c:pt>
                 <c:pt idx="13">
                   <c:v>85.666666666666671</c:v>
                 </c:pt>
                 <c:pt idx="14">
-                  <c:v>115.33333333333331</c:v>
+                  <c:v>115.33333333333329</c:v>
                 </c:pt>
                 <c:pt idx="15">
                   <c:v>137</c:v>
@@ -16902,19 +17338,19 @@
                   <c:v>172</c:v>
                 </c:pt>
                 <c:pt idx="17">
-                  <c:v>204.33333333333337</c:v>
+                  <c:v>204.33333333333343</c:v>
                 </c:pt>
               </c:numCache>
             </c:numRef>
           </c:val>
         </c:ser>
         <c:bandFmts/>
-        <c:axId val="108000768"/>
-        <c:axId val="108002688"/>
-        <c:axId val="105711360"/>
+        <c:axId val="86693376"/>
+        <c:axId val="86695296"/>
+        <c:axId val="86687744"/>
       </c:surface3DChart>
       <c:catAx>
-        <c:axId val="108000768"/>
+        <c:axId val="86693376"/>
         <c:scaling>
           <c:orientation val="minMax"/>
         </c:scaling>
@@ -16950,14 +17386,14 @@
             <a:endParaRPr lang="es-AR"/>
           </a:p>
         </c:txPr>
-        <c:crossAx val="108002688"/>
+        <c:crossAx val="86695296"/>
         <c:crosses val="autoZero"/>
         <c:auto val="1"/>
         <c:lblAlgn val="ctr"/>
         <c:lblOffset val="100"/>
       </c:catAx>
       <c:valAx>
-        <c:axId val="108002688"/>
+        <c:axId val="86695296"/>
         <c:scaling>
           <c:orientation val="minMax"/>
         </c:scaling>
@@ -16998,12 +17434,12 @@
             <a:endParaRPr lang="es-AR"/>
           </a:p>
         </c:txPr>
-        <c:crossAx val="108000768"/>
+        <c:crossAx val="86693376"/>
         <c:crosses val="autoZero"/>
         <c:crossBetween val="midCat"/>
       </c:valAx>
       <c:serAx>
-        <c:axId val="105711360"/>
+        <c:axId val="86687744"/>
         <c:scaling>
           <c:orientation val="maxMin"/>
         </c:scaling>
@@ -17042,7 +17478,7 @@
             <a:endParaRPr lang="es-AR"/>
           </a:p>
         </c:txPr>
-        <c:crossAx val="108002688"/>
+        <c:crossAx val="86695296"/>
         <c:crosses val="autoZero"/>
       </c:serAx>
     </c:plotArea>
@@ -17375,11 +17811,11 @@
             </c:numRef>
           </c:val>
         </c:ser>
-        <c:axId val="94578944"/>
-        <c:axId val="94605696"/>
+        <c:axId val="86763776"/>
+        <c:axId val="86811008"/>
       </c:areaChart>
       <c:catAx>
-        <c:axId val="94578944"/>
+        <c:axId val="86763776"/>
         <c:scaling>
           <c:orientation val="minMax"/>
         </c:scaling>
@@ -17419,14 +17855,14 @@
             <a:endParaRPr lang="es-AR"/>
           </a:p>
         </c:txPr>
-        <c:crossAx val="94605696"/>
+        <c:crossAx val="86811008"/>
         <c:crosses val="autoZero"/>
         <c:auto val="1"/>
         <c:lblAlgn val="ctr"/>
         <c:lblOffset val="100"/>
       </c:catAx>
       <c:valAx>
-        <c:axId val="94605696"/>
+        <c:axId val="86811008"/>
         <c:scaling>
           <c:orientation val="minMax"/>
           <c:max val="10"/>
@@ -17469,7 +17905,7 @@
             <a:endParaRPr lang="es-AR"/>
           </a:p>
         </c:txPr>
-        <c:crossAx val="94578944"/>
+        <c:crossAx val="86763776"/>
         <c:crosses val="autoZero"/>
         <c:crossBetween val="midCat"/>
       </c:valAx>
@@ -18627,7 +19063,7 @@
 </file>
 
 <file path=customXml/itemProps1.xml><?xml version="1.0" encoding="utf-8"?>
-<ds:datastoreItem xmlns:ds="http://schemas.openxmlformats.org/officeDocument/2006/customXml" ds:itemID="{0E9CF45C-EE3C-4EC3-81B4-6D79AB470DBE}">
+<ds:datastoreItem xmlns:ds="http://schemas.openxmlformats.org/officeDocument/2006/customXml" ds:itemID="{BF85F7B1-E865-4F8F-AF53-5DC144151156}">
   <ds:schemaRefs>
     <ds:schemaRef ds:uri="http://schemas.openxmlformats.org/officeDocument/2006/bibliography"/>
   </ds:schemaRefs>

</xml_diff>

<commit_message>
5 commit. Se agrego primera parte del resumen. Y se hicieron otras modificaciones yy correcciones antes de enviarselo a Pablo para revision.
</commit_message>
<xml_diff>
--- a/TF_SIMULACION.docx
+++ b/TF_SIMULACION.docx
@@ -347,6 +347,30 @@
         <w:rPr>
           <w:color w:val="auto"/>
         </w:rPr>
+        <w:t>El modelado, entendido como una representación simplificada de un sistema real, permite capturar todas sus características y componentes, su estructura y su comportamiento con respecto al medio que lo rodea. La capacidad de plantear situaciones hipotéticas del funcionamiento del sistema sirve de apoyo fundamental para la toma de decisiones.</w:t>
+      </w:r>
+    </w:p>
+    <w:p>
+      <w:pPr>
+        <w:pStyle w:val="normal0"/>
+        <w:spacing w:line="240" w:lineRule="auto"/>
+        <w:rPr>
+          <w:color w:val="auto"/>
+        </w:rPr>
+      </w:pPr>
+    </w:p>
+    <w:p>
+      <w:pPr>
+        <w:pStyle w:val="normal0"/>
+        <w:spacing w:line="240" w:lineRule="auto"/>
+        <w:rPr>
+          <w:color w:val="auto"/>
+        </w:rPr>
+      </w:pPr>
+      <w:r>
+        <w:rPr>
+          <w:color w:val="auto"/>
+        </w:rPr>
         <w:t>El objetivo</w:t>
       </w:r>
       <w:r>
@@ -402,7 +426,7 @@
         <w:rPr>
           <w:color w:val="auto"/>
         </w:rPr>
-        <w:t>éstas</w:t>
+        <w:t>exitosas</w:t>
       </w:r>
       <w:r>
         <w:rPr>
@@ -426,7 +450,13 @@
         <w:rPr>
           <w:color w:val="auto"/>
         </w:rPr>
-        <w:t xml:space="preserve"> es directamente proporcional a la can</w:t>
+        <w:t xml:space="preserve"> se manifiesta de manera</w:t>
+      </w:r>
+      <w:r>
+        <w:rPr>
+          <w:color w:val="auto"/>
+        </w:rPr>
+        <w:t xml:space="preserve"> proporcional a la can</w:t>
       </w:r>
       <w:r>
         <w:rPr>
@@ -439,6 +469,12 @@
           <w:color w:val="auto"/>
         </w:rPr>
         <w:t>elefónicas</w:t>
+      </w:r>
+      <w:r>
+        <w:rPr>
+          <w:color w:val="auto"/>
+        </w:rPr>
+        <w:t xml:space="preserve"> que posea el conmutador</w:t>
       </w:r>
       <w:r>
         <w:rPr>
@@ -1639,7 +1675,10 @@
         <w:t xml:space="preserve">nto </w:t>
       </w:r>
       <w:r>
-        <w:t>de un conmutador</w:t>
+        <w:t xml:space="preserve">del </w:t>
+      </w:r>
+      <w:r>
+        <w:t>conmutador</w:t>
       </w:r>
       <w:r>
         <w:t xml:space="preserve">. El objetivo perseguido es conocer de </w:t>
@@ -1870,170 +1909,225 @@
     </w:p>
     <w:p>
       <w:pPr>
+        <w:rPr>
+          <w:rFonts w:eastAsia="Liberation Sans"/>
+        </w:rPr>
+      </w:pPr>
+      <w:r>
+        <w:rPr>
+          <w:rFonts w:eastAsia="Liberation Sans"/>
+        </w:rPr>
+        <w:t xml:space="preserve">Los tiempos entre arribos de llamadas tienen una distribución de probabilidad exponencial con media de 3 segundos y los tiempos de servicio (o duración de las llamadas) </w:t>
+      </w:r>
+      <w:r>
+        <w:rPr>
+          <w:rFonts w:eastAsia="Liberation Sans"/>
+        </w:rPr>
+        <w:t>tienen una distribución de probabilidad exponencial con media de 180 segundos.</w:t>
+      </w:r>
+    </w:p>
+    <w:p>
+      <w:pPr>
+        <w:rPr>
+          <w:rFonts w:ascii="Arial" w:hAnsi="Arial" w:cs="Arial"/>
+        </w:rPr>
+      </w:pPr>
+      <w:r>
+        <w:rPr>
+          <w:rFonts w:ascii="Arial" w:hAnsi="Arial" w:cs="Arial"/>
+        </w:rPr>
+        <w:t xml:space="preserve">Se supondrá que cada llamada tiene </w:t>
+      </w:r>
+      <w:r>
+        <w:rPr>
+          <w:rFonts w:ascii="Arial" w:hAnsi="Arial" w:cs="Arial"/>
+        </w:rPr>
+        <w:t>igual probabilidad</w:t>
+      </w:r>
+      <w:r>
+        <w:rPr>
+          <w:rFonts w:ascii="Arial" w:hAnsi="Arial" w:cs="Arial"/>
+        </w:rPr>
+        <w:t xml:space="preserve"> de provenir de cualquier línea que no esté ocupada y que puede dirigirse a cualquier línea excepto a sí misma, sin importar si la línea está ocupada o no. Por conveniencia, la selección de destino y origen se hará en el momento que llegue la llamada, como también la duración de la llamada.</w:t>
+      </w:r>
+    </w:p>
+    <w:p>
+      <w:pPr>
+        <w:rPr>
+          <w:rFonts w:ascii="Arial" w:hAnsi="Arial" w:cs="Arial"/>
+        </w:rPr>
+      </w:pPr>
+      <w:r>
+        <w:rPr>
+          <w:rFonts w:ascii="Arial" w:hAnsi="Arial" w:cs="Arial"/>
+        </w:rPr>
+        <w:lastRenderedPageBreak/>
+        <w:t xml:space="preserve">El propósito de la simulación será procesar un </w:t>
+      </w:r>
+      <w:r>
+        <w:rPr>
+          <w:rFonts w:ascii="Arial" w:hAnsi="Arial" w:cs="Arial"/>
+        </w:rPr>
+        <w:t>número</w:t>
+      </w:r>
+      <w:r>
+        <w:rPr>
+          <w:rFonts w:ascii="Arial" w:hAnsi="Arial" w:cs="Arial"/>
+        </w:rPr>
+        <w:t xml:space="preserve"> dado de llamadas y determinar la proporción </w:t>
+      </w:r>
+      <w:r>
+        <w:rPr>
+          <w:rFonts w:ascii="Arial" w:hAnsi="Arial" w:cs="Arial"/>
+        </w:rPr>
+        <w:t>de exitosas y de no exitosas. Toda llamada que no se pueda establecer (por destino ocupado o por falta de enlace) se considera no exitosa e inmediatamente abandona el sistema.</w:t>
+      </w:r>
+    </w:p>
+    <w:p>
+      <w:pPr>
+        <w:rPr>
+          <w:rFonts w:ascii="Arial" w:hAnsi="Arial" w:cs="Arial"/>
+        </w:rPr>
+      </w:pPr>
+      <w:r>
+        <w:rPr>
+          <w:rFonts w:ascii="Arial" w:hAnsi="Arial" w:cs="Arial"/>
+        </w:rPr>
+        <w:t>Una variante será permitir que las llamadas que encuentren todos los enlaces ocupados, esperen a que se libere uno en base a primera llegada, primera servida (FIFO).</w:t>
+      </w:r>
+      <w:r>
+        <w:rPr>
+          <w:rFonts w:ascii="Arial" w:hAnsi="Arial" w:cs="Arial"/>
+        </w:rPr>
+        <w:t xml:space="preserve"> Para éstas se deberá calcular el tiempo medio de espera que tuvieron por falta de enlace. </w:t>
+      </w:r>
+      <w:r>
+        <w:rPr>
+          <w:rFonts w:ascii="Arial" w:hAnsi="Arial" w:cs="Arial"/>
+        </w:rPr>
+        <w:t>En el caso de esta variante se considerará</w:t>
+      </w:r>
+      <w:r>
+        <w:rPr>
+          <w:rFonts w:ascii="Arial" w:hAnsi="Arial" w:cs="Arial"/>
+        </w:rPr>
+        <w:t xml:space="preserve">n no exitosas solo las llamadas cuyo destino este ocupado. </w:t>
+      </w:r>
+    </w:p>
+    <w:p>
+      <w:pPr>
+        <w:pStyle w:val="normal0"/>
+        <w:spacing w:line="240" w:lineRule="auto"/>
+        <w:jc w:val="both"/>
+        <w:rPr>
+          <w:rFonts w:eastAsia="Liberation Sans"/>
+          <w:color w:val="auto"/>
+        </w:rPr>
+      </w:pPr>
+      <w:r>
+        <w:rPr>
+          <w:rFonts w:eastAsia="Liberation Sans"/>
+          <w:color w:val="auto"/>
+        </w:rPr>
+        <w:t xml:space="preserve">La </w:t>
+      </w:r>
+      <w:fldSimple w:instr=" REF _Ref399329302 \h  \* MERGEFORMAT ">
+        <w:r>
+          <w:rPr>
+            <w:b/>
+            <w:color w:val="auto"/>
+          </w:rPr>
+          <w:t xml:space="preserve">Tabla </w:t>
+        </w:r>
+        <w:r>
+          <w:rPr>
+            <w:b/>
+            <w:noProof/>
+            <w:color w:val="auto"/>
+          </w:rPr>
+          <w:t>1</w:t>
+        </w:r>
+      </w:fldSimple>
+      <w:r>
+        <w:rPr>
+          <w:rFonts w:eastAsia="Liberation Sans"/>
+          <w:color w:val="auto"/>
+        </w:rPr>
+        <w:t xml:space="preserve"> </w:t>
+      </w:r>
+      <w:r>
+        <w:rPr>
+          <w:rFonts w:eastAsia="Liberation Sans"/>
+          <w:color w:val="auto"/>
+        </w:rPr>
+        <w:t>describe los componentes principales del sistema.</w:t>
+      </w:r>
+    </w:p>
+    <w:p>
+      <w:pPr>
         <w:pStyle w:val="normal0"/>
         <w:spacing w:line="240" w:lineRule="auto"/>
         <w:ind w:firstLine="567"/>
         <w:jc w:val="both"/>
         <w:rPr>
           <w:rFonts w:eastAsia="Liberation Sans"/>
-          <w:color w:val="auto"/>
-        </w:rPr>
-      </w:pPr>
-      <w:r>
-        <w:rPr>
-          <w:rFonts w:eastAsia="Liberation Sans"/>
-          <w:color w:val="auto"/>
-        </w:rPr>
-        <w:t xml:space="preserve">Los tiempos entre arribos de llamadas tienen una distribución de probabilidad exponencial con media de 3 segundos y los tiempos de servicio (o duración de las llamadas) </w:t>
-      </w:r>
-      <w:r>
-        <w:rPr>
-          <w:rFonts w:eastAsia="Liberation Sans"/>
-          <w:color w:val="auto"/>
-        </w:rPr>
-        <w:t>tienen una distribución de probabilidad exponencial con media de 180 segundos.</w:t>
-      </w:r>
-    </w:p>
-    <w:p>
-      <w:pPr>
-        <w:ind w:firstLine="567"/>
-        <w:rPr>
-          <w:rFonts w:ascii="Arial" w:hAnsi="Arial" w:cs="Arial"/>
-        </w:rPr>
-      </w:pPr>
-      <w:r>
-        <w:rPr>
-          <w:rFonts w:ascii="Arial" w:hAnsi="Arial" w:cs="Arial"/>
-        </w:rPr>
-        <w:t xml:space="preserve">Se supondrá que cada llamada tiene </w:t>
-      </w:r>
-      <w:r>
-        <w:rPr>
-          <w:rFonts w:ascii="Arial" w:hAnsi="Arial" w:cs="Arial"/>
-        </w:rPr>
-        <w:t>igual probabilidad</w:t>
-      </w:r>
-      <w:r>
-        <w:rPr>
-          <w:rFonts w:ascii="Arial" w:hAnsi="Arial" w:cs="Arial"/>
-        </w:rPr>
-        <w:t xml:space="preserve"> de provenir de cualquier línea que no esté ocupada y que puede dirigirse a cualquier línea excepto a sí misma, sin importar si la línea está ocupada o no. Por conveniencia, la selección de destino y origen se hará en el momento que llegue la llamada, como también la duración de la llamada.</w:t>
-      </w:r>
-    </w:p>
-    <w:p>
-      <w:pPr>
-        <w:ind w:firstLine="567"/>
-        <w:rPr>
-          <w:rFonts w:ascii="Arial" w:hAnsi="Arial" w:cs="Arial"/>
-        </w:rPr>
-      </w:pPr>
-      <w:r>
-        <w:rPr>
-          <w:rFonts w:ascii="Arial" w:hAnsi="Arial" w:cs="Arial"/>
-        </w:rPr>
-        <w:t xml:space="preserve">El propósito de la simulación será procesar un </w:t>
-      </w:r>
-      <w:r>
-        <w:rPr>
-          <w:rFonts w:ascii="Arial" w:hAnsi="Arial" w:cs="Arial"/>
-        </w:rPr>
-        <w:t>número</w:t>
-      </w:r>
-      <w:r>
-        <w:rPr>
-          <w:rFonts w:ascii="Arial" w:hAnsi="Arial" w:cs="Arial"/>
-        </w:rPr>
-        <w:t xml:space="preserve"> dado de llamadas y determinar la proporción </w:t>
-      </w:r>
-      <w:r>
-        <w:rPr>
-          <w:rFonts w:ascii="Arial" w:hAnsi="Arial" w:cs="Arial"/>
-        </w:rPr>
-        <w:t>de exitosas y de no exitosas. Toda llamada que no se pueda establecer (por destino ocupado o por falta de enlace) se considera no exitosa e inmediatamente abandona el sistema.</w:t>
-      </w:r>
-    </w:p>
-    <w:p>
-      <w:pPr>
-        <w:rPr>
-          <w:rFonts w:ascii="Arial" w:hAnsi="Arial" w:cs="Arial"/>
-        </w:rPr>
-      </w:pPr>
-      <w:r>
-        <w:rPr>
-          <w:rFonts w:ascii="Arial" w:hAnsi="Arial" w:cs="Arial"/>
-        </w:rPr>
-        <w:t>Una variante será permitir que las llamadas que encuentren todos los enlaces ocupados, esperen a que se libere uno en base a primera llegada, primera servida (FIFO).</w:t>
-      </w:r>
-      <w:r>
-        <w:rPr>
-          <w:rFonts w:ascii="Arial" w:hAnsi="Arial" w:cs="Arial"/>
-        </w:rPr>
-        <w:t xml:space="preserve"> Para éstas se </w:t>
-      </w:r>
-      <w:r>
-        <w:rPr>
-          <w:rFonts w:ascii="Arial" w:hAnsi="Arial" w:cs="Arial"/>
-        </w:rPr>
-        <w:lastRenderedPageBreak/>
-        <w:t xml:space="preserve">deberá calcular el tiempo medio de espera que tuvieron por falta de enlace. </w:t>
-      </w:r>
-      <w:r>
-        <w:rPr>
-          <w:rFonts w:ascii="Arial" w:hAnsi="Arial" w:cs="Arial"/>
-        </w:rPr>
-        <w:t>En el caso de esta variante se considerará</w:t>
-      </w:r>
-      <w:r>
-        <w:rPr>
-          <w:rFonts w:ascii="Arial" w:hAnsi="Arial" w:cs="Arial"/>
-        </w:rPr>
-        <w:t xml:space="preserve">n no exitosas solo las llamadas cuyo destino este ocupado. </w:t>
-      </w:r>
-    </w:p>
-    <w:p>
-      <w:pPr>
-        <w:pStyle w:val="normal0"/>
-        <w:spacing w:line="240" w:lineRule="auto"/>
-        <w:jc w:val="both"/>
-        <w:rPr>
-          <w:rFonts w:eastAsia="Liberation Sans"/>
-          <w:color w:val="auto"/>
-        </w:rPr>
-      </w:pPr>
-      <w:r>
-        <w:rPr>
-          <w:rFonts w:eastAsia="Liberation Sans"/>
-          <w:color w:val="auto"/>
-        </w:rPr>
-        <w:t xml:space="preserve">La </w:t>
-      </w:r>
-      <w:r>
-        <w:rPr>
-          <w:rFonts w:eastAsia="Liberation Sans"/>
-          <w:b/>
           <w:color w:val="FF0000"/>
         </w:rPr>
-        <w:t>tabla xx</w:t>
-      </w:r>
-      <w:r>
-        <w:rPr>
-          <w:rFonts w:eastAsia="Liberation Sans"/>
-          <w:color w:val="auto"/>
-        </w:rPr>
-        <w:t xml:space="preserve"> describe los componentes principales del sistema.</w:t>
-      </w:r>
-    </w:p>
-    <w:p>
-      <w:pPr>
-        <w:pStyle w:val="normal0"/>
-        <w:spacing w:line="240" w:lineRule="auto"/>
-        <w:ind w:firstLine="567"/>
-        <w:jc w:val="both"/>
-        <w:rPr>
-          <w:rFonts w:eastAsia="Liberation Sans"/>
-          <w:color w:val="FF0000"/>
-        </w:rPr>
-      </w:pPr>
+      </w:pPr>
+    </w:p>
+    <w:p>
+      <w:pPr>
+        <w:pStyle w:val="Epgrafe"/>
+        <w:keepNext/>
+        <w:rPr>
+          <w:color w:val="auto"/>
+        </w:rPr>
+      </w:pPr>
+      <w:bookmarkStart w:id="5" w:name="_Ref399329302"/>
+      <w:r>
+        <w:rPr>
+          <w:color w:val="auto"/>
+        </w:rPr>
+        <w:t xml:space="preserve">Tabla </w:t>
+      </w:r>
+      <w:r>
+        <w:rPr>
+          <w:color w:val="auto"/>
+        </w:rPr>
+        <w:fldChar w:fldCharType="begin"/>
+      </w:r>
+      <w:r>
+        <w:rPr>
+          <w:color w:val="auto"/>
+        </w:rPr>
+        <w:instrText xml:space="preserve"> SEQ Tabla \* ARABIC </w:instrText>
+      </w:r>
+      <w:r>
+        <w:rPr>
+          <w:color w:val="auto"/>
+        </w:rPr>
+        <w:fldChar w:fldCharType="separate"/>
+      </w:r>
+      <w:r>
+        <w:rPr>
+          <w:noProof/>
+          <w:color w:val="auto"/>
+        </w:rPr>
+        <w:t>1</w:t>
+      </w:r>
+      <w:r>
+        <w:rPr>
+          <w:color w:val="auto"/>
+        </w:rPr>
+        <w:fldChar w:fldCharType="end"/>
+      </w:r>
+      <w:bookmarkEnd w:id="5"/>
+      <w:r>
+        <w:rPr>
+          <w:color w:val="auto"/>
+        </w:rPr>
+        <w:t>. Componentes principales del sistema</w:t>
+      </w:r>
     </w:p>
     <w:tbl>
       <w:tblPr>
@@ -2138,7 +2232,29 @@
                 <w:rFonts w:eastAsia="Liberation Sans"/>
                 <w:color w:val="auto"/>
               </w:rPr>
-              <w:t>Las variables de estado del sistema nos permiten indicar en un determinado instante de tiempo t entre otras:</w:t>
+              <w:t xml:space="preserve">Las variables de estado del sistema nos permiten indicar en un determinado instante de tiempo </w:t>
+            </w:r>
+            <w:r>
+              <w:rPr>
+                <w:rFonts w:eastAsia="Liberation Sans"/>
+                <w:b/>
+                <w:color w:val="auto"/>
+              </w:rPr>
+              <w:t>t</w:t>
+            </w:r>
+            <w:r>
+              <w:rPr>
+                <w:rFonts w:eastAsia="Liberation Sans"/>
+                <w:color w:val="auto"/>
+              </w:rPr>
+              <w:t xml:space="preserve">, </w:t>
+            </w:r>
+            <w:r>
+              <w:rPr>
+                <w:rFonts w:eastAsia="Liberation Sans"/>
+                <w:color w:val="auto"/>
+              </w:rPr>
+              <w:t>entre otras:</w:t>
             </w:r>
           </w:p>
           <w:p>
@@ -2381,7 +2497,14 @@
                 <w:rFonts w:eastAsia="Liberation Sans"/>
                 <w:color w:val="auto"/>
               </w:rPr>
-              <w:t>,  como podrían ser prioridad alta, media o baja para los enlaces</w:t>
+              <w:t xml:space="preserve">,  como </w:t>
+            </w:r>
+            <w:r>
+              <w:rPr>
+                <w:rFonts w:eastAsia="Liberation Sans"/>
+                <w:color w:val="auto"/>
+              </w:rPr>
+              <w:t>prioridad alta, media o baja para los enlaces</w:t>
             </w:r>
             <w:r>
               <w:rPr>
@@ -2765,21 +2888,145 @@
       <w:pPr>
         <w:pStyle w:val="normal0"/>
         <w:spacing w:line="240" w:lineRule="auto"/>
+        <w:jc w:val="both"/>
+        <w:rPr>
+          <w:rFonts w:eastAsia="Liberation Sans"/>
+          <w:b/>
+          <w:color w:val="auto"/>
+        </w:rPr>
+      </w:pPr>
+      <w:r>
+        <w:rPr>
+          <w:rFonts w:eastAsia="Liberation Sans"/>
+          <w:b/>
+          <w:color w:val="auto"/>
+        </w:rPr>
+        <w:t>Variante</w:t>
+      </w:r>
+      <w:r>
+        <w:rPr>
+          <w:rFonts w:eastAsia="Liberation Sans"/>
+          <w:b/>
+          <w:color w:val="auto"/>
+        </w:rPr>
+        <w:t xml:space="preserve"> 1:</w:t>
+      </w:r>
+    </w:p>
+    <w:p>
+      <w:pPr>
+        <w:pStyle w:val="normal0"/>
+        <w:spacing w:line="240" w:lineRule="auto"/>
         <w:ind w:firstLine="567"/>
         <w:jc w:val="both"/>
         <w:rPr>
           <w:rFonts w:eastAsia="Liberation Sans"/>
-          <w:b/>
-          <w:color w:val="auto"/>
-        </w:rPr>
-      </w:pPr>
-      <w:r>
-        <w:rPr>
-          <w:rFonts w:eastAsia="Liberation Sans"/>
-          <w:b/>
-          <w:color w:val="auto"/>
-        </w:rPr>
-        <w:t>Ejercicio 1:</w:t>
+          <w:color w:val="auto"/>
+        </w:rPr>
+      </w:pPr>
+      <w:r>
+        <w:rPr>
+          <w:rFonts w:eastAsia="Liberation Sans"/>
+          <w:color w:val="auto"/>
+        </w:rPr>
+        <w:t>La lógica del modelo para la primera variante del sistema se visualiza en el diagrama de flujo de la</w:t>
+      </w:r>
+      <w:r>
+        <w:rPr>
+          <w:rFonts w:eastAsia="Liberation Sans"/>
+          <w:color w:val="auto"/>
+        </w:rPr>
+        <w:t xml:space="preserve"> </w:t>
+      </w:r>
+      <w:fldSimple w:instr=" REF _Ref399329805 \h  \* MERGEFORMAT ">
+        <w:r>
+          <w:rPr>
+            <w:b/>
+            <w:color w:val="auto"/>
+          </w:rPr>
+          <w:t xml:space="preserve">Figura </w:t>
+        </w:r>
+        <w:r>
+          <w:rPr>
+            <w:b/>
+            <w:noProof/>
+            <w:color w:val="auto"/>
+          </w:rPr>
+          <w:t>1</w:t>
+        </w:r>
+      </w:fldSimple>
+      <w:r>
+        <w:rPr>
+          <w:rFonts w:eastAsia="Liberation Sans"/>
+          <w:color w:val="auto"/>
+        </w:rPr>
+        <w:t>.</w:t>
+      </w:r>
+    </w:p>
+    <w:p>
+      <w:pPr>
+        <w:pStyle w:val="normal0"/>
+        <w:spacing w:line="240" w:lineRule="auto"/>
+        <w:jc w:val="both"/>
+        <w:rPr>
+          <w:rFonts w:eastAsia="Liberation Sans"/>
+          <w:color w:val="auto"/>
+        </w:rPr>
+      </w:pPr>
+      <w:r>
+        <w:rPr>
+          <w:rFonts w:eastAsia="Liberation Sans"/>
+          <w:color w:val="auto"/>
+        </w:rPr>
+        <w:t xml:space="preserve">En primera instancia se fijan la cantidad de teléfonos, </w:t>
+      </w:r>
+      <w:r>
+        <w:rPr>
+          <w:rFonts w:eastAsia="Liberation Sans"/>
+          <w:color w:val="auto"/>
+        </w:rPr>
+        <w:t xml:space="preserve">la </w:t>
+      </w:r>
+      <w:r>
+        <w:rPr>
+          <w:rFonts w:eastAsia="Liberation Sans"/>
+          <w:color w:val="auto"/>
+        </w:rPr>
+        <w:t xml:space="preserve">cantidad de enlaces y </w:t>
+      </w:r>
+      <w:r>
+        <w:rPr>
+          <w:rFonts w:eastAsia="Liberation Sans"/>
+          <w:color w:val="auto"/>
+        </w:rPr>
+        <w:t xml:space="preserve">el </w:t>
+      </w:r>
+      <w:r>
+        <w:rPr>
+          <w:rFonts w:eastAsia="Liberation Sans"/>
+          <w:color w:val="auto"/>
+        </w:rPr>
+        <w:t>tiempo de simulación.</w:t>
+      </w:r>
+      <w:r>
+        <w:rPr>
+          <w:rFonts w:eastAsia="Liberation Sans"/>
+          <w:color w:val="auto"/>
+        </w:rPr>
+        <w:t xml:space="preserve"> Una vez ingresados estos datos </w:t>
+      </w:r>
+      <w:r>
+        <w:rPr>
+          <w:rFonts w:eastAsia="Liberation Sans"/>
+          <w:color w:val="auto"/>
+        </w:rPr>
+        <w:t>ésta comienza</w:t>
+      </w:r>
+      <w:r>
+        <w:rPr>
+          <w:rFonts w:eastAsia="Liberation Sans"/>
+          <w:color w:val="auto"/>
+        </w:rPr>
+        <w:t>.</w:t>
       </w:r>
     </w:p>
     <w:p>
@@ -2798,22 +3045,56 @@
           <w:rFonts w:eastAsia="Liberation Sans"/>
           <w:color w:val="auto"/>
         </w:rPr>
-        <w:t xml:space="preserve">La lógica del modelo para la primera variante del sistema se visualiza en el diagrama de flujo de la </w:t>
-      </w:r>
-      <w:r>
-        <w:rPr>
-          <w:rFonts w:eastAsia="Liberation Sans"/>
-          <w:b/>
-          <w:color w:val="FF0000"/>
-        </w:rPr>
-        <w:t>Figura XX</w:t>
-      </w:r>
-      <w:r>
-        <w:rPr>
-          <w:rFonts w:eastAsia="Liberation Sans"/>
-          <w:color w:val="auto"/>
-        </w:rPr>
-        <w:t>.</w:t>
+        <w:t xml:space="preserve">Las llamadas arriban al sistema de acuerdo a la distribución de probabilidad </w:t>
+      </w:r>
+      <w:r>
+        <w:rPr>
+          <w:rFonts w:eastAsia="Liberation Sans"/>
+          <w:color w:val="auto"/>
+        </w:rPr>
+        <w:t>establecida</w:t>
+      </w:r>
+      <w:r>
+        <w:rPr>
+          <w:rFonts w:eastAsia="Liberation Sans"/>
+          <w:color w:val="auto"/>
+        </w:rPr>
+        <w:t>. Al llegar cada llamada le es asignado el teléfono de origen, el teléfono de destino y la duración de la llamada. Bajo estas condiciones</w:t>
+      </w:r>
+      <w:r>
+        <w:rPr>
+          <w:rFonts w:eastAsia="Liberation Sans"/>
+          <w:color w:val="auto"/>
+        </w:rPr>
+        <w:t xml:space="preserve"> puede ocurrir que el teléfono </w:t>
+      </w:r>
+      <w:r>
+        <w:rPr>
+          <w:rFonts w:eastAsia="Liberation Sans"/>
+          <w:color w:val="auto"/>
+        </w:rPr>
+        <w:t xml:space="preserve">de </w:t>
+      </w:r>
+      <w:r>
+        <w:rPr>
+          <w:rFonts w:eastAsia="Liberation Sans"/>
+          <w:color w:val="auto"/>
+        </w:rPr>
+        <w:t>destino este ocupado, que todos los enlaces estén ocupados, o ambos. En cualquiera de estos tres casos la llamada no se puede establ</w:t>
+      </w:r>
+      <w:r>
+        <w:rPr>
+          <w:rFonts w:eastAsia="Liberation Sans"/>
+          <w:color w:val="auto"/>
+        </w:rPr>
+        <w:t xml:space="preserve">ecer y se considera no exitosa; </w:t>
+      </w:r>
+      <w:r>
+        <w:rPr>
+          <w:rFonts w:eastAsia="Liberation Sans"/>
+          <w:color w:val="auto"/>
+        </w:rPr>
+        <w:t>inmediatamente abandona el sistema.</w:t>
       </w:r>
     </w:p>
     <w:p>
@@ -2832,56 +3113,50 @@
           <w:rFonts w:eastAsia="Liberation Sans"/>
           <w:color w:val="auto"/>
         </w:rPr>
-        <w:t xml:space="preserve">En primera instancia se fijan la cantidad de teléfonos, </w:t>
-      </w:r>
-      <w:r>
-        <w:rPr>
-          <w:rFonts w:eastAsia="Liberation Sans"/>
-          <w:color w:val="auto"/>
-        </w:rPr>
-        <w:t xml:space="preserve">la </w:t>
-      </w:r>
-      <w:r>
-        <w:rPr>
-          <w:rFonts w:eastAsia="Liberation Sans"/>
-          <w:color w:val="auto"/>
-        </w:rPr>
-        <w:t xml:space="preserve">cantidad de enlaces y </w:t>
-      </w:r>
-      <w:r>
-        <w:rPr>
-          <w:rFonts w:eastAsia="Liberation Sans"/>
-          <w:color w:val="auto"/>
-        </w:rPr>
-        <w:t xml:space="preserve">el </w:t>
-      </w:r>
-      <w:r>
-        <w:rPr>
-          <w:rFonts w:eastAsia="Liberation Sans"/>
-          <w:color w:val="auto"/>
-        </w:rPr>
-        <w:t>tiempo de simulación.</w:t>
-      </w:r>
-      <w:r>
-        <w:rPr>
-          <w:rFonts w:eastAsia="Liberation Sans"/>
-          <w:color w:val="auto"/>
-        </w:rPr>
-        <w:t xml:space="preserve"> Una vez ingresados estos datos </w:t>
-      </w:r>
-      <w:r>
-        <w:rPr>
-          <w:rFonts w:eastAsia="Liberation Sans"/>
-          <w:color w:val="auto"/>
-        </w:rPr>
-        <w:t>ésta comienza</w:t>
-      </w:r>
-      <w:r>
-        <w:rPr>
-          <w:rFonts w:eastAsia="Liberation Sans"/>
-          <w:color w:val="auto"/>
-        </w:rPr>
-        <w:t>.</w:t>
+        <w:t xml:space="preserve">Si el teléfono destino está libre y existe al menos un enlace disponible la llamada se </w:t>
+      </w:r>
+      <w:r>
+        <w:rPr>
+          <w:rFonts w:eastAsia="Liberation Sans"/>
+          <w:color w:val="auto"/>
+        </w:rPr>
+        <w:lastRenderedPageBreak/>
+        <w:t>considera exitosa.</w:t>
+      </w:r>
+      <w:r>
+        <w:rPr>
+          <w:rFonts w:eastAsia="Liberation Sans"/>
+          <w:color w:val="auto"/>
+        </w:rPr>
+        <w:t xml:space="preserve"> P</w:t>
+      </w:r>
+      <w:r>
+        <w:rPr>
+          <w:rFonts w:eastAsia="Liberation Sans"/>
+          <w:color w:val="auto"/>
+        </w:rPr>
+        <w:t xml:space="preserve">ermanece en el sistema durante el tiempo </w:t>
+      </w:r>
+      <w:r>
+        <w:rPr>
+          <w:rFonts w:eastAsia="Liberation Sans"/>
+          <w:color w:val="auto"/>
+        </w:rPr>
+        <w:t>que dure la llamada</w:t>
+      </w:r>
+      <w:r>
+        <w:rPr>
+          <w:rFonts w:eastAsia="Liberation Sans"/>
+          <w:color w:val="auto"/>
+        </w:rPr>
+        <w:t>, y al culminar é</w:t>
+      </w:r>
+      <w:r>
+        <w:rPr>
+          <w:rFonts w:eastAsia="Liberation Sans"/>
+          <w:color w:val="auto"/>
+        </w:rPr>
+        <w:t>ste abandona el sistema.</w:t>
       </w:r>
     </w:p>
     <w:p>
@@ -2900,128 +3175,6 @@
           <w:rFonts w:eastAsia="Liberation Sans"/>
           <w:color w:val="auto"/>
         </w:rPr>
-        <w:t xml:space="preserve">Las llamadas arriban al sistema de acuerdo a la distribución de probabilidad </w:t>
-      </w:r>
-      <w:r>
-        <w:rPr>
-          <w:rFonts w:eastAsia="Liberation Sans"/>
-          <w:color w:val="auto"/>
-        </w:rPr>
-        <w:t>establecida</w:t>
-      </w:r>
-      <w:r>
-        <w:rPr>
-          <w:rFonts w:eastAsia="Liberation Sans"/>
-          <w:color w:val="auto"/>
-        </w:rPr>
-        <w:t>. Al llegar cada llamada le es asignado el teléfono de origen, el teléfono de destino y la duración de la llamada. Bajo estas condiciones</w:t>
-      </w:r>
-      <w:r>
-        <w:rPr>
-          <w:rFonts w:eastAsia="Liberation Sans"/>
-          <w:color w:val="auto"/>
-        </w:rPr>
-        <w:t xml:space="preserve"> puede ocurrir que el teléfono </w:t>
-      </w:r>
-      <w:r>
-        <w:rPr>
-          <w:rFonts w:eastAsia="Liberation Sans"/>
-          <w:color w:val="auto"/>
-        </w:rPr>
-        <w:t xml:space="preserve">de </w:t>
-      </w:r>
-      <w:r>
-        <w:rPr>
-          <w:rFonts w:eastAsia="Liberation Sans"/>
-          <w:color w:val="auto"/>
-        </w:rPr>
-        <w:t>destino este ocupado, que todos los enlaces estén ocupados, o ambos. En cualquiera de estos tres casos la llamada no se puede establ</w:t>
-      </w:r>
-      <w:r>
-        <w:rPr>
-          <w:rFonts w:eastAsia="Liberation Sans"/>
-          <w:color w:val="auto"/>
-        </w:rPr>
-        <w:t xml:space="preserve">ecer y se considera no exitosa; </w:t>
-      </w:r>
-      <w:r>
-        <w:rPr>
-          <w:rFonts w:eastAsia="Liberation Sans"/>
-          <w:color w:val="auto"/>
-        </w:rPr>
-        <w:t>inmediatamente abandona el sistema.</w:t>
-      </w:r>
-    </w:p>
-    <w:p>
-      <w:pPr>
-        <w:pStyle w:val="normal0"/>
-        <w:spacing w:line="240" w:lineRule="auto"/>
-        <w:ind w:firstLine="567"/>
-        <w:jc w:val="both"/>
-        <w:rPr>
-          <w:rFonts w:eastAsia="Liberation Sans"/>
-          <w:color w:val="auto"/>
-        </w:rPr>
-      </w:pPr>
-      <w:r>
-        <w:rPr>
-          <w:rFonts w:eastAsia="Liberation Sans"/>
-          <w:color w:val="auto"/>
-        </w:rPr>
-        <w:t>Si el teléfono destino está libre y existe al menos un enlace disponible la llamada se considera exitosa.</w:t>
-      </w:r>
-      <w:r>
-        <w:rPr>
-          <w:rFonts w:eastAsia="Liberation Sans"/>
-          <w:color w:val="auto"/>
-        </w:rPr>
-        <w:t xml:space="preserve"> P</w:t>
-      </w:r>
-      <w:r>
-        <w:rPr>
-          <w:rFonts w:eastAsia="Liberation Sans"/>
-          <w:color w:val="auto"/>
-        </w:rPr>
-        <w:t xml:space="preserve">ermanece en el sistema durante el tiempo </w:t>
-      </w:r>
-      <w:r>
-        <w:rPr>
-          <w:rFonts w:eastAsia="Liberation Sans"/>
-          <w:color w:val="auto"/>
-        </w:rPr>
-        <w:t>que dure la llamada</w:t>
-      </w:r>
-      <w:r>
-        <w:rPr>
-          <w:rFonts w:eastAsia="Liberation Sans"/>
-          <w:color w:val="auto"/>
-        </w:rPr>
-        <w:t>, y al culminar é</w:t>
-      </w:r>
-      <w:r>
-        <w:rPr>
-          <w:rFonts w:eastAsia="Liberation Sans"/>
-          <w:color w:val="auto"/>
-        </w:rPr>
-        <w:t>ste abandona el sistema.</w:t>
-      </w:r>
-    </w:p>
-    <w:p>
-      <w:pPr>
-        <w:pStyle w:val="normal0"/>
-        <w:spacing w:line="240" w:lineRule="auto"/>
-        <w:ind w:firstLine="567"/>
-        <w:jc w:val="both"/>
-        <w:rPr>
-          <w:rFonts w:eastAsia="Liberation Sans"/>
-          <w:color w:val="auto"/>
-        </w:rPr>
-      </w:pPr>
-      <w:r>
-        <w:rPr>
-          <w:rFonts w:eastAsia="Liberation Sans"/>
-          <w:color w:val="auto"/>
-        </w:rPr>
         <w:t xml:space="preserve">Al </w:t>
       </w:r>
       <w:r>
@@ -3085,44 +3238,22 @@
           <w:rFonts w:eastAsia="Liberation Sans"/>
           <w:color w:val="auto"/>
         </w:rPr>
-        <w:t>Para simplificar el diagrama de flujo no se incluyo la validación cíclica que constata no excederse del tiempo de simulación fijado.</w:t>
-      </w:r>
-    </w:p>
-    <w:p>
-      <w:pPr>
-        <w:pStyle w:val="normal0"/>
-        <w:spacing w:line="240" w:lineRule="auto"/>
-        <w:ind w:firstLine="567"/>
-        <w:jc w:val="both"/>
-        <w:rPr>
-          <w:rFonts w:eastAsia="Liberation Sans"/>
-          <w:color w:val="auto"/>
-        </w:rPr>
-      </w:pPr>
-    </w:p>
-    <w:p>
-      <w:pPr>
-        <w:pStyle w:val="normal0"/>
-        <w:spacing w:line="240" w:lineRule="auto"/>
-        <w:ind w:firstLine="567"/>
-        <w:jc w:val="both"/>
-        <w:rPr>
-          <w:rFonts w:eastAsia="Liberation Sans"/>
-          <w:color w:val="auto"/>
-        </w:rPr>
-      </w:pPr>
-    </w:p>
-    <w:p>
-      <w:pPr>
-        <w:pStyle w:val="normal0"/>
-        <w:spacing w:line="240" w:lineRule="auto"/>
-        <w:ind w:firstLine="567"/>
-        <w:jc w:val="both"/>
-        <w:rPr>
-          <w:rFonts w:eastAsia="Liberation Sans"/>
-          <w:color w:val="auto"/>
-        </w:rPr>
-      </w:pPr>
+        <w:t>Para simplificar el</w:t>
+      </w:r>
+      <w:r>
+        <w:rPr>
+          <w:rFonts w:eastAsia="Liberation Sans"/>
+          <w:color w:val="auto"/>
+        </w:rPr>
+        <w:t xml:space="preserve"> diagrama de flujo no se incluyó</w:t>
+      </w:r>
+      <w:r>
+        <w:rPr>
+          <w:rFonts w:eastAsia="Liberation Sans"/>
+          <w:color w:val="auto"/>
+        </w:rPr>
+        <w:t xml:space="preserve"> la validación cíclica que constata no excederse del tiempo de simulación fijado.</w:t>
+      </w:r>
     </w:p>
     <w:p>
       <w:pPr>
@@ -3186,58 +3317,67 @@
     </w:p>
     <w:p>
       <w:pPr>
+        <w:pStyle w:val="normal0"/>
+        <w:keepNext/>
+        <w:spacing w:line="240" w:lineRule="auto"/>
+        <w:jc w:val="both"/>
+      </w:pPr>
+    </w:p>
+    <w:p>
+      <w:pPr>
         <w:pStyle w:val="Epgrafe"/>
         <w:jc w:val="center"/>
         <w:rPr>
-          <w:rFonts w:eastAsia="Liberation Sans"/>
-          <w:color w:val="FF0000"/>
-        </w:rPr>
-      </w:pPr>
-      <w:bookmarkStart w:id="5" w:name="_Toc398010865"/>
-      <w:r>
-        <w:rPr>
-          <w:color w:val="FF0000"/>
+          <w:color w:val="auto"/>
+        </w:rPr>
+      </w:pPr>
+      <w:bookmarkStart w:id="6" w:name="_Ref399329799"/>
+      <w:bookmarkStart w:id="7" w:name="_Ref399329805"/>
+      <w:r>
+        <w:rPr>
+          <w:color w:val="auto"/>
         </w:rPr>
         <w:t xml:space="preserve">Figura </w:t>
       </w:r>
       <w:r>
         <w:rPr>
-          <w:color w:val="FF0000"/>
+          <w:color w:val="auto"/>
         </w:rPr>
         <w:fldChar w:fldCharType="begin"/>
       </w:r>
       <w:r>
         <w:rPr>
-          <w:color w:val="FF0000"/>
+          <w:color w:val="auto"/>
         </w:rPr>
         <w:instrText xml:space="preserve"> SEQ Figura \* ARABIC </w:instrText>
       </w:r>
       <w:r>
         <w:rPr>
-          <w:color w:val="FF0000"/>
+          <w:color w:val="auto"/>
         </w:rPr>
         <w:fldChar w:fldCharType="separate"/>
       </w:r>
       <w:r>
         <w:rPr>
           <w:noProof/>
-          <w:color w:val="FF0000"/>
+          <w:color w:val="auto"/>
         </w:rPr>
         <w:t>1</w:t>
       </w:r>
       <w:r>
         <w:rPr>
-          <w:color w:val="FF0000"/>
+          <w:color w:val="auto"/>
         </w:rPr>
         <w:fldChar w:fldCharType="end"/>
       </w:r>
-      <w:r>
-        <w:rPr>
-          <w:color w:val="FF0000"/>
-        </w:rPr>
-        <w:t>. Algoritmo Ejercicio 1</w:t>
-      </w:r>
-      <w:bookmarkEnd w:id="5"/>
+      <w:bookmarkEnd w:id="7"/>
+      <w:r>
+        <w:rPr>
+          <w:color w:val="auto"/>
+        </w:rPr>
+        <w:t>. Diagrama de flujo de variante 1</w:t>
+      </w:r>
+      <w:bookmarkEnd w:id="6"/>
     </w:p>
     <w:p>
       <w:pPr>
@@ -3264,21 +3404,140 @@
       <w:pPr>
         <w:pStyle w:val="normal0"/>
         <w:spacing w:line="240" w:lineRule="auto"/>
+        <w:jc w:val="both"/>
+        <w:rPr>
+          <w:rFonts w:eastAsia="Liberation Sans"/>
+          <w:b/>
+          <w:color w:val="auto"/>
+        </w:rPr>
+      </w:pPr>
+      <w:r>
+        <w:rPr>
+          <w:rFonts w:eastAsia="Liberation Sans"/>
+          <w:b/>
+          <w:color w:val="auto"/>
+        </w:rPr>
+        <w:t>Variante</w:t>
+      </w:r>
+      <w:r>
+        <w:rPr>
+          <w:rFonts w:eastAsia="Liberation Sans"/>
+          <w:b/>
+          <w:color w:val="auto"/>
+        </w:rPr>
+        <w:t xml:space="preserve"> 2:</w:t>
+      </w:r>
+    </w:p>
+    <w:p>
+      <w:pPr>
+        <w:pStyle w:val="normal0"/>
+        <w:spacing w:line="240" w:lineRule="auto"/>
         <w:ind w:firstLine="567"/>
         <w:jc w:val="both"/>
         <w:rPr>
           <w:rFonts w:eastAsia="Liberation Sans"/>
-          <w:b/>
-          <w:color w:val="auto"/>
-        </w:rPr>
-      </w:pPr>
-      <w:r>
-        <w:rPr>
-          <w:rFonts w:eastAsia="Liberation Sans"/>
-          <w:b/>
-          <w:color w:val="auto"/>
-        </w:rPr>
-        <w:t>Ejercicio 2:</w:t>
+          <w:color w:val="auto"/>
+        </w:rPr>
+      </w:pPr>
+      <w:r>
+        <w:rPr>
+          <w:rFonts w:eastAsia="Liberation Sans"/>
+          <w:color w:val="auto"/>
+        </w:rPr>
+        <w:t>La lógica del modelo para la segunda variante del sistema se visualiza en el diagrama de flujo de la</w:t>
+      </w:r>
+      <w:r>
+        <w:rPr>
+          <w:rFonts w:eastAsia="Liberation Sans"/>
+          <w:color w:val="auto"/>
+        </w:rPr>
+        <w:t xml:space="preserve"> </w:t>
+      </w:r>
+      <w:fldSimple w:instr=" REF _Ref399330137 \h  \* MERGEFORMAT ">
+        <w:r>
+          <w:rPr>
+            <w:b/>
+            <w:color w:val="auto"/>
+          </w:rPr>
+          <w:t xml:space="preserve">Figura </w:t>
+        </w:r>
+        <w:r>
+          <w:rPr>
+            <w:b/>
+            <w:noProof/>
+            <w:color w:val="auto"/>
+          </w:rPr>
+          <w:t>2</w:t>
+        </w:r>
+      </w:fldSimple>
+      <w:r>
+        <w:rPr>
+          <w:rFonts w:eastAsia="Liberation Sans"/>
+          <w:color w:val="auto"/>
+        </w:rPr>
+        <w:t>.</w:t>
+      </w:r>
+    </w:p>
+    <w:p>
+      <w:pPr>
+        <w:pStyle w:val="normal0"/>
+        <w:spacing w:line="240" w:lineRule="auto"/>
+        <w:jc w:val="both"/>
+        <w:rPr>
+          <w:rFonts w:eastAsia="Liberation Sans"/>
+          <w:color w:val="auto"/>
+        </w:rPr>
+      </w:pPr>
+      <w:r>
+        <w:rPr>
+          <w:rFonts w:eastAsia="Liberation Sans"/>
+          <w:color w:val="auto"/>
+        </w:rPr>
+        <w:t xml:space="preserve">Las condiciones </w:t>
+      </w:r>
+      <w:r>
+        <w:rPr>
+          <w:rFonts w:eastAsia="Liberation Sans"/>
+          <w:color w:val="auto"/>
+          <w:lang w:val="es-ES"/>
+        </w:rPr>
+        <w:t>iniciales</w:t>
+      </w:r>
+      <w:r>
+        <w:rPr>
+          <w:rFonts w:eastAsia="Liberation Sans"/>
+          <w:color w:val="auto"/>
+        </w:rPr>
+        <w:t xml:space="preserve"> son </w:t>
+      </w:r>
+      <w:r>
+        <w:rPr>
+          <w:rFonts w:eastAsia="Liberation Sans"/>
+          <w:color w:val="auto"/>
+        </w:rPr>
+        <w:t xml:space="preserve">idénticas a la primera variante, pero el tratamiento que se le da a </w:t>
+      </w:r>
+      <w:r>
+        <w:rPr>
+          <w:rFonts w:eastAsia="Liberation Sans"/>
+          <w:color w:val="auto"/>
+        </w:rPr>
+        <w:lastRenderedPageBreak/>
+        <w:t xml:space="preserve">las llamadas que encuentran todos los enlaces ocupados es </w:t>
+      </w:r>
+      <w:r>
+        <w:rPr>
+          <w:rFonts w:eastAsia="Liberation Sans"/>
+          <w:color w:val="auto"/>
+        </w:rPr>
+        <w:t>distinto</w:t>
+      </w:r>
+      <w:r>
+        <w:rPr>
+          <w:rFonts w:eastAsia="Liberation Sans"/>
+          <w:color w:val="auto"/>
+        </w:rPr>
+        <w:t>.</w:t>
       </w:r>
     </w:p>
     <w:p>
@@ -3297,22 +3556,28 @@
           <w:rFonts w:eastAsia="Liberation Sans"/>
           <w:color w:val="auto"/>
         </w:rPr>
-        <w:t xml:space="preserve">La lógica del modelo para la segunda variante del sistema se visualiza en el diagrama de flujo de la </w:t>
-      </w:r>
-      <w:r>
-        <w:rPr>
-          <w:rFonts w:eastAsia="Liberation Sans"/>
-          <w:b/>
-          <w:color w:val="FF0000"/>
-        </w:rPr>
-        <w:t>Figura XX</w:t>
-      </w:r>
-      <w:r>
-        <w:rPr>
-          <w:rFonts w:eastAsia="Liberation Sans"/>
-          <w:color w:val="auto"/>
-        </w:rPr>
-        <w:t>.</w:t>
+        <w:t>Al llegar u</w:t>
+      </w:r>
+      <w:r>
+        <w:rPr>
+          <w:rFonts w:eastAsia="Liberation Sans"/>
+          <w:color w:val="auto"/>
+        </w:rPr>
+        <w:t xml:space="preserve">na llamada puede </w:t>
+      </w:r>
+      <w:r>
+        <w:rPr>
+          <w:rFonts w:eastAsia="Liberation Sans"/>
+          <w:color w:val="auto"/>
+        </w:rPr>
+        <w:t>ocurrir que esté</w:t>
+      </w:r>
+      <w:r>
+        <w:rPr>
+          <w:rFonts w:eastAsia="Liberation Sans"/>
+          <w:color w:val="auto"/>
+        </w:rPr>
+        <w:t xml:space="preserve"> ocupada, sin enlace, o ambas. </w:t>
       </w:r>
     </w:p>
     <w:p>
@@ -3331,28 +3596,42 @@
           <w:rFonts w:eastAsia="Liberation Sans"/>
           <w:color w:val="auto"/>
         </w:rPr>
-        <w:t xml:space="preserve">Las condiciones iniciales son </w:t>
-      </w:r>
-      <w:r>
-        <w:rPr>
-          <w:rFonts w:eastAsia="Liberation Sans"/>
-          <w:color w:val="auto"/>
-        </w:rPr>
-        <w:t xml:space="preserve">idénticas a la primera variante, pero el tratamiento que se le da a las llamadas que encuentran todos los enlaces ocupados es </w:t>
-      </w:r>
-      <w:r>
-        <w:rPr>
-          <w:rFonts w:eastAsia="Liberation Sans"/>
-          <w:color w:val="auto"/>
-        </w:rPr>
-        <w:t>distinto</w:t>
-      </w:r>
-      <w:r>
-        <w:rPr>
-          <w:rFonts w:eastAsia="Liberation Sans"/>
-          <w:color w:val="auto"/>
-        </w:rPr>
-        <w:t>.</w:t>
+        <w:t>En caso de estar el destino ocupado</w:t>
+      </w:r>
+      <w:r>
+        <w:rPr>
+          <w:rFonts w:eastAsia="Liberation Sans"/>
+          <w:color w:val="auto"/>
+        </w:rPr>
+        <w:t>, independientemente de si hay enlaces libres</w:t>
+      </w:r>
+      <w:r>
+        <w:rPr>
+          <w:rFonts w:eastAsia="Liberation Sans"/>
+          <w:color w:val="auto"/>
+        </w:rPr>
+        <w:t xml:space="preserve"> o nó</w:t>
+      </w:r>
+      <w:r>
+        <w:rPr>
+          <w:rFonts w:eastAsia="Liberation Sans"/>
+          <w:color w:val="auto"/>
+        </w:rPr>
+        <w:t xml:space="preserve">, </w:t>
+      </w:r>
+      <w:r>
+        <w:rPr>
+          <w:rFonts w:eastAsia="Liberation Sans"/>
+          <w:color w:val="auto"/>
+        </w:rPr>
+        <w:t>se considera no exitosa y abandona el sistema.</w:t>
+      </w:r>
+      <w:r>
+        <w:rPr>
+          <w:rFonts w:eastAsia="Liberation Sans"/>
+          <w:color w:val="auto"/>
+        </w:rPr>
+        <w:t xml:space="preserve"> </w:t>
       </w:r>
     </w:p>
     <w:p>
@@ -3371,28 +3650,21 @@
           <w:rFonts w:eastAsia="Liberation Sans"/>
           <w:color w:val="auto"/>
         </w:rPr>
-        <w:t>Al llegar u</w:t>
-      </w:r>
-      <w:r>
-        <w:rPr>
-          <w:rFonts w:eastAsia="Liberation Sans"/>
-          <w:color w:val="auto"/>
-        </w:rPr>
-        <w:t xml:space="preserve">na llamada puede </w:t>
-      </w:r>
-      <w:r>
-        <w:rPr>
-          <w:rFonts w:eastAsia="Liberation Sans"/>
-          <w:color w:val="auto"/>
-        </w:rPr>
-        <w:t>ocurrir que esté</w:t>
-      </w:r>
-      <w:r>
-        <w:rPr>
-          <w:rFonts w:eastAsia="Liberation Sans"/>
-          <w:color w:val="auto"/>
-        </w:rPr>
-        <w:t xml:space="preserve"> ocupada, sin enlace, o ambas. </w:t>
+        <w:t xml:space="preserve">Si el destino </w:t>
+      </w:r>
+      <w:r>
+        <w:rPr>
+          <w:rFonts w:eastAsia="Liberation Sans"/>
+          <w:color w:val="auto"/>
+        </w:rPr>
+        <w:t>está</w:t>
+      </w:r>
+      <w:r>
+        <w:rPr>
+          <w:rFonts w:eastAsia="Liberation Sans"/>
+          <w:color w:val="auto"/>
+        </w:rPr>
+        <w:t xml:space="preserve"> disponible pero no hay enlaces disponibles para establecer la llamada, esta se coloca en una cola FIFO a la espera de que se desocupe un enlace.</w:t>
       </w:r>
     </w:p>
     <w:p>
@@ -3411,28 +3683,53 @@
           <w:rFonts w:eastAsia="Liberation Sans"/>
           <w:color w:val="auto"/>
         </w:rPr>
-        <w:t>En caso de estar el destino ocupado</w:t>
-      </w:r>
-      <w:r>
-        <w:rPr>
-          <w:rFonts w:eastAsia="Liberation Sans"/>
-          <w:color w:val="auto"/>
-        </w:rPr>
-        <w:t xml:space="preserve">, independientemente de si hay enlaces libres, </w:t>
-      </w:r>
-      <w:r>
-        <w:rPr>
-          <w:rFonts w:eastAsia="Liberation Sans"/>
-          <w:color w:val="auto"/>
-        </w:rPr>
-        <w:t>se considera no exitosa y abandona el sistema.</w:t>
-      </w:r>
-      <w:r>
-        <w:rPr>
-          <w:rFonts w:eastAsia="Liberation Sans"/>
-          <w:color w:val="auto"/>
-        </w:rPr>
-        <w:t xml:space="preserve"> </w:t>
+        <w:t>Es importante remarcar que una llamada con destino ocupado y sin enlaces disponibles será considerada ocupada</w:t>
+      </w:r>
+    </w:p>
+    <w:p>
+      <w:pPr>
+        <w:pStyle w:val="normal0"/>
+        <w:spacing w:line="240" w:lineRule="auto"/>
+        <w:jc w:val="both"/>
+        <w:rPr>
+          <w:rFonts w:eastAsia="Liberation Sans"/>
+          <w:color w:val="auto"/>
+        </w:rPr>
+      </w:pPr>
+      <w:r>
+        <w:rPr>
+          <w:rFonts w:eastAsia="Liberation Sans"/>
+          <w:color w:val="auto"/>
+        </w:rPr>
+        <w:t xml:space="preserve">En caso </w:t>
+      </w:r>
+      <w:r>
+        <w:rPr>
+          <w:rFonts w:eastAsia="Liberation Sans"/>
+          <w:color w:val="auto"/>
+        </w:rPr>
+        <w:t xml:space="preserve">más deseado </w:t>
+      </w:r>
+      <w:r>
+        <w:rPr>
+          <w:rFonts w:eastAsia="Liberation Sans"/>
+          <w:color w:val="auto"/>
+        </w:rPr>
+        <w:t xml:space="preserve">de encontrar el destino libre y enlaces </w:t>
+      </w:r>
+      <w:r>
+        <w:rPr>
+          <w:rFonts w:eastAsia="Liberation Sans"/>
+          <w:color w:val="auto"/>
+        </w:rPr>
+        <w:t>disponibles</w:t>
+      </w:r>
+      <w:r>
+        <w:rPr>
+          <w:rFonts w:eastAsia="Liberation Sans"/>
+          <w:color w:val="auto"/>
+        </w:rPr>
+        <w:t>, la llamada es atendida inmediatamente y se considera exitosa.</w:t>
       </w:r>
     </w:p>
     <w:p>
@@ -3443,30 +3740,9 @@
         <w:jc w:val="both"/>
         <w:rPr>
           <w:rFonts w:eastAsia="Liberation Sans"/>
-          <w:color w:val="auto"/>
-        </w:rPr>
-      </w:pPr>
-      <w:r>
-        <w:rPr>
-          <w:rFonts w:eastAsia="Liberation Sans"/>
-          <w:color w:val="auto"/>
-        </w:rPr>
-        <w:t xml:space="preserve">Si el destino </w:t>
-      </w:r>
-      <w:r>
-        <w:rPr>
-          <w:rFonts w:eastAsia="Liberation Sans"/>
-          <w:color w:val="auto"/>
-        </w:rPr>
-        <w:t>está</w:t>
-      </w:r>
-      <w:r>
-        <w:rPr>
-          <w:rFonts w:eastAsia="Liberation Sans"/>
-          <w:color w:val="auto"/>
-        </w:rPr>
-        <w:t xml:space="preserve"> disponible pero no hay enlaces disponibles para establecer la llamada, esta se coloca en una cola FIFO a la espera de que se desocupe un enlace.</w:t>
-      </w:r>
+          <w:color w:val="FF0000"/>
+        </w:rPr>
+      </w:pPr>
     </w:p>
     <w:p>
       <w:pPr>
@@ -3476,99 +3752,22 @@
         <w:jc w:val="both"/>
         <w:rPr>
           <w:rFonts w:eastAsia="Liberation Sans"/>
-          <w:color w:val="auto"/>
-        </w:rPr>
-      </w:pPr>
-      <w:r>
-        <w:rPr>
-          <w:rFonts w:eastAsia="Liberation Sans"/>
-          <w:color w:val="auto"/>
+          <w:color w:val="FF0000"/>
+        </w:rPr>
+      </w:pPr>
+    </w:p>
+    <w:p>
+      <w:pPr>
+        <w:pStyle w:val="normal0"/>
+        <w:keepNext/>
+        <w:spacing w:line="240" w:lineRule="auto"/>
+        <w:jc w:val="both"/>
+      </w:pPr>
+      <w:r>
+        <w:rPr>
+          <w:noProof/>
         </w:rPr>
         <w:lastRenderedPageBreak/>
-        <w:t>Es importante remarcar que una llamada con destino ocupado y sin enlaces disponibles será considerada ocupada</w:t>
-      </w:r>
-    </w:p>
-    <w:p>
-      <w:pPr>
-        <w:pStyle w:val="normal0"/>
-        <w:spacing w:line="240" w:lineRule="auto"/>
-        <w:jc w:val="both"/>
-        <w:rPr>
-          <w:rFonts w:eastAsia="Liberation Sans"/>
-          <w:color w:val="auto"/>
-        </w:rPr>
-      </w:pPr>
-      <w:r>
-        <w:rPr>
-          <w:rFonts w:eastAsia="Liberation Sans"/>
-          <w:color w:val="auto"/>
-        </w:rPr>
-        <w:t xml:space="preserve">En caso </w:t>
-      </w:r>
-      <w:r>
-        <w:rPr>
-          <w:rFonts w:eastAsia="Liberation Sans"/>
-          <w:color w:val="auto"/>
-        </w:rPr>
-        <w:t xml:space="preserve">más deseado </w:t>
-      </w:r>
-      <w:r>
-        <w:rPr>
-          <w:rFonts w:eastAsia="Liberation Sans"/>
-          <w:color w:val="auto"/>
-        </w:rPr>
-        <w:t xml:space="preserve">de encontrar el destino libre y enlaces </w:t>
-      </w:r>
-      <w:r>
-        <w:rPr>
-          <w:rFonts w:eastAsia="Liberation Sans"/>
-          <w:color w:val="auto"/>
-        </w:rPr>
-        <w:t>disponibles</w:t>
-      </w:r>
-      <w:r>
-        <w:rPr>
-          <w:rFonts w:eastAsia="Liberation Sans"/>
-          <w:color w:val="auto"/>
-        </w:rPr>
-        <w:t>, la llamada es atendida inmediatamente y se considera exitosa.</w:t>
-      </w:r>
-    </w:p>
-    <w:p>
-      <w:pPr>
-        <w:pStyle w:val="normal0"/>
-        <w:spacing w:line="240" w:lineRule="auto"/>
-        <w:ind w:firstLine="567"/>
-        <w:jc w:val="both"/>
-        <w:rPr>
-          <w:rFonts w:eastAsia="Liberation Sans"/>
-          <w:color w:val="FF0000"/>
-        </w:rPr>
-      </w:pPr>
-    </w:p>
-    <w:p>
-      <w:pPr>
-        <w:pStyle w:val="normal0"/>
-        <w:spacing w:line="240" w:lineRule="auto"/>
-        <w:ind w:firstLine="567"/>
-        <w:jc w:val="both"/>
-        <w:rPr>
-          <w:rFonts w:eastAsia="Liberation Sans"/>
-          <w:color w:val="FF0000"/>
-        </w:rPr>
-      </w:pPr>
-    </w:p>
-    <w:p>
-      <w:pPr>
-        <w:pStyle w:val="normal0"/>
-        <w:keepNext/>
-        <w:spacing w:line="240" w:lineRule="auto"/>
-        <w:jc w:val="both"/>
-      </w:pPr>
-      <w:r>
-        <w:rPr>
-          <w:noProof/>
-        </w:rPr>
         <w:drawing>
           <wp:inline distT="0" distB="0" distL="0" distR="0">
             <wp:extent cx="5940425" cy="7397115"/>
@@ -3608,113 +3807,150 @@
     </w:p>
     <w:p>
       <w:pPr>
+        <w:pStyle w:val="normal0"/>
+        <w:keepNext/>
+        <w:spacing w:line="240" w:lineRule="auto"/>
+        <w:jc w:val="both"/>
+      </w:pPr>
+    </w:p>
+    <w:p>
+      <w:pPr>
         <w:pStyle w:val="Epgrafe"/>
         <w:jc w:val="center"/>
         <w:rPr>
+          <w:color w:val="auto"/>
+        </w:rPr>
+      </w:pPr>
+      <w:bookmarkStart w:id="8" w:name="_Ref399330137"/>
+      <w:r>
+        <w:rPr>
+          <w:color w:val="auto"/>
+        </w:rPr>
+        <w:t xml:space="preserve">Figura </w:t>
+      </w:r>
+      <w:r>
+        <w:rPr>
+          <w:color w:val="auto"/>
+        </w:rPr>
+        <w:fldChar w:fldCharType="begin"/>
+      </w:r>
+      <w:r>
+        <w:rPr>
+          <w:color w:val="auto"/>
+        </w:rPr>
+        <w:instrText xml:space="preserve"> SEQ Figura \* ARABIC </w:instrText>
+      </w:r>
+      <w:r>
+        <w:rPr>
+          <w:color w:val="auto"/>
+        </w:rPr>
+        <w:fldChar w:fldCharType="separate"/>
+      </w:r>
+      <w:r>
+        <w:rPr>
+          <w:noProof/>
+          <w:color w:val="auto"/>
+        </w:rPr>
+        <w:t>2</w:t>
+      </w:r>
+      <w:r>
+        <w:rPr>
+          <w:color w:val="auto"/>
+        </w:rPr>
+        <w:fldChar w:fldCharType="end"/>
+      </w:r>
+      <w:bookmarkEnd w:id="8"/>
+      <w:r>
+        <w:rPr>
+          <w:color w:val="auto"/>
+        </w:rPr>
+        <w:t>. Diagrama de flujo de variante 2</w:t>
+      </w:r>
+    </w:p>
+    <w:p>
+      <w:pPr>
+        <w:pStyle w:val="normal0"/>
+        <w:keepNext/>
+        <w:spacing w:line="240" w:lineRule="auto"/>
+        <w:jc w:val="both"/>
+      </w:pPr>
+    </w:p>
+    <w:p>
+      <w:pPr>
+        <w:pStyle w:val="normal0"/>
+        <w:spacing w:line="240" w:lineRule="auto"/>
+        <w:jc w:val="both"/>
+        <w:rPr>
           <w:rFonts w:eastAsia="Liberation Sans"/>
           <w:color w:val="FF0000"/>
         </w:rPr>
       </w:pPr>
-      <w:bookmarkStart w:id="6" w:name="_Toc398010866"/>
-      <w:r>
-        <w:rPr>
+      <w:r>
+        <w:rPr>
+          <w:color w:val="auto"/>
+        </w:rPr>
+        <w:t>La</w:t>
+      </w:r>
+      <w:r>
+        <w:rPr>
+          <w:color w:val="auto"/>
+        </w:rPr>
+        <w:t xml:space="preserve"> </w:t>
+      </w:r>
+      <w:fldSimple w:instr=" REF _Ref399330504 \h  \* MERGEFORMAT ">
+        <w:r>
+          <w:rPr>
+            <w:b/>
+            <w:color w:val="auto"/>
+          </w:rPr>
+          <w:t xml:space="preserve">Figura </w:t>
+        </w:r>
+        <w:r>
+          <w:rPr>
+            <w:b/>
+            <w:noProof/>
+            <w:color w:val="auto"/>
+          </w:rPr>
+          <w:t>3</w:t>
+        </w:r>
+      </w:fldSimple>
+      <w:r>
+        <w:rPr>
+          <w:color w:val="auto"/>
+        </w:rPr>
+        <w:t xml:space="preserve"> </w:t>
+      </w:r>
+      <w:r>
+        <w:rPr>
+          <w:color w:val="auto"/>
+        </w:rPr>
+        <w:t>ilustra un sistema de línea de espera con 5 servidores en paralelo. R</w:t>
+      </w:r>
+      <w:r>
+        <w:rPr>
+          <w:color w:val="auto"/>
+        </w:rPr>
+        <w:t>epresenta gráficamente la manera en que las llamadas que ingresan esperan en una cola FIFO al encontrar todos los enlaces ocupados.</w:t>
+      </w:r>
+      <w:r>
+        <w:rPr>
+          <w:color w:val="auto"/>
+        </w:rPr>
+        <w:t xml:space="preserve"> Se puede apreciar como cada enlace es modelado como un servidor</w:t>
+      </w:r>
+      <w:r>
+        <w:rPr>
+          <w:rFonts w:eastAsia="Liberation Sans"/>
           <w:color w:val="FF0000"/>
         </w:rPr>
-        <w:t xml:space="preserve">Figura </w:t>
-      </w:r>
-      <w:r>
-        <w:rPr>
+        <w:t>.</w:t>
+      </w:r>
+      <w:r>
+        <w:rPr>
+          <w:rFonts w:eastAsia="Liberation Sans"/>
           <w:color w:val="FF0000"/>
         </w:rPr>
-        <w:fldChar w:fldCharType="begin"/>
-      </w:r>
-      <w:r>
-        <w:rPr>
-          <w:color w:val="FF0000"/>
-        </w:rPr>
-        <w:instrText xml:space="preserve"> SEQ Figura \* ARABIC </w:instrText>
-      </w:r>
-      <w:r>
-        <w:rPr>
-          <w:color w:val="FF0000"/>
-        </w:rPr>
-        <w:fldChar w:fldCharType="separate"/>
-      </w:r>
-      <w:r>
-        <w:rPr>
-          <w:noProof/>
-          <w:color w:val="FF0000"/>
-        </w:rPr>
-        <w:t>2</w:t>
-      </w:r>
-      <w:r>
-        <w:rPr>
-          <w:color w:val="FF0000"/>
-        </w:rPr>
-        <w:fldChar w:fldCharType="end"/>
-      </w:r>
-      <w:r>
-        <w:rPr>
-          <w:color w:val="FF0000"/>
-        </w:rPr>
-        <w:t>. Algoritmo Ejercicio 2</w:t>
-      </w:r>
-      <w:bookmarkEnd w:id="6"/>
-    </w:p>
-    <w:p>
-      <w:pPr>
-        <w:pStyle w:val="normal0"/>
-        <w:spacing w:line="240" w:lineRule="auto"/>
-        <w:jc w:val="both"/>
-        <w:rPr>
-          <w:rFonts w:eastAsia="Liberation Sans"/>
-          <w:color w:val="FF0000"/>
-        </w:rPr>
-      </w:pPr>
-      <w:r>
-        <w:rPr>
-          <w:color w:val="auto"/>
-        </w:rPr>
-        <w:t xml:space="preserve">La </w:t>
-      </w:r>
-      <w:r>
-        <w:rPr>
-          <w:b/>
-          <w:color w:val="FF0000"/>
-        </w:rPr>
-        <w:t>Figura XX</w:t>
-      </w:r>
-      <w:r>
-        <w:rPr>
-          <w:color w:val="auto"/>
-        </w:rPr>
         <w:t xml:space="preserve"> </w:t>
-      </w:r>
-      <w:r>
-        <w:rPr>
-          <w:color w:val="auto"/>
-        </w:rPr>
-        <w:t xml:space="preserve">representa gráficamente la manera en que las llamadas que ingresan esperan en </w:t>
-      </w:r>
-      <w:r>
-        <w:rPr>
-          <w:color w:val="auto"/>
-        </w:rPr>
-        <w:lastRenderedPageBreak/>
-        <w:t>una cola FIFO al encontrar todos los enlaces ocupados.</w:t>
-      </w:r>
-      <w:r>
-        <w:rPr>
-          <w:color w:val="auto"/>
-        </w:rPr>
-        <w:t xml:space="preserve"> Se puede apreciar como cada enlace es modelado como un servidor</w:t>
-      </w:r>
-      <w:r>
-        <w:rPr>
-          <w:rFonts w:eastAsia="Liberation Sans"/>
-          <w:color w:val="FF0000"/>
-        </w:rPr>
-        <w:t>.</w:t>
       </w:r>
     </w:p>
     <w:p>
@@ -3731,18 +3967,17 @@
     <w:p>
       <w:pPr>
         <w:pStyle w:val="normal0"/>
+        <w:keepNext/>
         <w:spacing w:line="240" w:lineRule="auto"/>
         <w:ind w:firstLine="567"/>
         <w:jc w:val="both"/>
-        <w:rPr>
-          <w:color w:val="auto"/>
-        </w:rPr>
       </w:pPr>
       <w:r>
         <w:rPr>
           <w:noProof/>
           <w:color w:val="auto"/>
         </w:rPr>
+        <w:lastRenderedPageBreak/>
         <w:drawing>
           <wp:inline distT="0" distB="0" distL="0" distR="0">
             <wp:extent cx="5940425" cy="4055745"/>
@@ -3782,6 +4017,70 @@
     </w:p>
     <w:p>
       <w:pPr>
+        <w:pStyle w:val="normal0"/>
+        <w:keepNext/>
+        <w:spacing w:line="240" w:lineRule="auto"/>
+        <w:ind w:firstLine="567"/>
+        <w:jc w:val="both"/>
+      </w:pPr>
+    </w:p>
+    <w:p>
+      <w:pPr>
+        <w:pStyle w:val="Epgrafe"/>
+        <w:jc w:val="center"/>
+        <w:rPr>
+          <w:color w:val="auto"/>
+        </w:rPr>
+      </w:pPr>
+      <w:bookmarkStart w:id="9" w:name="_Ref399330504"/>
+      <w:r>
+        <w:rPr>
+          <w:color w:val="auto"/>
+        </w:rPr>
+        <w:t xml:space="preserve">Figura </w:t>
+      </w:r>
+      <w:r>
+        <w:rPr>
+          <w:color w:val="auto"/>
+        </w:rPr>
+        <w:fldChar w:fldCharType="begin"/>
+      </w:r>
+      <w:r>
+        <w:rPr>
+          <w:color w:val="auto"/>
+        </w:rPr>
+        <w:instrText xml:space="preserve"> SEQ Figura \* ARABIC </w:instrText>
+      </w:r>
+      <w:r>
+        <w:rPr>
+          <w:color w:val="auto"/>
+        </w:rPr>
+        <w:fldChar w:fldCharType="separate"/>
+      </w:r>
+      <w:r>
+        <w:rPr>
+          <w:noProof/>
+          <w:color w:val="auto"/>
+        </w:rPr>
+        <w:t>3</w:t>
+      </w:r>
+      <w:r>
+        <w:rPr>
+          <w:color w:val="auto"/>
+        </w:rPr>
+        <w:fldChar w:fldCharType="end"/>
+      </w:r>
+      <w:bookmarkEnd w:id="9"/>
+      <w:r>
+        <w:rPr>
+          <w:color w:val="auto"/>
+        </w:rPr>
+        <w:t>. Sistema de línea de espera con 5 servidores en paralelo</w:t>
+      </w:r>
+    </w:p>
+    <w:p/>
+    <w:p>
+      <w:pPr>
         <w:pStyle w:val="Ttulo2"/>
         <w:rPr>
           <w:rFonts w:ascii="Arial" w:hAnsi="Arial" w:cs="Arial"/>
@@ -3790,7 +4089,7 @@
           <w:szCs w:val="28"/>
         </w:rPr>
       </w:pPr>
-      <w:bookmarkStart w:id="7" w:name="_Toc399159121"/>
+      <w:bookmarkStart w:id="10" w:name="_Toc399159121"/>
       <w:r>
         <w:rPr>
           <w:rFonts w:ascii="Arial" w:hAnsi="Arial" w:cs="Arial"/>
@@ -3827,7 +4126,7 @@
         </w:rPr>
         <w:t>Modelado del sistema</w:t>
       </w:r>
-      <w:bookmarkEnd w:id="7"/>
+      <w:bookmarkEnd w:id="10"/>
     </w:p>
     <w:p>
       <w:pPr>
@@ -3900,7 +4199,35 @@
           <w:rFonts w:eastAsia="Liberation Sans"/>
           <w:color w:val="auto"/>
         </w:rPr>
-        <w:t xml:space="preserve"> del modelo se basa en un sistema de línea de espera con n servidores en paralelo, donde n en este caso en concreto representa los enlaces del conmutador telefónico y  varía entre 1 y 10. </w:t>
+        <w:t xml:space="preserve"> del modelo se basa en un sistema de línea de espera con n servidores en paralelo, donde n en este caso en concreto representa los enlac</w:t>
+      </w:r>
+      <w:r>
+        <w:rPr>
+          <w:rFonts w:eastAsia="Liberation Sans"/>
+          <w:color w:val="auto"/>
+        </w:rPr>
+        <w:t xml:space="preserve">es del conmutador telefónico que </w:t>
+      </w:r>
+      <w:r>
+        <w:rPr>
+          <w:rFonts w:eastAsia="Liberation Sans"/>
+          <w:color w:val="auto"/>
+        </w:rPr>
+        <w:t>varía</w:t>
+      </w:r>
+      <w:r>
+        <w:rPr>
+          <w:rFonts w:eastAsia="Liberation Sans"/>
+          <w:color w:val="auto"/>
+        </w:rPr>
+        <w:t>n</w:t>
+      </w:r>
+      <w:r>
+        <w:rPr>
+          <w:rFonts w:eastAsia="Liberation Sans"/>
+          <w:color w:val="auto"/>
+        </w:rPr>
+        <w:t xml:space="preserve"> entre 1 y 10. </w:t>
       </w:r>
       <w:r>
         <w:rPr>
@@ -4107,6 +4434,48 @@
           <w:color w:val="auto"/>
         </w:rPr>
       </w:pPr>
+      <w:r>
+        <w:rPr>
+          <w:rFonts w:eastAsia="Liberation Sans"/>
+          <w:color w:val="auto"/>
+        </w:rPr>
+        <w:t xml:space="preserve">El sistema cuenta con una clase principal que ejecuta a través de su método simular() la funcionalidad </w:t>
+      </w:r>
+      <w:r>
+        <w:rPr>
+          <w:rFonts w:eastAsia="Liberation Sans"/>
+          <w:color w:val="auto"/>
+        </w:rPr>
+        <w:t xml:space="preserve">del </w:t>
+      </w:r>
+      <w:r>
+        <w:rPr>
+          <w:rFonts w:eastAsia="Liberation Sans"/>
+          <w:color w:val="auto"/>
+        </w:rPr>
+        <w:t>núcleo</w:t>
+      </w:r>
+      <w:r>
+        <w:rPr>
+          <w:rFonts w:eastAsia="Liberation Sans"/>
+          <w:color w:val="auto"/>
+        </w:rPr>
+        <w:t xml:space="preserve">. Es un algoritmo completamente lineal y estructurado, sin embargo se sirve de otras clases auxiliares o de soporte </w:t>
+      </w:r>
+      <w:r>
+        <w:rPr>
+          <w:rFonts w:eastAsia="Liberation Sans"/>
+          <w:color w:val="auto"/>
+        </w:rPr>
+        <w:t>para lograr su objetivo.</w:t>
+      </w:r>
+      <w:r>
+        <w:rPr>
+          <w:rFonts w:eastAsia="Liberation Sans"/>
+          <w:color w:val="auto"/>
+        </w:rPr>
+        <w:t xml:space="preserve"> Los atributos de esta clase llevan el control del estado del sistema.</w:t>
+      </w:r>
     </w:p>
     <w:p>
       <w:pPr>
@@ -4124,14 +4493,7 @@
           <w:rFonts w:eastAsia="Liberation Sans"/>
           <w:color w:val="auto"/>
         </w:rPr>
-        <w:t xml:space="preserve">El sistema cuenta con una clase principal que ejecuta a través de su método simular() la funcionalidad principal. Es un algoritmo completamente lineal y estructurado, sin embargo se sirve de otras clases auxiliares o de soporte </w:t>
-      </w:r>
-      <w:r>
-        <w:rPr>
-          <w:rFonts w:eastAsia="Liberation Sans"/>
-          <w:color w:val="auto"/>
-        </w:rPr>
-        <w:t>para lograr su objetivo.</w:t>
+        <w:t>Esta estrategia permite reducir la complejidad y encapsular en cada clase auxiliar un comportamiento concreto, lo que las hace a su vez completamente reutilizables.</w:t>
       </w:r>
     </w:p>
     <w:p>
@@ -4145,32 +4507,80 @@
           <w:color w:val="auto"/>
         </w:rPr>
       </w:pPr>
-      <w:r>
-        <w:rPr>
-          <w:rFonts w:eastAsia="Liberation Sans"/>
-          <w:color w:val="auto"/>
-        </w:rPr>
-        <w:t>Esta estrategia permite reducir la complejidad y encapsular en cada clase auxiliar un comportamiento concreto, lo que las hace a su vez completamente reutilizables.</w:t>
-      </w:r>
-    </w:p>
-    <w:p>
-      <w:pPr>
-        <w:pStyle w:val="normal0"/>
-        <w:keepNext/>
+    </w:p>
+    <w:p>
+      <w:pPr>
+        <w:pStyle w:val="normal0"/>
         <w:spacing w:line="240" w:lineRule="auto"/>
         <w:ind w:firstLine="567"/>
         <w:jc w:val="both"/>
-      </w:pPr>
-    </w:p>
-    <w:p>
-      <w:pPr>
-        <w:pStyle w:val="normal0"/>
-        <w:spacing w:line="240" w:lineRule="auto"/>
+        <w:rPr>
+          <w:rFonts w:eastAsia="Liberation Sans"/>
+          <w:color w:val="auto"/>
+        </w:rPr>
+      </w:pPr>
+      <w:r>
+        <w:rPr>
+          <w:rFonts w:eastAsia="Liberation Sans"/>
+          <w:color w:val="auto"/>
+        </w:rPr>
+        <w:lastRenderedPageBreak/>
+        <w:t xml:space="preserve">La </w:t>
+      </w:r>
+      <w:fldSimple w:instr=" REF _Ref399330851 \h  \* MERGEFORMAT ">
+        <w:r>
+          <w:rPr>
+            <w:b/>
+            <w:color w:val="auto"/>
+          </w:rPr>
+          <w:t xml:space="preserve">Figura </w:t>
+        </w:r>
+        <w:r>
+          <w:rPr>
+            <w:b/>
+            <w:noProof/>
+            <w:color w:val="auto"/>
+          </w:rPr>
+          <w:t>4</w:t>
+        </w:r>
+      </w:fldSimple>
+      <w:r>
+        <w:rPr>
+          <w:rFonts w:eastAsia="Liberation Sans"/>
+          <w:color w:val="auto"/>
+        </w:rPr>
+        <w:t xml:space="preserve"> </w:t>
+      </w:r>
+      <w:r>
+        <w:rPr>
+          <w:rFonts w:eastAsia="Liberation Sans"/>
+          <w:color w:val="auto"/>
+        </w:rPr>
+        <w:t xml:space="preserve">ilustra el </w:t>
+      </w:r>
+      <w:r>
+        <w:rPr>
+          <w:rFonts w:eastAsia="Liberation Sans"/>
+          <w:color w:val="auto"/>
+        </w:rPr>
+        <w:t>diseño del modelo a través de un diagrama de clases UML</w:t>
+      </w:r>
+    </w:p>
+    <w:p>
+      <w:pPr>
+        <w:pStyle w:val="normal0"/>
+        <w:keepNext/>
+        <w:spacing w:line="240" w:lineRule="auto"/>
+        <w:ind w:firstLine="567"/>
         <w:jc w:val="both"/>
-        <w:rPr>
-          <w:rFonts w:eastAsia="Liberation Sans"/>
-          <w:color w:val="FF0000"/>
-        </w:rPr>
+      </w:pPr>
+    </w:p>
+    <w:p>
+      <w:pPr>
+        <w:pStyle w:val="normal0"/>
+        <w:keepNext/>
+        <w:spacing w:line="240" w:lineRule="auto"/>
+        <w:jc w:val="both"/>
       </w:pPr>
       <w:r>
         <w:rPr>
@@ -4218,6 +4628,69 @@
     <w:p>
       <w:pPr>
         <w:pStyle w:val="normal0"/>
+        <w:keepNext/>
+        <w:spacing w:line="240" w:lineRule="auto"/>
+        <w:jc w:val="both"/>
+      </w:pPr>
+    </w:p>
+    <w:p>
+      <w:pPr>
+        <w:pStyle w:val="Epgrafe"/>
+        <w:jc w:val="center"/>
+        <w:rPr>
+          <w:rFonts w:eastAsia="Liberation Sans"/>
+          <w:color w:val="auto"/>
+        </w:rPr>
+      </w:pPr>
+      <w:bookmarkStart w:id="11" w:name="_Ref399330851"/>
+      <w:r>
+        <w:rPr>
+          <w:color w:val="auto"/>
+        </w:rPr>
+        <w:t xml:space="preserve">Figura </w:t>
+      </w:r>
+      <w:r>
+        <w:rPr>
+          <w:color w:val="auto"/>
+        </w:rPr>
+        <w:fldChar w:fldCharType="begin"/>
+      </w:r>
+      <w:r>
+        <w:rPr>
+          <w:color w:val="auto"/>
+        </w:rPr>
+        <w:instrText xml:space="preserve"> SEQ Figura \* ARABIC </w:instrText>
+      </w:r>
+      <w:r>
+        <w:rPr>
+          <w:color w:val="auto"/>
+        </w:rPr>
+        <w:fldChar w:fldCharType="separate"/>
+      </w:r>
+      <w:r>
+        <w:rPr>
+          <w:noProof/>
+          <w:color w:val="auto"/>
+        </w:rPr>
+        <w:t>4</w:t>
+      </w:r>
+      <w:r>
+        <w:rPr>
+          <w:color w:val="auto"/>
+        </w:rPr>
+        <w:fldChar w:fldCharType="end"/>
+      </w:r>
+      <w:bookmarkEnd w:id="11"/>
+      <w:r>
+        <w:rPr>
+          <w:color w:val="auto"/>
+        </w:rPr>
+        <w:t>. Diagrama de clases del modelo de conmutador</w:t>
+      </w:r>
+    </w:p>
+    <w:p>
+      <w:pPr>
+        <w:pStyle w:val="normal0"/>
         <w:spacing w:line="240" w:lineRule="auto"/>
         <w:ind w:firstLine="567"/>
         <w:jc w:val="both"/>
@@ -4243,7 +4716,42 @@
           <w:rFonts w:eastAsia="Liberation Sans"/>
           <w:color w:val="auto"/>
         </w:rPr>
-        <w:t>El comportamiento de cada clase y sus respectivos métodos y atributos se explicara a continuación:</w:t>
+        <w:t>El comport</w:t>
+      </w:r>
+      <w:r>
+        <w:rPr>
+          <w:rFonts w:eastAsia="Liberation Sans"/>
+          <w:color w:val="auto"/>
+        </w:rPr>
+        <w:t xml:space="preserve">amiento de la clase </w:t>
+      </w:r>
+      <w:r>
+        <w:rPr>
+          <w:rFonts w:eastAsia="Liberation Sans"/>
+          <w:color w:val="auto"/>
+        </w:rPr>
+        <w:t>“Simulacion”</w:t>
+      </w:r>
+      <w:r>
+        <w:rPr>
+          <w:rFonts w:eastAsia="Liberation Sans"/>
+          <w:color w:val="auto"/>
+        </w:rPr>
+        <w:t xml:space="preserve"> y sus respectivos m</w:t>
+      </w:r>
+      <w:r>
+        <w:rPr>
+          <w:rFonts w:eastAsia="Liberation Sans"/>
+          <w:color w:val="auto"/>
+        </w:rPr>
+        <w:t xml:space="preserve">étodos y atributos se explicará </w:t>
+      </w:r>
+      <w:r>
+        <w:rPr>
+          <w:rFonts w:eastAsia="Liberation Sans"/>
+          <w:color w:val="auto"/>
+        </w:rPr>
+        <w:t>a continuación:</w:t>
       </w:r>
     </w:p>
     <w:p>
@@ -4317,6 +4825,13 @@
                 <w:color w:val="auto"/>
               </w:rPr>
               <w:t>Clase principal</w:t>
+            </w:r>
+            <w:r>
+              <w:rPr>
+                <w:rFonts w:eastAsia="Liberation Sans"/>
+                <w:color w:val="auto"/>
+              </w:rPr>
+              <w:t xml:space="preserve"> del modelo. Provee la funcionalidad del núcleo del modelo.</w:t>
             </w:r>
           </w:p>
         </w:tc>
@@ -4955,6 +5470,7 @@
                 <w:rFonts w:eastAsia="Liberation Sans"/>
                 <w:color w:val="auto"/>
               </w:rPr>
+              <w:lastRenderedPageBreak/>
               <w:t>cantEnlaces</w:t>
             </w:r>
           </w:p>
@@ -5049,7 +5565,6 @@
                 <w:rFonts w:eastAsia="Liberation Sans"/>
                 <w:color w:val="auto"/>
               </w:rPr>
-              <w:lastRenderedPageBreak/>
               <w:t>con</w:t>
             </w:r>
           </w:p>
@@ -5173,107 +5688,6 @@
                 <w:rFonts w:eastAsia="Liberation Sans"/>
                 <w:color w:val="auto"/>
               </w:rPr>
-              <w:t xml:space="preserve">float </w:t>
-            </w:r>
-            <w:r>
-              <w:rPr>
-                <w:rFonts w:eastAsia="Liberation Sans"/>
-                <w:color w:val="auto"/>
-              </w:rPr>
-              <w:t>generarTS()</w:t>
-            </w:r>
-          </w:p>
-        </w:tc>
-        <w:tc>
-          <w:tcPr>
-            <w:tcW w:w="6769" w:type="dxa"/>
-          </w:tcPr>
-          <w:p>
-            <w:pPr>
-              <w:pStyle w:val="normal0"/>
-              <w:jc w:val="both"/>
-              <w:rPr>
-                <w:rFonts w:eastAsia="Liberation Sans"/>
-                <w:color w:val="auto"/>
-              </w:rPr>
-            </w:pPr>
-            <w:r>
-              <w:rPr>
-                <w:rFonts w:eastAsia="Liberation Sans"/>
-                <w:color w:val="auto"/>
-              </w:rPr>
-              <w:t>Genera los tiempos de servicio</w:t>
-            </w:r>
-          </w:p>
-        </w:tc>
-      </w:tr>
-      <w:tr>
-        <w:tc>
-          <w:tcPr>
-            <w:tcW w:w="2802" w:type="dxa"/>
-            <w:gridSpan w:val="2"/>
-          </w:tcPr>
-          <w:p>
-            <w:pPr>
-              <w:pStyle w:val="normal0"/>
-              <w:jc w:val="both"/>
-              <w:rPr>
-                <w:rFonts w:eastAsia="Liberation Sans"/>
-                <w:color w:val="auto"/>
-              </w:rPr>
-            </w:pPr>
-            <w:r>
-              <w:rPr>
-                <w:rFonts w:eastAsia="Liberation Sans"/>
-                <w:color w:val="auto"/>
-              </w:rPr>
-              <w:t xml:space="preserve">float generarTE() </w:t>
-            </w:r>
-          </w:p>
-        </w:tc>
-        <w:tc>
-          <w:tcPr>
-            <w:tcW w:w="6769" w:type="dxa"/>
-          </w:tcPr>
-          <w:p>
-            <w:pPr>
-              <w:pStyle w:val="normal0"/>
-              <w:jc w:val="both"/>
-              <w:rPr>
-                <w:rFonts w:eastAsia="Liberation Sans"/>
-                <w:color w:val="auto"/>
-              </w:rPr>
-            </w:pPr>
-            <w:r>
-              <w:rPr>
-                <w:rFonts w:eastAsia="Liberation Sans"/>
-                <w:color w:val="auto"/>
-              </w:rPr>
-              <w:t>Genera los tiempos entre arribos</w:t>
-            </w:r>
-          </w:p>
-        </w:tc>
-      </w:tr>
-      <w:tr>
-        <w:tc>
-          <w:tcPr>
-            <w:tcW w:w="2802" w:type="dxa"/>
-            <w:gridSpan w:val="2"/>
-          </w:tcPr>
-          <w:p>
-            <w:pPr>
-              <w:pStyle w:val="normal0"/>
-              <w:jc w:val="both"/>
-              <w:rPr>
-                <w:rFonts w:eastAsia="Liberation Sans"/>
-                <w:color w:val="auto"/>
-              </w:rPr>
-            </w:pPr>
-            <w:r>
-              <w:rPr>
-                <w:rFonts w:eastAsia="Liberation Sans"/>
-                <w:color w:val="auto"/>
-              </w:rPr>
               <w:t>simular()</w:t>
             </w:r>
           </w:p>
@@ -5296,7 +5710,14 @@
                 <w:rFonts w:eastAsia="Liberation Sans"/>
                 <w:color w:val="auto"/>
               </w:rPr>
-              <w:t>Metodo principal</w:t>
+              <w:t>Método</w:t>
+            </w:r>
+            <w:r>
+              <w:rPr>
+                <w:rFonts w:eastAsia="Liberation Sans"/>
+                <w:color w:val="auto"/>
+              </w:rPr>
+              <w:t xml:space="preserve"> principal</w:t>
             </w:r>
           </w:p>
         </w:tc>
@@ -5417,6 +5838,30 @@
           <w:color w:val="auto"/>
         </w:rPr>
       </w:pPr>
+      <w:r>
+        <w:rPr>
+          <w:color w:val="auto"/>
+        </w:rPr>
+        <w:t xml:space="preserve">La clase Tiempos a través de sus métodos </w:t>
+      </w:r>
+      <w:r>
+        <w:rPr>
+          <w:color w:val="auto"/>
+        </w:rPr>
+        <w:t>estáticos</w:t>
+      </w:r>
+      <w:r>
+        <w:rPr>
+          <w:color w:val="auto"/>
+        </w:rPr>
+        <w:t xml:space="preserve"> generarTS() y generarTE()</w:t>
+      </w:r>
+      <w:r>
+        <w:rPr>
+          <w:color w:val="auto"/>
+        </w:rPr>
+        <w:t>, se encarga de generar los tiempos de servicio y tiempos entre arribos respectivamente.</w:t>
+      </w:r>
     </w:p>
     <w:p>
       <w:pPr>
@@ -5431,7 +5876,19 @@
         <w:rPr>
           <w:color w:val="auto"/>
         </w:rPr>
-        <w:t>Los tiempos durante la simulación se operan en segundos, y para las salidas se formatean en minutos y segundos.</w:t>
+        <w:t xml:space="preserve">Los tiempos durante la simulación se operan en segundos, y para las salidas se formatean en </w:t>
+      </w:r>
+      <w:r>
+        <w:rPr>
+          <w:color w:val="auto"/>
+        </w:rPr>
+        <w:t xml:space="preserve">horas, </w:t>
+      </w:r>
+      <w:r>
+        <w:rPr>
+          <w:color w:val="auto"/>
+        </w:rPr>
+        <w:t>minutos y segundos.</w:t>
       </w:r>
     </w:p>
     <w:p>
@@ -5453,16 +5910,12 @@
           <w:color w:val="auto"/>
         </w:rPr>
       </w:pPr>
-    </w:p>
-    <w:p>
-      <w:pPr>
-        <w:pStyle w:val="normal0"/>
-        <w:spacing w:line="240" w:lineRule="auto"/>
-        <w:jc w:val="both"/>
-        <w:rPr>
-          <w:color w:val="auto"/>
-        </w:rPr>
-      </w:pPr>
+      <w:r>
+        <w:rPr>
+          <w:color w:val="auto"/>
+        </w:rPr>
+        <w:tab/>
+      </w:r>
       <w:r>
         <w:rPr>
           <w:color w:val="auto"/>
@@ -5510,6 +5963,12 @@
           <w:color w:val="auto"/>
         </w:rPr>
         <w:t>su tiempo en base a los eventos</w:t>
+      </w:r>
+      <w:r>
+        <w:rPr>
+          <w:color w:val="auto"/>
+        </w:rPr>
+        <w:t>.</w:t>
       </w:r>
     </w:p>
     <w:p>
@@ -5532,9 +5991,9 @@
           <w:szCs w:val="28"/>
         </w:rPr>
       </w:pPr>
-      <w:bookmarkStart w:id="8" w:name="h.1t3h5sf" w:colFirst="0" w:colLast="0"/>
-      <w:bookmarkStart w:id="9" w:name="_Toc399159122"/>
-      <w:bookmarkEnd w:id="8"/>
+      <w:bookmarkStart w:id="12" w:name="h.1t3h5sf" w:colFirst="0" w:colLast="0"/>
+      <w:bookmarkStart w:id="13" w:name="_Toc399159122"/>
+      <w:bookmarkEnd w:id="12"/>
       <w:r>
         <w:rPr>
           <w:rFonts w:ascii="Arial" w:hAnsi="Arial" w:cs="Arial"/>
@@ -5571,7 +6030,7 @@
         </w:rPr>
         <w:t>Resultados</w:t>
       </w:r>
-      <w:bookmarkEnd w:id="9"/>
+      <w:bookmarkEnd w:id="13"/>
     </w:p>
     <w:p>
       <w:pPr>
@@ -6005,7 +6464,14 @@
           <w:rFonts w:eastAsia="Liberation Sans"/>
           <w:color w:val="auto"/>
         </w:rPr>
-        <w:t>: Número de teléfono que inicio la llamada.</w:t>
+        <w:t>: Número de teléfono que inició</w:t>
+      </w:r>
+      <w:r>
+        <w:rPr>
+          <w:rFonts w:eastAsia="Liberation Sans"/>
+          <w:color w:val="auto"/>
+        </w:rPr>
+        <w:t xml:space="preserve"> la llamada.</w:t>
       </w:r>
     </w:p>
     <w:p>
@@ -6147,20 +6613,37 @@
         </w:rPr>
         <w:t xml:space="preserve">La </w:t>
       </w:r>
+      <w:fldSimple w:instr=" REF _Ref399331697 \h  \* MERGEFORMAT ">
+        <w:r>
+          <w:rPr>
+            <w:b/>
+            <w:color w:val="auto"/>
+          </w:rPr>
+          <w:t xml:space="preserve">Figura </w:t>
+        </w:r>
+        <w:r>
+          <w:rPr>
+            <w:b/>
+            <w:noProof/>
+            <w:color w:val="auto"/>
+          </w:rPr>
+          <w:t>5</w:t>
+        </w:r>
+      </w:fldSimple>
       <w:r>
         <w:rPr>
           <w:rFonts w:eastAsia="Liberation Sans"/>
           <w:b/>
           <w:color w:val="FF0000"/>
         </w:rPr>
-        <w:t>Figura xx</w:t>
-      </w:r>
-      <w:r>
-        <w:rPr>
-          <w:rFonts w:eastAsia="Liberation Sans"/>
-          <w:color w:val="auto"/>
-        </w:rPr>
-        <w:t xml:space="preserve"> expone la interfaz </w:t>
+        <w:t xml:space="preserve"> </w:t>
+      </w:r>
+      <w:r>
+        <w:rPr>
+          <w:rFonts w:eastAsia="Liberation Sans"/>
+          <w:color w:val="auto"/>
+        </w:rPr>
+        <w:t xml:space="preserve">expone la interfaz </w:t>
       </w:r>
       <w:r>
         <w:rPr>
@@ -6192,12 +6675,9 @@
     <w:p>
       <w:pPr>
         <w:pStyle w:val="normal0"/>
+        <w:keepNext/>
         <w:spacing w:line="240" w:lineRule="auto"/>
         <w:jc w:val="both"/>
-        <w:rPr>
-          <w:rFonts w:eastAsia="Liberation Sans"/>
-          <w:color w:val="auto"/>
-        </w:rPr>
       </w:pPr>
       <w:r>
         <w:rPr>
@@ -6256,8 +6736,71 @@
     <w:p>
       <w:pPr>
         <w:pStyle w:val="normal0"/>
+        <w:keepNext/>
         <w:spacing w:line="240" w:lineRule="auto"/>
         <w:jc w:val="both"/>
+      </w:pPr>
+    </w:p>
+    <w:p>
+      <w:pPr>
+        <w:pStyle w:val="Epgrafe"/>
+        <w:jc w:val="center"/>
+        <w:rPr>
+          <w:rFonts w:eastAsia="Liberation Sans"/>
+          <w:color w:val="auto"/>
+        </w:rPr>
+      </w:pPr>
+      <w:bookmarkStart w:id="14" w:name="_Ref399331697"/>
+      <w:r>
+        <w:rPr>
+          <w:color w:val="auto"/>
+        </w:rPr>
+        <w:t xml:space="preserve">Figura </w:t>
+      </w:r>
+      <w:r>
+        <w:rPr>
+          <w:color w:val="auto"/>
+        </w:rPr>
+        <w:fldChar w:fldCharType="begin"/>
+      </w:r>
+      <w:r>
+        <w:rPr>
+          <w:color w:val="auto"/>
+        </w:rPr>
+        <w:instrText xml:space="preserve"> SEQ Figura \* ARABIC </w:instrText>
+      </w:r>
+      <w:r>
+        <w:rPr>
+          <w:color w:val="auto"/>
+        </w:rPr>
+        <w:fldChar w:fldCharType="separate"/>
+      </w:r>
+      <w:r>
+        <w:rPr>
+          <w:noProof/>
+          <w:color w:val="auto"/>
+        </w:rPr>
+        <w:t>5</w:t>
+      </w:r>
+      <w:r>
+        <w:rPr>
+          <w:color w:val="auto"/>
+        </w:rPr>
+        <w:fldChar w:fldCharType="end"/>
+      </w:r>
+      <w:bookmarkEnd w:id="14"/>
+      <w:r>
+        <w:rPr>
+          <w:color w:val="auto"/>
+        </w:rPr>
+        <w:t>. Interfaz grafica del sistema</w:t>
+      </w:r>
+    </w:p>
+    <w:p>
+      <w:pPr>
+        <w:pStyle w:val="normal0"/>
+        <w:spacing w:line="240" w:lineRule="auto"/>
+        <w:jc w:val="both"/>
         <w:rPr>
           <w:rFonts w:eastAsia="Liberation Sans"/>
           <w:color w:val="auto"/>
@@ -6291,7 +6834,14 @@
         <w:rPr>
           <w:color w:val="auto"/>
         </w:rPr>
-        <w:t xml:space="preserve">Como se mencionó al presentar el problema, el objetivo del experimento es determinar la proporción </w:t>
+        <w:tab/>
+        <w:t>Tal c</w:t>
+      </w:r>
+      <w:r>
+        <w:rPr>
+          <w:color w:val="auto"/>
+        </w:rPr>
+        <w:t xml:space="preserve">omo se mencionó al presentar el problema, el objetivo del experimento es determinar la proporción </w:t>
       </w:r>
       <w:r>
         <w:rPr>
@@ -6374,7 +6924,21 @@
           <w:b/>
           <w:color w:val="auto"/>
         </w:rPr>
-        <w:t>Resultados ejercicio 1:</w:t>
+        <w:t xml:space="preserve">Resultados </w:t>
+      </w:r>
+      <w:r>
+        <w:rPr>
+          <w:b/>
+          <w:color w:val="auto"/>
+        </w:rPr>
+        <w:t>variante</w:t>
+      </w:r>
+      <w:r>
+        <w:rPr>
+          <w:b/>
+          <w:color w:val="auto"/>
+        </w:rPr>
+        <w:t xml:space="preserve"> 1:</w:t>
       </w:r>
     </w:p>
     <w:p>
@@ -6768,7 +7332,19 @@
         <w:rPr>
           <w:color w:val="auto"/>
         </w:rPr>
-        <w:t xml:space="preserve"> Sin embargo a partir de cantidades de teléfonos de 25 o superiores se visualiza como la proporción tiene a mantenerse constante.</w:t>
+        <w:t xml:space="preserve"> Sin embargo a partir de</w:t>
+      </w:r>
+      <w:r>
+        <w:rPr>
+          <w:color w:val="auto"/>
+        </w:rPr>
+        <w:t xml:space="preserve"> una cantidad de 25 o superior </w:t>
+      </w:r>
+      <w:r>
+        <w:rPr>
+          <w:color w:val="auto"/>
+        </w:rPr>
+        <w:t>se visualiza como la proporción tiene a mantenerse constante.</w:t>
       </w:r>
     </w:p>
     <w:p>
@@ -7040,36 +7616,51 @@
         </w:rPr>
         <w:t xml:space="preserve"> La </w:t>
       </w:r>
+      <w:fldSimple w:instr=" REF _Ref399332192 \h  \* MERGEFORMAT ">
+        <w:r>
+          <w:rPr>
+            <w:b/>
+            <w:color w:val="auto"/>
+          </w:rPr>
+          <w:t xml:space="preserve">Figura </w:t>
+        </w:r>
+        <w:r>
+          <w:rPr>
+            <w:b/>
+            <w:noProof/>
+            <w:color w:val="auto"/>
+          </w:rPr>
+          <w:t>6</w:t>
+        </w:r>
+      </w:fldSimple>
       <w:r>
         <w:rPr>
           <w:b/>
           <w:color w:val="FF0000"/>
         </w:rPr>
-        <w:t>figura XX</w:t>
-      </w:r>
-      <w:r>
-        <w:rPr>
-          <w:color w:val="auto"/>
-        </w:rPr>
-        <w:t xml:space="preserve"> permite visualizar la manera en que el sistema lo informa.</w:t>
-      </w:r>
-    </w:p>
-    <w:p>
-      <w:pPr>
-        <w:pStyle w:val="normal0"/>
-        <w:spacing w:line="240" w:lineRule="auto"/>
-        <w:rPr>
-          <w:color w:val="auto"/>
-        </w:rPr>
-      </w:pPr>
-    </w:p>
-    <w:p>
-      <w:pPr>
-        <w:pStyle w:val="normal0"/>
-        <w:spacing w:line="240" w:lineRule="auto"/>
-        <w:rPr>
-          <w:color w:val="auto"/>
-        </w:rPr>
+        <w:t xml:space="preserve"> </w:t>
+      </w:r>
+      <w:r>
+        <w:rPr>
+          <w:color w:val="auto"/>
+        </w:rPr>
+        <w:t>permite visualizar la manera en que el sistema lo informa.</w:t>
+      </w:r>
+    </w:p>
+    <w:p>
+      <w:pPr>
+        <w:pStyle w:val="normal0"/>
+        <w:spacing w:line="240" w:lineRule="auto"/>
+        <w:rPr>
+          <w:color w:val="auto"/>
+        </w:rPr>
+      </w:pPr>
+    </w:p>
+    <w:p>
+      <w:pPr>
+        <w:pStyle w:val="normal0"/>
+        <w:keepNext/>
+        <w:spacing w:line="240" w:lineRule="auto"/>
       </w:pPr>
       <w:r>
         <w:rPr>
@@ -7126,6 +7717,67 @@
     <w:p>
       <w:pPr>
         <w:pStyle w:val="normal0"/>
+        <w:keepNext/>
+        <w:spacing w:line="240" w:lineRule="auto"/>
+      </w:pPr>
+    </w:p>
+    <w:p>
+      <w:pPr>
+        <w:pStyle w:val="Epgrafe"/>
+        <w:jc w:val="center"/>
+        <w:rPr>
+          <w:color w:val="auto"/>
+        </w:rPr>
+      </w:pPr>
+      <w:bookmarkStart w:id="15" w:name="_Ref399332192"/>
+      <w:r>
+        <w:rPr>
+          <w:color w:val="auto"/>
+        </w:rPr>
+        <w:t xml:space="preserve">Figura </w:t>
+      </w:r>
+      <w:r>
+        <w:rPr>
+          <w:color w:val="auto"/>
+        </w:rPr>
+        <w:fldChar w:fldCharType="begin"/>
+      </w:r>
+      <w:r>
+        <w:rPr>
+          <w:color w:val="auto"/>
+        </w:rPr>
+        <w:instrText xml:space="preserve"> SEQ Figura \* ARABIC </w:instrText>
+      </w:r>
+      <w:r>
+        <w:rPr>
+          <w:color w:val="auto"/>
+        </w:rPr>
+        <w:fldChar w:fldCharType="separate"/>
+      </w:r>
+      <w:r>
+        <w:rPr>
+          <w:noProof/>
+          <w:color w:val="auto"/>
+        </w:rPr>
+        <w:t>6</w:t>
+      </w:r>
+      <w:r>
+        <w:rPr>
+          <w:color w:val="auto"/>
+        </w:rPr>
+        <w:fldChar w:fldCharType="end"/>
+      </w:r>
+      <w:bookmarkEnd w:id="15"/>
+      <w:r>
+        <w:rPr>
+          <w:color w:val="auto"/>
+        </w:rPr>
+        <w:t>. El sistema acusa interrupción de la simulación</w:t>
+      </w:r>
+    </w:p>
+    <w:p>
+      <w:pPr>
+        <w:pStyle w:val="normal0"/>
         <w:spacing w:line="240" w:lineRule="auto"/>
         <w:rPr>
           <w:color w:val="auto"/>
@@ -7180,13 +7832,7 @@
         <w:rPr>
           <w:color w:val="auto"/>
         </w:rPr>
-        <w:t xml:space="preserve"> previamente</w:t>
-      </w:r>
-      <w:r>
-        <w:rPr>
-          <w:color w:val="auto"/>
-        </w:rPr>
-        <w:t xml:space="preserve"> fijada.</w:t>
+        <w:t xml:space="preserve"> fijada para el problema.</w:t>
       </w:r>
     </w:p>
     <w:p>
@@ -7491,7 +8137,6 @@
           <w:noProof/>
           <w:color w:val="auto"/>
         </w:rPr>
-        <w:lastRenderedPageBreak/>
         <w:drawing>
           <wp:inline distT="0" distB="0" distL="0" distR="0">
             <wp:extent cx="5612130" cy="3101975"/>
@@ -7603,7 +8248,21 @@
           <w:b/>
           <w:color w:val="auto"/>
         </w:rPr>
-        <w:t>Resultados ejercicio 2</w:t>
+        <w:t xml:space="preserve">Resultados </w:t>
+      </w:r>
+      <w:r>
+        <w:rPr>
+          <w:b/>
+          <w:color w:val="auto"/>
+        </w:rPr>
+        <w:t>variante</w:t>
+      </w:r>
+      <w:r>
+        <w:rPr>
+          <w:b/>
+          <w:color w:val="auto"/>
+        </w:rPr>
+        <w:t xml:space="preserve"> 2</w:t>
       </w:r>
       <w:r>
         <w:rPr>
@@ -7647,7 +8306,19 @@
         <w:rPr>
           <w:color w:val="auto"/>
         </w:rPr>
-        <w:t xml:space="preserve">para la primera variante del modelo se aprecian en la </w:t>
+        <w:t xml:space="preserve">para la </w:t>
+      </w:r>
+      <w:r>
+        <w:rPr>
+          <w:color w:val="auto"/>
+        </w:rPr>
+        <w:t>segunda</w:t>
+      </w:r>
+      <w:r>
+        <w:rPr>
+          <w:color w:val="auto"/>
+        </w:rPr>
+        <w:t xml:space="preserve"> variante del modelo se aprecian en la </w:t>
       </w:r>
       <w:r>
         <w:rPr>
@@ -8148,7 +8819,43 @@
         <w:rPr>
           <w:color w:val="auto"/>
         </w:rPr>
-        <w:t>), pero además puede comprometer los 2 restantes si llega una llamada que los coloque como origen y destino, agotando de esta manera todos los teléfonos del sistema y como consecuencia la próxima llamada no encontrara teléfono disponible al intentar seleccionar el origen.</w:t>
+        <w:t>), pero además puede comprometer los 2 restantes si l</w:t>
+      </w:r>
+      <w:r>
+        <w:rPr>
+          <w:color w:val="auto"/>
+        </w:rPr>
+        <w:t>lega una llamada que los coloqua</w:t>
+      </w:r>
+      <w:r>
+        <w:rPr>
+          <w:color w:val="auto"/>
+        </w:rPr>
+        <w:t xml:space="preserve"> como origen y destino, agotando de esta manera to</w:t>
+      </w:r>
+      <w:r>
+        <w:rPr>
+          <w:color w:val="auto"/>
+        </w:rPr>
+        <w:t>dos los teléfonos del sistema. C</w:t>
+      </w:r>
+      <w:r>
+        <w:rPr>
+          <w:color w:val="auto"/>
+        </w:rPr>
+        <w:t xml:space="preserve">omo consecuencia </w:t>
+      </w:r>
+      <w:r>
+        <w:rPr>
+          <w:color w:val="auto"/>
+        </w:rPr>
+        <w:t>la próxima llamada no encontrará ningun</w:t>
+      </w:r>
+      <w:r>
+        <w:rPr>
+          <w:color w:val="auto"/>
+        </w:rPr>
+        <w:t xml:space="preserve"> teléfono disponible al intentar seleccionar el origen.</w:t>
       </w:r>
     </w:p>
     <w:p>
@@ -8343,11 +9050,32 @@
           <w:color w:val="auto"/>
         </w:rPr>
       </w:pPr>
-      <w:r>
-        <w:rPr>
-          <w:color w:val="auto"/>
-        </w:rPr>
-        <w:t>Para cualquiera de las dos variantes del modelo se observo que la proporción de llamadas exitosas disminuye a medida que aumenta el tiempo de simulación</w:t>
+    </w:p>
+    <w:p>
+      <w:pPr>
+        <w:pStyle w:val="normal0"/>
+        <w:spacing w:line="240" w:lineRule="auto"/>
+        <w:rPr>
+          <w:color w:val="auto"/>
+        </w:rPr>
+      </w:pPr>
+      <w:r>
+        <w:rPr>
+          <w:color w:val="auto"/>
+        </w:rPr>
+        <w:t>Para cualquiera de las dos</w:t>
+      </w:r>
+      <w:r>
+        <w:rPr>
+          <w:color w:val="auto"/>
+        </w:rPr>
+        <w:t xml:space="preserve"> variantes del modelo se observó</w:t>
+      </w:r>
+      <w:r>
+        <w:rPr>
+          <w:color w:val="auto"/>
+        </w:rPr>
+        <w:t xml:space="preserve"> que la proporción de llamadas exitosas disminuye a medida que aumenta el tiempo de simulación</w:t>
       </w:r>
       <w:r>
         <w:rPr>
@@ -8389,7 +9117,19 @@
         <w:rPr>
           <w:color w:val="auto"/>
         </w:rPr>
-        <w:t>Esta tendencia se observa hasta aproximadamente un tiempo de simulación de 30 minutos. A partir de este tiempo la proporción de exitosas permanece prácticamente constante, es decir converge, por mas que se fijen tiempos de simulación de 5 o 10 horas.</w:t>
+        <w:t xml:space="preserve">Esta tendencia se observa hasta aproximadamente un tiempo de simulación de 30 minutos. A partir de este tiempo la proporción de exitosas permanece prácticamente constante, es decir converge, por </w:t>
+      </w:r>
+      <w:r>
+        <w:rPr>
+          <w:color w:val="auto"/>
+        </w:rPr>
+        <w:t>más</w:t>
+      </w:r>
+      <w:r>
+        <w:rPr>
+          <w:color w:val="auto"/>
+        </w:rPr>
+        <w:t xml:space="preserve"> que se fijen tiempos de simulación de 5 o 10 horas.</w:t>
       </w:r>
     </w:p>
     <w:p>
@@ -8438,9 +9178,9 @@
           <w:color w:val="FF0000"/>
         </w:rPr>
       </w:pPr>
-      <w:bookmarkStart w:id="10" w:name="h.2s8eyo1" w:colFirst="0" w:colLast="0"/>
-      <w:bookmarkStart w:id="11" w:name="_Toc399159123"/>
-      <w:bookmarkEnd w:id="10"/>
+      <w:bookmarkStart w:id="16" w:name="h.2s8eyo1" w:colFirst="0" w:colLast="0"/>
+      <w:bookmarkStart w:id="17" w:name="_Toc399159123"/>
+      <w:bookmarkEnd w:id="16"/>
       <w:r>
         <w:rPr>
           <w:rFonts w:ascii="Arial" w:hAnsi="Arial" w:cs="Arial"/>
@@ -8462,17 +9202,17 @@
         </w:rPr>
         <w:t>Conclusión</w:t>
       </w:r>
-      <w:bookmarkEnd w:id="11"/>
-    </w:p>
-    <w:p>
-      <w:pPr>
-        <w:pStyle w:val="normal0"/>
-        <w:rPr>
-          <w:color w:val="auto"/>
-        </w:rPr>
-      </w:pPr>
-      <w:bookmarkStart w:id="12" w:name="h.17dp8vu" w:colFirst="0" w:colLast="0"/>
-      <w:bookmarkEnd w:id="12"/>
+      <w:bookmarkEnd w:id="17"/>
+    </w:p>
+    <w:p>
+      <w:pPr>
+        <w:pStyle w:val="normal0"/>
+        <w:rPr>
+          <w:color w:val="auto"/>
+        </w:rPr>
+      </w:pPr>
+      <w:bookmarkStart w:id="18" w:name="h.17dp8vu" w:colFirst="0" w:colLast="0"/>
+      <w:bookmarkEnd w:id="18"/>
     </w:p>
     <w:p>
       <w:pPr>
@@ -8484,8 +9224,8 @@
           <w:color w:val="FF0000"/>
         </w:rPr>
       </w:pPr>
-      <w:bookmarkStart w:id="13" w:name="h.3rdcrjn" w:colFirst="0" w:colLast="0"/>
-      <w:bookmarkEnd w:id="13"/>
+      <w:bookmarkStart w:id="19" w:name="h.3rdcrjn" w:colFirst="0" w:colLast="0"/>
+      <w:bookmarkEnd w:id="19"/>
       <w:r>
         <w:rPr>
           <w:color w:val="FF0000"/>
@@ -8493,32 +9233,16 @@
         </w:rPr>
         <w:t>En base a los resultados obtenidos, cual es su apreciación personal, que mejoras sugiere.</w:t>
       </w:r>
-    </w:p>
-    <w:p>
-      <w:pPr>
-        <w:pStyle w:val="normal0"/>
-        <w:spacing w:line="240" w:lineRule="auto"/>
-        <w:ind w:firstLine="567"/>
-        <w:jc w:val="both"/>
+      <w:r>
         <w:rPr>
           <w:color w:val="FF0000"/>
         </w:rPr>
-      </w:pPr>
-    </w:p>
-    <w:p>
-      <w:pPr>
-        <w:pStyle w:val="normal0"/>
-        <w:spacing w:line="240" w:lineRule="auto"/>
-        <w:ind w:firstLine="567"/>
-        <w:jc w:val="both"/>
+        <w:t xml:space="preserve"> </w:t>
+      </w:r>
+      <w:r>
         <w:rPr>
           <w:color w:val="FF0000"/>
         </w:rPr>
-      </w:pPr>
-      <w:r>
-        <w:rPr>
-          <w:color w:val="FF0000"/>
-        </w:rPr>
         <w:t>//En esta misma sección se coloca la discusión y conclusión.</w:t>
       </w:r>
     </w:p>
@@ -8530,8 +9254,8 @@
           <w:color w:val="auto"/>
         </w:rPr>
       </w:pPr>
-      <w:bookmarkStart w:id="14" w:name="h.2jxsxqh" w:colFirst="0" w:colLast="0"/>
-      <w:bookmarkEnd w:id="14"/>
+      <w:bookmarkStart w:id="20" w:name="h.2jxsxqh" w:colFirst="0" w:colLast="0"/>
+      <w:bookmarkEnd w:id="20"/>
     </w:p>
     <w:p>
       <w:pPr>
@@ -8539,12 +9263,19 @@
           <w:rFonts w:ascii="Arial" w:eastAsia="Arial" w:hAnsi="Arial" w:cs="Arial"/>
         </w:rPr>
       </w:pPr>
-      <w:bookmarkStart w:id="15" w:name="h.3whwml4" w:colFirst="0" w:colLast="0"/>
-      <w:bookmarkEnd w:id="15"/>
-      <w:r>
+      <w:bookmarkStart w:id="21" w:name="h.3whwml4" w:colFirst="0" w:colLast="0"/>
+      <w:bookmarkEnd w:id="21"/>
+    </w:p>
+    <w:p>
+      <w:pPr>
         <w:rPr>
           <w:rFonts w:ascii="Arial" w:eastAsia="Arial" w:hAnsi="Arial" w:cs="Arial"/>
         </w:rPr>
+      </w:pPr>
+      <w:r>
+        <w:rPr>
+          <w:rFonts w:ascii="Arial" w:eastAsia="Arial" w:hAnsi="Arial" w:cs="Arial"/>
+        </w:rPr>
         <w:t>El sistema desarrollado puede ejecutarse en cualquier computadora que tenga instalada la maquina virtual de java</w:t>
       </w:r>
     </w:p>
@@ -8559,6 +9290,20 @@
           <w:rFonts w:ascii="Arial" w:eastAsia="Arial" w:hAnsi="Arial" w:cs="Arial"/>
         </w:rPr>
         <w:t>A partir de los resultados obtenidos se observa lo siguiente:</w:t>
+      </w:r>
+    </w:p>
+    <w:p>
+      <w:pPr>
+        <w:rPr>
+          <w:rFonts w:ascii="Arial" w:eastAsia="Arial" w:hAnsi="Arial" w:cs="Arial"/>
+        </w:rPr>
+      </w:pPr>
+      <w:r>
+        <w:rPr>
+          <w:rFonts w:ascii="Arial" w:eastAsia="Arial" w:hAnsi="Arial" w:cs="Arial"/>
+        </w:rPr>
+        <w:lastRenderedPageBreak/>
+        <w:t>La segunda variante del sistema, que incorpora una cola FIFO para tratar las llamadas sin enlace, incrementa aproximadamente un 5 por ciento la proporción de llamadas exitosas.</w:t>
       </w:r>
     </w:p>
     <w:p>
@@ -8573,23 +9318,14 @@
           <w:rFonts w:ascii="Arial" w:eastAsia="Arial" w:hAnsi="Arial" w:cs="Arial"/>
           <w:b/>
         </w:rPr>
-        <w:t>Ejercicio 1:</w:t>
-      </w:r>
-    </w:p>
-    <w:p>
-      <w:pPr>
+        <w:t>Para variante</w:t>
+      </w:r>
+      <w:r>
         <w:rPr>
           <w:rFonts w:ascii="Arial" w:eastAsia="Arial" w:hAnsi="Arial" w:cs="Arial"/>
           <w:b/>
         </w:rPr>
-      </w:pPr>
-      <w:r>
-        <w:rPr>
-          <w:rFonts w:ascii="Arial" w:eastAsia="Arial" w:hAnsi="Arial" w:cs="Arial"/>
-          <w:b/>
-        </w:rPr>
-        <w:lastRenderedPageBreak/>
-        <w:t>Ejercicio 2:</w:t>
+        <w:t xml:space="preserve"> 2:</w:t>
       </w:r>
     </w:p>
     <w:p>
@@ -8661,6 +9397,13 @@
         </w:rPr>
         <w:t xml:space="preserve">Sin embargo al parecer la velocidad de disminución del tiempo promedio de espera es mayor que la velocidad de disminución de la proporción. </w:t>
       </w:r>
+      <w:r>
+        <w:rPr>
+          <w:rFonts w:ascii="Arial" w:eastAsia="Arial" w:hAnsi="Arial" w:cs="Arial"/>
+          <w:color w:val="FF0000"/>
+        </w:rPr>
+        <w:t>NO SACAR</w:t>
+      </w:r>
     </w:p>
     <w:p>
       <w:pPr>
@@ -8722,13 +9465,6 @@
         </w:rPr>
         <w:t>De esta manera, la proporción de llamadas exitosas es inversamente proporcional al tiempo de espera promedio.</w:t>
       </w:r>
-    </w:p>
-    <w:p>
-      <w:pPr>
-        <w:rPr>
-          <w:rFonts w:ascii="Arial" w:eastAsia="Arial" w:hAnsi="Arial" w:cs="Arial"/>
-        </w:rPr>
-      </w:pPr>
     </w:p>
     <w:p>
       <w:pPr>
@@ -8939,8 +9675,8 @@
           <w:color w:val="auto"/>
         </w:rPr>
       </w:pPr>
-      <w:bookmarkStart w:id="16" w:name="h.1pxezwc" w:colFirst="0" w:colLast="0"/>
-      <w:bookmarkEnd w:id="16"/>
+      <w:bookmarkStart w:id="22" w:name="h.1pxezwc" w:colFirst="0" w:colLast="0"/>
+      <w:bookmarkEnd w:id="22"/>
     </w:p>
     <w:p>
       <w:pPr>
@@ -8951,7 +9687,7 @@
           <w:lang w:val="en-US"/>
         </w:rPr>
       </w:pPr>
-      <w:bookmarkStart w:id="17" w:name="_Toc399159124"/>
+      <w:bookmarkStart w:id="23" w:name="_Toc399159124"/>
       <w:r>
         <w:rPr>
           <w:rFonts w:ascii="Arial" w:hAnsi="Arial" w:cs="Arial"/>
@@ -8960,7 +9696,7 @@
         </w:rPr>
         <w:t>Glosario de Siglas y Acrónimos</w:t>
       </w:r>
-      <w:bookmarkEnd w:id="17"/>
+      <w:bookmarkEnd w:id="23"/>
     </w:p>
     <w:p>
       <w:pPr>
@@ -8970,8 +9706,8 @@
           <w:lang w:val="en-US"/>
         </w:rPr>
       </w:pPr>
-      <w:bookmarkStart w:id="18" w:name="h.49x2ik5" w:colFirst="0" w:colLast="0"/>
-      <w:bookmarkEnd w:id="18"/>
+      <w:bookmarkStart w:id="24" w:name="h.49x2ik5" w:colFirst="0" w:colLast="0"/>
+      <w:bookmarkEnd w:id="24"/>
     </w:p>
     <w:p>
       <w:pPr>
@@ -8983,8 +9719,8 @@
           <w:lang w:val="en-US"/>
         </w:rPr>
       </w:pPr>
-      <w:bookmarkStart w:id="19" w:name="h.2p2csry" w:colFirst="0" w:colLast="0"/>
-      <w:bookmarkEnd w:id="19"/>
+      <w:bookmarkStart w:id="25" w:name="h.2p2csry" w:colFirst="0" w:colLast="0"/>
+      <w:bookmarkEnd w:id="25"/>
       <w:r>
         <w:rPr>
           <w:rFonts w:eastAsia="Liberation Sans"/>
@@ -9022,8 +9758,8 @@
           <w:lang w:val="en-US"/>
         </w:rPr>
       </w:pPr>
-      <w:bookmarkStart w:id="20" w:name="h.3o7alnk" w:colFirst="0" w:colLast="0"/>
-      <w:bookmarkEnd w:id="20"/>
+      <w:bookmarkStart w:id="26" w:name="h.3o7alnk" w:colFirst="0" w:colLast="0"/>
+      <w:bookmarkEnd w:id="26"/>
     </w:p>
     <w:p>
       <w:pPr>
@@ -9042,7 +9778,7 @@
           <w:rFonts w:ascii="Arial" w:hAnsi="Arial" w:cs="Arial"/>
         </w:rPr>
       </w:pPr>
-      <w:bookmarkStart w:id="21" w:name="_Toc399159125"/>
+      <w:bookmarkStart w:id="27" w:name="_Toc399159125"/>
       <w:r>
         <w:rPr>
           <w:rFonts w:ascii="Arial" w:hAnsi="Arial" w:cs="Arial"/>
@@ -9050,7 +9786,7 @@
         <w:lastRenderedPageBreak/>
         <w:t>Referencias</w:t>
       </w:r>
-      <w:bookmarkEnd w:id="21"/>
+      <w:bookmarkEnd w:id="27"/>
     </w:p>
     <w:p>
       <w:pPr>
@@ -9169,7 +9905,7 @@
 
 <file path=word/endnotes.xml><?xml version="1.0" encoding="utf-8"?>
 <w:endnotes xmlns:ve="http://schemas.openxmlformats.org/markup-compatibility/2006" xmlns:o="urn:schemas-microsoft-com:office:office" xmlns:r="http://schemas.openxmlformats.org/officeDocument/2006/relationships" xmlns:m="http://schemas.openxmlformats.org/officeDocument/2006/math" xmlns:v="urn:schemas-microsoft-com:vml" xmlns:wp="http://schemas.openxmlformats.org/drawingml/2006/wordprocessingDrawing" xmlns:w10="urn:schemas-microsoft-com:office:word" xmlns:w="http://schemas.openxmlformats.org/wordprocessingml/2006/main" xmlns:wne="http://schemas.microsoft.com/office/word/2006/wordml">
-  <w:endnote w:type="separator" w:id="-1">
+  <w:endnote w:type="separator" w:id="0">
     <w:p>
       <w:pPr>
         <w:spacing w:after="0" w:line="240" w:lineRule="auto"/>
@@ -9179,7 +9915,7 @@
       </w:r>
     </w:p>
   </w:endnote>
-  <w:endnote w:type="continuationSeparator" w:id="0">
+  <w:endnote w:type="continuationSeparator" w:id="1">
     <w:p>
       <w:pPr>
         <w:spacing w:after="0" w:line="240" w:lineRule="auto"/>
@@ -9209,7 +9945,7 @@
         <w:rPr>
           <w:noProof/>
         </w:rPr>
-        <w:t>5</w:t>
+        <w:t>17</w:t>
       </w:r>
     </w:fldSimple>
   </w:p>
@@ -9228,7 +9964,7 @@
 
 <file path=word/footnotes.xml><?xml version="1.0" encoding="utf-8"?>
 <w:footnotes xmlns:ve="http://schemas.openxmlformats.org/markup-compatibility/2006" xmlns:o="urn:schemas-microsoft-com:office:office" xmlns:r="http://schemas.openxmlformats.org/officeDocument/2006/relationships" xmlns:m="http://schemas.openxmlformats.org/officeDocument/2006/math" xmlns:v="urn:schemas-microsoft-com:vml" xmlns:wp="http://schemas.openxmlformats.org/drawingml/2006/wordprocessingDrawing" xmlns:w10="urn:schemas-microsoft-com:office:word" xmlns:w="http://schemas.openxmlformats.org/wordprocessingml/2006/main" xmlns:wne="http://schemas.microsoft.com/office/word/2006/wordml">
-  <w:footnote w:type="separator" w:id="-1">
+  <w:footnote w:type="separator" w:id="0">
     <w:p>
       <w:pPr>
         <w:spacing w:after="0" w:line="240" w:lineRule="auto"/>
@@ -9238,7 +9974,7 @@
       </w:r>
     </w:p>
   </w:footnote>
-  <w:footnote w:type="continuationSeparator" w:id="0">
+  <w:footnote w:type="continuationSeparator" w:id="1">
     <w:p>
       <w:pPr>
         <w:spacing w:after="0" w:line="240" w:lineRule="auto"/>
@@ -12550,16 +13286,16 @@
                 <c:formatCode>0.000</c:formatCode>
                 <c:ptCount val="18"/>
                 <c:pt idx="0">
-                  <c:v>5.2666666666666757E-2</c:v>
+                  <c:v>5.2666666666666799E-2</c:v>
                 </c:pt>
                 <c:pt idx="1">
-                  <c:v>5.1333333333333502E-2</c:v>
+                  <c:v>5.1333333333333557E-2</c:v>
                 </c:pt>
                 <c:pt idx="2">
-                  <c:v>5.1333333333333502E-2</c:v>
+                  <c:v>5.1333333333333557E-2</c:v>
                 </c:pt>
                 <c:pt idx="3">
-                  <c:v>5.5666666666666739E-2</c:v>
+                  <c:v>5.5666666666666774E-2</c:v>
                 </c:pt>
                 <c:pt idx="4">
                   <c:v>5.1000000000000004E-2</c:v>
@@ -12571,37 +13307,37 @@
                   <c:v>5.1666666666666694E-2</c:v>
                 </c:pt>
                 <c:pt idx="7">
-                  <c:v>5.3333333333333503E-2</c:v>
+                  <c:v>5.3333333333333566E-2</c:v>
                 </c:pt>
                 <c:pt idx="8">
-                  <c:v>5.0666666666666735E-2</c:v>
+                  <c:v>5.0666666666666769E-2</c:v>
                 </c:pt>
                 <c:pt idx="9">
-                  <c:v>5.0666666666666735E-2</c:v>
+                  <c:v>5.0666666666666769E-2</c:v>
                 </c:pt>
                 <c:pt idx="10">
                   <c:v>5.1666666666666694E-2</c:v>
                 </c:pt>
                 <c:pt idx="11">
-                  <c:v>5.4333333333333546E-2</c:v>
+                  <c:v>5.433333333333365E-2</c:v>
                 </c:pt>
                 <c:pt idx="12">
                   <c:v>5.1666666666666694E-2</c:v>
                 </c:pt>
                 <c:pt idx="13">
-                  <c:v>4.7333333333333526E-2</c:v>
+                  <c:v>4.7333333333333616E-2</c:v>
                 </c:pt>
                 <c:pt idx="14">
-                  <c:v>5.9000000000000101E-2</c:v>
+                  <c:v>5.900000000000015E-2</c:v>
                 </c:pt>
                 <c:pt idx="15">
-                  <c:v>4.9666666666666789E-2</c:v>
+                  <c:v>4.9666666666666817E-2</c:v>
                 </c:pt>
                 <c:pt idx="16">
-                  <c:v>5.5000000000000063E-2</c:v>
+                  <c:v>5.5000000000000097E-2</c:v>
                 </c:pt>
                 <c:pt idx="17">
-                  <c:v>4.9000000000000099E-2</c:v>
+                  <c:v>4.9000000000000127E-2</c:v>
                 </c:pt>
               </c:numCache>
             </c:numRef>
@@ -12620,7 +13356,7 @@
                 <c:formatCode>0.000</c:formatCode>
                 <c:ptCount val="18"/>
                 <c:pt idx="0">
-                  <c:v>9.8000000000000226E-2</c:v>
+                  <c:v>9.8000000000000309E-2</c:v>
                 </c:pt>
                 <c:pt idx="1">
                   <c:v>0.10133333333333333</c:v>
@@ -12632,10 +13368,10 @@
                   <c:v>0.10199999999999998</c:v>
                 </c:pt>
                 <c:pt idx="4">
-                  <c:v>0.1036666666666668</c:v>
+                  <c:v>0.10366666666666689</c:v>
                 </c:pt>
                 <c:pt idx="5">
-                  <c:v>0.11000000000000006</c:v>
+                  <c:v>0.11000000000000008</c:v>
                 </c:pt>
                 <c:pt idx="6">
                   <c:v>0.10833333333333336</c:v>
@@ -12647,7 +13383,7 @@
                   <c:v>0.10233333333333333</c:v>
                 </c:pt>
                 <c:pt idx="9">
-                  <c:v>0.1076666666666668</c:v>
+                  <c:v>0.10766666666666691</c:v>
                 </c:pt>
                 <c:pt idx="10">
                   <c:v>0.10266666666666679</c:v>
@@ -12656,13 +13392,13 @@
                   <c:v>0.10433333333333333</c:v>
                 </c:pt>
                 <c:pt idx="12">
-                  <c:v>0.1076666666666668</c:v>
+                  <c:v>0.10766666666666691</c:v>
                 </c:pt>
                 <c:pt idx="13">
-                  <c:v>0.10866666666666683</c:v>
+                  <c:v>0.10866666666666694</c:v>
                 </c:pt>
                 <c:pt idx="14">
-                  <c:v>0.1056666666666668</c:v>
+                  <c:v>0.10566666666666691</c:v>
                 </c:pt>
                 <c:pt idx="15">
                   <c:v>0.10600000000000002</c:v>
@@ -12690,40 +13426,40 @@
                 <c:formatCode>0.000</c:formatCode>
                 <c:ptCount val="18"/>
                 <c:pt idx="0">
-                  <c:v>9.6000000000000127E-2</c:v>
+                  <c:v>9.6000000000000182E-2</c:v>
                 </c:pt>
                 <c:pt idx="1">
                   <c:v>0.14600000000000021</c:v>
                 </c:pt>
                 <c:pt idx="2">
-                  <c:v>0.14333333333333362</c:v>
+                  <c:v>0.14333333333333378</c:v>
                 </c:pt>
                 <c:pt idx="3">
-                  <c:v>0.15100000000000025</c:v>
+                  <c:v>0.15100000000000036</c:v>
                 </c:pt>
                 <c:pt idx="4">
-                  <c:v>0.14533333333333359</c:v>
+                  <c:v>0.14533333333333376</c:v>
                 </c:pt>
                 <c:pt idx="5">
-                  <c:v>0.16033333333333355</c:v>
+                  <c:v>0.16033333333333372</c:v>
                 </c:pt>
                 <c:pt idx="6">
-                  <c:v>0.16133333333333358</c:v>
+                  <c:v>0.16133333333333374</c:v>
                 </c:pt>
                 <c:pt idx="7">
                   <c:v>0.15866666666666671</c:v>
                 </c:pt>
                 <c:pt idx="8">
-                  <c:v>0.15733333333333374</c:v>
+                  <c:v>0.15733333333333394</c:v>
                 </c:pt>
                 <c:pt idx="9">
-                  <c:v>0.16333333333333358</c:v>
+                  <c:v>0.16333333333333375</c:v>
                 </c:pt>
                 <c:pt idx="10">
                   <c:v>0.1546666666666667</c:v>
                 </c:pt>
                 <c:pt idx="11">
-                  <c:v>0.15933333333333377</c:v>
+                  <c:v>0.15933333333333397</c:v>
                 </c:pt>
                 <c:pt idx="12">
                   <c:v>0.15866666666666671</c:v>
@@ -12735,10 +13471,10 @@
                   <c:v>0.16066666666666668</c:v>
                 </c:pt>
                 <c:pt idx="15">
-                  <c:v>0.15700000000000028</c:v>
+                  <c:v>0.15700000000000039</c:v>
                 </c:pt>
                 <c:pt idx="16">
-                  <c:v>0.15333333333333374</c:v>
+                  <c:v>0.15333333333333393</c:v>
                 </c:pt>
                 <c:pt idx="17">
                   <c:v>0.16166666666666668</c:v>
@@ -12760,7 +13496,7 @@
                 <c:formatCode>0.000</c:formatCode>
                 <c:ptCount val="18"/>
                 <c:pt idx="0">
-                  <c:v>9.9666666666667056E-2</c:v>
+                  <c:v>9.9666666666667195E-2</c:v>
                 </c:pt>
                 <c:pt idx="1">
                   <c:v>0.14800000000000021</c:v>
@@ -12769,16 +13505,16 @@
                   <c:v>0.18000000000000024</c:v>
                 </c:pt>
                 <c:pt idx="3">
-                  <c:v>0.19100000000000011</c:v>
+                  <c:v>0.1910000000000002</c:v>
                 </c:pt>
                 <c:pt idx="4">
                   <c:v>0.20066666666666669</c:v>
                 </c:pt>
                 <c:pt idx="5">
-                  <c:v>0.19700000000000015</c:v>
+                  <c:v>0.19700000000000023</c:v>
                 </c:pt>
                 <c:pt idx="6">
-                  <c:v>0.20633333333333362</c:v>
+                  <c:v>0.20633333333333378</c:v>
                 </c:pt>
                 <c:pt idx="7">
                   <c:v>0.19866666666666669</c:v>
@@ -12787,10 +13523,10 @@
                   <c:v>0.20266666666666666</c:v>
                 </c:pt>
                 <c:pt idx="9">
-                  <c:v>0.20633333333333362</c:v>
+                  <c:v>0.20633333333333378</c:v>
                 </c:pt>
                 <c:pt idx="10">
-                  <c:v>0.20633333333333362</c:v>
+                  <c:v>0.20633333333333378</c:v>
                 </c:pt>
                 <c:pt idx="11">
                   <c:v>0.20266666666666666</c:v>
@@ -12799,19 +13535,19 @@
                   <c:v>0.20900000000000021</c:v>
                 </c:pt>
                 <c:pt idx="13">
-                  <c:v>0.20033333333333359</c:v>
+                  <c:v>0.20033333333333372</c:v>
                 </c:pt>
                 <c:pt idx="14">
-                  <c:v>0.21700000000000025</c:v>
+                  <c:v>0.21700000000000036</c:v>
                 </c:pt>
                 <c:pt idx="15">
                   <c:v>0.2096666666666667</c:v>
                 </c:pt>
                 <c:pt idx="16">
-                  <c:v>0.20433333333333362</c:v>
+                  <c:v>0.20433333333333378</c:v>
                 </c:pt>
                 <c:pt idx="17">
-                  <c:v>0.21733333333333374</c:v>
+                  <c:v>0.21733333333333393</c:v>
                 </c:pt>
               </c:numCache>
             </c:numRef>
@@ -12833,7 +13569,7 @@
                   <c:v>0.10600000000000002</c:v>
                 </c:pt>
                 <c:pt idx="1">
-                  <c:v>0.14733333333333368</c:v>
+                  <c:v>0.14733333333333382</c:v>
                 </c:pt>
                 <c:pt idx="2">
                   <c:v>0.17800000000000021</c:v>
@@ -12842,13 +13578,13 @@
                   <c:v>0.2136666666666667</c:v>
                 </c:pt>
                 <c:pt idx="4">
-                  <c:v>0.24033333333333368</c:v>
+                  <c:v>0.24033333333333382</c:v>
                 </c:pt>
                 <c:pt idx="5">
-                  <c:v>0.23533333333333359</c:v>
+                  <c:v>0.23533333333333376</c:v>
                 </c:pt>
                 <c:pt idx="6">
-                  <c:v>0.24600000000000025</c:v>
+                  <c:v>0.24600000000000036</c:v>
                 </c:pt>
                 <c:pt idx="7">
                   <c:v>0.25133333333333324</c:v>
@@ -12900,28 +13636,28 @@
                 <c:formatCode>0.000</c:formatCode>
                 <c:ptCount val="18"/>
                 <c:pt idx="0">
-                  <c:v>9.4000000000000208E-2</c:v>
+                  <c:v>9.400000000000025E-2</c:v>
                 </c:pt>
                 <c:pt idx="1">
                   <c:v>0.14766666666666664</c:v>
                 </c:pt>
                 <c:pt idx="2">
-                  <c:v>0.18033333333333368</c:v>
+                  <c:v>0.18033333333333382</c:v>
                 </c:pt>
                 <c:pt idx="3">
-                  <c:v>0.21400000000000025</c:v>
+                  <c:v>0.21400000000000036</c:v>
                 </c:pt>
                 <c:pt idx="4">
-                  <c:v>0.24833333333333374</c:v>
+                  <c:v>0.24833333333333393</c:v>
                 </c:pt>
                 <c:pt idx="5">
-                  <c:v>0.27266666666666717</c:v>
+                  <c:v>0.27266666666666739</c:v>
                 </c:pt>
                 <c:pt idx="6">
-                  <c:v>0.28766666666666735</c:v>
+                  <c:v>0.28766666666666757</c:v>
                 </c:pt>
                 <c:pt idx="7">
-                  <c:v>0.29766666666666736</c:v>
+                  <c:v>0.29766666666666758</c:v>
                 </c:pt>
                 <c:pt idx="8">
                   <c:v>0.29233333333333333</c:v>
@@ -12942,16 +13678,16 @@
                   <c:v>0.30700000000000038</c:v>
                 </c:pt>
                 <c:pt idx="14">
-                  <c:v>0.30966666666666742</c:v>
+                  <c:v>0.30966666666666776</c:v>
                 </c:pt>
                 <c:pt idx="15">
-                  <c:v>0.30866666666666742</c:v>
+                  <c:v>0.30866666666666775</c:v>
                 </c:pt>
                 <c:pt idx="16">
                   <c:v>0.29933333333333328</c:v>
                 </c:pt>
                 <c:pt idx="17">
-                  <c:v>0.30366666666666742</c:v>
+                  <c:v>0.30366666666666775</c:v>
                 </c:pt>
               </c:numCache>
             </c:numRef>
@@ -12976,10 +13712,10 @@
                   <c:v>0.14566666666666669</c:v>
                 </c:pt>
                 <c:pt idx="2">
-                  <c:v>0.18500000000000025</c:v>
+                  <c:v>0.18500000000000036</c:v>
                 </c:pt>
                 <c:pt idx="3">
-                  <c:v>0.21500000000000025</c:v>
+                  <c:v>0.21500000000000036</c:v>
                 </c:pt>
                 <c:pt idx="4">
                   <c:v>0.251</c:v>
@@ -12991,28 +13727,28 @@
                   <c:v>0.31833333333333336</c:v>
                 </c:pt>
                 <c:pt idx="7">
-                  <c:v>0.32866666666666755</c:v>
+                  <c:v>0.32866666666666794</c:v>
                 </c:pt>
                 <c:pt idx="8">
-                  <c:v>0.34000000000000036</c:v>
+                  <c:v>0.34000000000000047</c:v>
                 </c:pt>
                 <c:pt idx="9">
                   <c:v>0.34133333333333327</c:v>
                 </c:pt>
                 <c:pt idx="10">
-                  <c:v>0.34200000000000041</c:v>
+                  <c:v>0.34200000000000058</c:v>
                 </c:pt>
                 <c:pt idx="11">
                   <c:v>0.35300000000000031</c:v>
                 </c:pt>
                 <c:pt idx="12">
-                  <c:v>0.34800000000000048</c:v>
+                  <c:v>0.34800000000000075</c:v>
                 </c:pt>
                 <c:pt idx="13">
-                  <c:v>0.34666666666666751</c:v>
+                  <c:v>0.3466666666666679</c:v>
                 </c:pt>
                 <c:pt idx="14">
-                  <c:v>0.35566666666666735</c:v>
+                  <c:v>0.35566666666666757</c:v>
                 </c:pt>
                 <c:pt idx="15">
                   <c:v>0.34933333333333333</c:v>
@@ -13052,13 +13788,13 @@
                   <c:v>0.2196666666666667</c:v>
                 </c:pt>
                 <c:pt idx="4">
-                  <c:v>0.24933333333333374</c:v>
+                  <c:v>0.24933333333333393</c:v>
                 </c:pt>
                 <c:pt idx="5">
-                  <c:v>0.27966666666666723</c:v>
+                  <c:v>0.27966666666666751</c:v>
                 </c:pt>
                 <c:pt idx="6">
-                  <c:v>0.33066666666666766</c:v>
+                  <c:v>0.33066666666666811</c:v>
                 </c:pt>
                 <c:pt idx="7">
                   <c:v>0.35900000000000032</c:v>
@@ -13067,22 +13803,22 @@
                   <c:v>0.37433333333333335</c:v>
                 </c:pt>
                 <c:pt idx="9">
-                  <c:v>0.39566666666666767</c:v>
+                  <c:v>0.39566666666666811</c:v>
                 </c:pt>
                 <c:pt idx="10">
                   <c:v>0.39933333333333332</c:v>
                 </c:pt>
                 <c:pt idx="11">
-                  <c:v>0.39766666666666767</c:v>
+                  <c:v>0.39766666666666811</c:v>
                 </c:pt>
                 <c:pt idx="12">
-                  <c:v>0.39300000000000063</c:v>
+                  <c:v>0.39300000000000096</c:v>
                 </c:pt>
                 <c:pt idx="13">
                   <c:v>0.40433333333333327</c:v>
                 </c:pt>
                 <c:pt idx="14">
-                  <c:v>0.39500000000000063</c:v>
+                  <c:v>0.39500000000000096</c:v>
                 </c:pt>
                 <c:pt idx="15">
                   <c:v>0.40133333333333326</c:v>
@@ -13113,13 +13849,13 @@
                   <c:v>0.10000000000000003</c:v>
                 </c:pt>
                 <c:pt idx="1">
-                  <c:v>0.14433333333333362</c:v>
+                  <c:v>0.14433333333333379</c:v>
                 </c:pt>
                 <c:pt idx="2">
                   <c:v>0.1846666666666667</c:v>
                 </c:pt>
                 <c:pt idx="3">
-                  <c:v>0.22500000000000014</c:v>
+                  <c:v>0.22500000000000023</c:v>
                 </c:pt>
                 <c:pt idx="4">
                   <c:v>0.254</c:v>
@@ -13131,7 +13867,7 @@
                   <c:v>0.33633333333333337</c:v>
                 </c:pt>
                 <c:pt idx="7">
-                  <c:v>0.39500000000000063</c:v>
+                  <c:v>0.39500000000000096</c:v>
                 </c:pt>
                 <c:pt idx="8">
                   <c:v>0.40533333333333327</c:v>
@@ -13140,28 +13876,28 @@
                   <c:v>0.41733333333333333</c:v>
                 </c:pt>
                 <c:pt idx="10">
-                  <c:v>0.43266666666666742</c:v>
+                  <c:v>0.43266666666666775</c:v>
                 </c:pt>
                 <c:pt idx="11">
-                  <c:v>0.43466666666666742</c:v>
+                  <c:v>0.43466666666666776</c:v>
                 </c:pt>
                 <c:pt idx="12">
-                  <c:v>0.4370000000000005</c:v>
+                  <c:v>0.43700000000000072</c:v>
                 </c:pt>
                 <c:pt idx="13">
                   <c:v>0.44133333333333324</c:v>
                 </c:pt>
                 <c:pt idx="14">
-                  <c:v>0.44300000000000028</c:v>
+                  <c:v>0.44300000000000039</c:v>
                 </c:pt>
                 <c:pt idx="15">
-                  <c:v>0.44900000000000029</c:v>
+                  <c:v>0.44900000000000045</c:v>
                 </c:pt>
                 <c:pt idx="16">
                   <c:v>0.44433333333333325</c:v>
                 </c:pt>
                 <c:pt idx="17">
-                  <c:v>0.44566666666666716</c:v>
+                  <c:v>0.44566666666666738</c:v>
                 </c:pt>
               </c:numCache>
             </c:numRef>
@@ -13180,7 +13916,7 @@
                 <c:formatCode>0.000</c:formatCode>
                 <c:ptCount val="18"/>
                 <c:pt idx="0">
-                  <c:v>9.8000000000000226E-2</c:v>
+                  <c:v>9.8000000000000309E-2</c:v>
                 </c:pt>
                 <c:pt idx="1">
                   <c:v>0.14500000000000021</c:v>
@@ -13207,7 +13943,7 @@
                   <c:v>0.41933333333333334</c:v>
                 </c:pt>
                 <c:pt idx="9">
-                  <c:v>0.44366666666666715</c:v>
+                  <c:v>0.44366666666666738</c:v>
                 </c:pt>
                 <c:pt idx="10">
                   <c:v>0.45133333333333325</c:v>
@@ -13238,12 +13974,12 @@
           </c:val>
         </c:ser>
         <c:bandFmts/>
-        <c:axId val="83244160"/>
-        <c:axId val="83246080"/>
-        <c:axId val="87011328"/>
+        <c:axId val="76417664"/>
+        <c:axId val="78259712"/>
+        <c:axId val="75875648"/>
       </c:surface3DChart>
       <c:catAx>
-        <c:axId val="83244160"/>
+        <c:axId val="76417664"/>
         <c:scaling>
           <c:orientation val="minMax"/>
         </c:scaling>
@@ -13273,14 +14009,14 @@
         </c:title>
         <c:majorTickMark val="none"/>
         <c:tickLblPos val="nextTo"/>
-        <c:crossAx val="83246080"/>
+        <c:crossAx val="78259712"/>
         <c:crosses val="autoZero"/>
         <c:auto val="1"/>
         <c:lblAlgn val="ctr"/>
         <c:lblOffset val="100"/>
       </c:catAx>
       <c:valAx>
-        <c:axId val="83246080"/>
+        <c:axId val="78259712"/>
         <c:scaling>
           <c:orientation val="minMax"/>
           <c:max val="1"/>
@@ -13308,12 +14044,12 @@
         <c:numFmt formatCode="0.00" sourceLinked="0"/>
         <c:majorTickMark val="none"/>
         <c:tickLblPos val="nextTo"/>
-        <c:crossAx val="83244160"/>
+        <c:crossAx val="76417664"/>
         <c:crosses val="autoZero"/>
         <c:crossBetween val="midCat"/>
       </c:valAx>
       <c:serAx>
-        <c:axId val="87011328"/>
+        <c:axId val="75875648"/>
         <c:scaling>
           <c:orientation val="minMax"/>
         </c:scaling>
@@ -13343,19 +14079,27 @@
         </c:title>
         <c:majorTickMark val="none"/>
         <c:tickLblPos val="nextTo"/>
-        <c:crossAx val="83246080"/>
+        <c:crossAx val="78259712"/>
         <c:crosses val="autoZero"/>
       </c:serAx>
     </c:plotArea>
     <c:legend>
       <c:legendPos val="r"/>
+      <c:legendEntry>
+        <c:idx val="0"/>
+        <c:delete val="1"/>
+      </c:legendEntry>
+      <c:legendEntry>
+        <c:idx val="1"/>
+        <c:delete val="1"/>
+      </c:legendEntry>
       <c:layout>
         <c:manualLayout>
           <c:xMode val="edge"/>
           <c:yMode val="edge"/>
-          <c:x val="0.86364633644538946"/>
+          <c:x val="0.86364633644539046"/>
           <c:y val="0.29467389053432541"/>
-          <c:w val="0.12166524846494671"/>
+          <c:w val="0.12166524846494681"/>
           <c:h val="0.28199480836718982"/>
         </c:manualLayout>
       </c:layout>
@@ -13729,11 +14473,11 @@
             </c:numRef>
           </c:val>
         </c:ser>
-        <c:axId val="83272448"/>
-        <c:axId val="83274368"/>
+        <c:axId val="83801984"/>
+        <c:axId val="83830656"/>
       </c:areaChart>
       <c:catAx>
-        <c:axId val="83272448"/>
+        <c:axId val="83801984"/>
         <c:scaling>
           <c:orientation val="minMax"/>
         </c:scaling>
@@ -13768,14 +14512,14 @@
             <a:endParaRPr lang="es-AR"/>
           </a:p>
         </c:txPr>
-        <c:crossAx val="83274368"/>
+        <c:crossAx val="83830656"/>
         <c:crosses val="autoZero"/>
         <c:auto val="1"/>
         <c:lblAlgn val="ctr"/>
         <c:lblOffset val="100"/>
       </c:catAx>
       <c:valAx>
-        <c:axId val="83274368"/>
+        <c:axId val="83830656"/>
         <c:scaling>
           <c:orientation val="minMax"/>
           <c:max val="60"/>
@@ -13819,7 +14563,7 @@
             <a:endParaRPr lang="es-AR"/>
           </a:p>
         </c:txPr>
-        <c:crossAx val="83272448"/>
+        <c:crossAx val="83801984"/>
         <c:crosses val="autoZero"/>
         <c:crossBetween val="midCat"/>
       </c:valAx>
@@ -14359,11 +15103,11 @@
             </c:numRef>
           </c:val>
         </c:ser>
-        <c:axId val="86319872"/>
-        <c:axId val="86321792"/>
+        <c:axId val="84051456"/>
+        <c:axId val="89490176"/>
       </c:areaChart>
       <c:catAx>
-        <c:axId val="86319872"/>
+        <c:axId val="84051456"/>
         <c:scaling>
           <c:orientation val="minMax"/>
         </c:scaling>
@@ -14397,14 +15141,14 @@
             <a:endParaRPr lang="es-AR"/>
           </a:p>
         </c:txPr>
-        <c:crossAx val="86321792"/>
+        <c:crossAx val="89490176"/>
         <c:crosses val="autoZero"/>
         <c:auto val="1"/>
         <c:lblAlgn val="ctr"/>
         <c:lblOffset val="100"/>
       </c:catAx>
       <c:valAx>
-        <c:axId val="86321792"/>
+        <c:axId val="89490176"/>
         <c:scaling>
           <c:orientation val="minMax"/>
           <c:max val="10"/>
@@ -14446,7 +15190,7 @@
             <a:endParaRPr lang="es-AR"/>
           </a:p>
         </c:txPr>
-        <c:crossAx val="86319872"/>
+        <c:crossAx val="84051456"/>
         <c:crosses val="autoZero"/>
         <c:crossBetween val="midCat"/>
       </c:valAx>
@@ -14472,6 +15216,7 @@
 
 <file path=word/charts/chart4.xml><?xml version="1.0" encoding="utf-8"?>
 <c:chartSpace xmlns:c="http://schemas.openxmlformats.org/drawingml/2006/chart" xmlns:a="http://schemas.openxmlformats.org/drawingml/2006/main" xmlns:r="http://schemas.openxmlformats.org/officeDocument/2006/relationships">
+  <c:date1904 val="1"/>
   <c:lang val="es-AR"/>
   <c:chart>
     <c:title>
@@ -14582,19 +15327,19 @@
                   <c:v>5.5000000000000014E-2</c:v>
                 </c:pt>
                 <c:pt idx="3">
-                  <c:v>5.7666666666666699E-2</c:v>
+                  <c:v>5.7666666666666734E-2</c:v>
                 </c:pt>
                 <c:pt idx="4">
-                  <c:v>5.6333333333333388E-2</c:v>
+                  <c:v>5.6333333333333444E-2</c:v>
                 </c:pt>
                 <c:pt idx="5">
                   <c:v>6.2666666666666704E-2</c:v>
                 </c:pt>
                 <c:pt idx="6">
-                  <c:v>5.9000000000000018E-2</c:v>
+                  <c:v>5.9000000000000066E-2</c:v>
                 </c:pt>
                 <c:pt idx="7">
-                  <c:v>5.9666666666666701E-2</c:v>
+                  <c:v>5.9666666666666736E-2</c:v>
                 </c:pt>
                 <c:pt idx="8">
                   <c:v>5.8000000000000003E-2</c:v>
@@ -14603,16 +15348,16 @@
                   <c:v>5.8000000000000003E-2</c:v>
                 </c:pt>
                 <c:pt idx="10">
-                  <c:v>5.7666666666666699E-2</c:v>
+                  <c:v>5.7666666666666734E-2</c:v>
                 </c:pt>
                 <c:pt idx="11">
-                  <c:v>5.9666666666666701E-2</c:v>
+                  <c:v>5.9666666666666736E-2</c:v>
                 </c:pt>
                 <c:pt idx="12">
-                  <c:v>6.3333333333333394E-2</c:v>
+                  <c:v>6.333333333333345E-2</c:v>
                 </c:pt>
                 <c:pt idx="13">
-                  <c:v>6.2000000000000027E-2</c:v>
+                  <c:v>6.2000000000000034E-2</c:v>
                 </c:pt>
                 <c:pt idx="14">
                   <c:v>6.8000000000000019E-2</c:v>
@@ -14624,7 +15369,7 @@
                   <c:v>6.6000000000000003E-2</c:v>
                 </c:pt>
                 <c:pt idx="17">
-                  <c:v>6.4333333333333423E-2</c:v>
+                  <c:v>6.4333333333333506E-2</c:v>
                 </c:pt>
               </c:numCache>
             </c:numRef>
@@ -14721,10 +15466,10 @@
                   <c:v>0.113</c:v>
                 </c:pt>
                 <c:pt idx="5">
-                  <c:v>0.10766666666666672</c:v>
+                  <c:v>0.10766666666666677</c:v>
                 </c:pt>
                 <c:pt idx="6">
-                  <c:v>0.10866666666666673</c:v>
+                  <c:v>0.10866666666666679</c:v>
                 </c:pt>
                 <c:pt idx="7">
                   <c:v>0.11699999999999998</c:v>
@@ -14742,16 +15487,16 @@
                   <c:v>0.11166666666666669</c:v>
                 </c:pt>
                 <c:pt idx="12">
-                  <c:v>0.10933333333333338</c:v>
+                  <c:v>0.10933333333333339</c:v>
                 </c:pt>
                 <c:pt idx="13">
-                  <c:v>0.1196666666666667</c:v>
+                  <c:v>0.11966666666666675</c:v>
                 </c:pt>
                 <c:pt idx="14">
                   <c:v>0.11899999999999998</c:v>
                 </c:pt>
                 <c:pt idx="15">
-                  <c:v>0.1226666666666667</c:v>
+                  <c:v>0.12266666666666676</c:v>
                 </c:pt>
                 <c:pt idx="16">
                   <c:v>0.127</c:v>
@@ -14842,7 +15587,7 @@
                   <c:v>0.10500000000000002</c:v>
                 </c:pt>
                 <c:pt idx="1">
-                  <c:v>0.14900000000000008</c:v>
+                  <c:v>0.14900000000000019</c:v>
                 </c:pt>
                 <c:pt idx="2">
                   <c:v>0.15866666666666671</c:v>
@@ -14854,13 +15599,13 @@
                   <c:v>0.16500000000000001</c:v>
                 </c:pt>
                 <c:pt idx="5">
-                  <c:v>0.17033333333333342</c:v>
+                  <c:v>0.17033333333333353</c:v>
                 </c:pt>
                 <c:pt idx="6">
                   <c:v>0.16966666666666666</c:v>
                 </c:pt>
                 <c:pt idx="7">
-                  <c:v>0.16633333333333342</c:v>
+                  <c:v>0.16633333333333344</c:v>
                 </c:pt>
                 <c:pt idx="8">
                   <c:v>0.17266666666666666</c:v>
@@ -14890,7 +15635,7 @@
                   <c:v>0.17500000000000004</c:v>
                 </c:pt>
                 <c:pt idx="17">
-                  <c:v>0.18400000000000011</c:v>
+                  <c:v>0.18400000000000022</c:v>
                 </c:pt>
               </c:numCache>
             </c:numRef>
@@ -14981,16 +15726,16 @@
                   <c:v>0.18166666666666664</c:v>
                 </c:pt>
                 <c:pt idx="3">
-                  <c:v>0.20933333333333345</c:v>
+                  <c:v>0.20933333333333357</c:v>
                 </c:pt>
                 <c:pt idx="4">
-                  <c:v>0.21200000000000008</c:v>
+                  <c:v>0.21200000000000019</c:v>
                 </c:pt>
                 <c:pt idx="5">
-                  <c:v>0.21400000000000008</c:v>
+                  <c:v>0.21400000000000019</c:v>
                 </c:pt>
                 <c:pt idx="6">
-                  <c:v>0.21600000000000008</c:v>
+                  <c:v>0.21600000000000019</c:v>
                 </c:pt>
                 <c:pt idx="7">
                   <c:v>0.23100000000000001</c:v>
@@ -15020,7 +15765,7 @@
                   <c:v>0.23300000000000001</c:v>
                 </c:pt>
                 <c:pt idx="16">
-                  <c:v>0.23133333333333339</c:v>
+                  <c:v>0.2313333333333335</c:v>
                 </c:pt>
                 <c:pt idx="17">
                   <c:v>0.23700000000000004</c:v>
@@ -15111,40 +15856,40 @@
                   <c:v>0.14000000000000001</c:v>
                 </c:pt>
                 <c:pt idx="2">
-                  <c:v>0.17833333333333345</c:v>
+                  <c:v>0.17833333333333357</c:v>
                 </c:pt>
                 <c:pt idx="3">
                   <c:v>0.22633333333333341</c:v>
                 </c:pt>
                 <c:pt idx="4">
-                  <c:v>0.24133333333333346</c:v>
+                  <c:v>0.24133333333333357</c:v>
                 </c:pt>
                 <c:pt idx="5">
                   <c:v>0.26033333333333325</c:v>
                 </c:pt>
                 <c:pt idx="6">
-                  <c:v>0.26866666666666683</c:v>
+                  <c:v>0.26866666666666705</c:v>
                 </c:pt>
                 <c:pt idx="7">
-                  <c:v>0.2840000000000002</c:v>
+                  <c:v>0.28400000000000031</c:v>
                 </c:pt>
                 <c:pt idx="8">
-                  <c:v>0.27166666666666683</c:v>
+                  <c:v>0.27166666666666706</c:v>
                 </c:pt>
                 <c:pt idx="9">
-                  <c:v>0.28800000000000014</c:v>
+                  <c:v>0.28800000000000031</c:v>
                 </c:pt>
                 <c:pt idx="10">
-                  <c:v>0.29100000000000015</c:v>
+                  <c:v>0.29100000000000031</c:v>
                 </c:pt>
                 <c:pt idx="11">
                   <c:v>0.28733333333333327</c:v>
                 </c:pt>
                 <c:pt idx="12">
-                  <c:v>0.2816666666666669</c:v>
+                  <c:v>0.28166666666666712</c:v>
                 </c:pt>
                 <c:pt idx="13">
-                  <c:v>0.29900000000000021</c:v>
+                  <c:v>0.29900000000000032</c:v>
                 </c:pt>
                 <c:pt idx="14">
                   <c:v>0.28733333333333333</c:v>
@@ -15256,28 +16001,28 @@
                   <c:v>0.27400000000000002</c:v>
                 </c:pt>
                 <c:pt idx="6">
-                  <c:v>0.30666666666666692</c:v>
+                  <c:v>0.30666666666666725</c:v>
                 </c:pt>
                 <c:pt idx="7">
                   <c:v>0.33233333333333337</c:v>
                 </c:pt>
                 <c:pt idx="8">
-                  <c:v>0.32666666666666694</c:v>
+                  <c:v>0.32666666666666738</c:v>
                 </c:pt>
                 <c:pt idx="9">
                   <c:v>0.33533333333333332</c:v>
                 </c:pt>
                 <c:pt idx="10">
-                  <c:v>0.33500000000000024</c:v>
+                  <c:v>0.33500000000000052</c:v>
                 </c:pt>
                 <c:pt idx="11">
                   <c:v>0.33333333333333331</c:v>
                 </c:pt>
                 <c:pt idx="12">
-                  <c:v>0.33100000000000024</c:v>
+                  <c:v>0.33100000000000052</c:v>
                 </c:pt>
                 <c:pt idx="13">
-                  <c:v>0.32700000000000018</c:v>
+                  <c:v>0.32700000000000046</c:v>
                 </c:pt>
                 <c:pt idx="14">
                   <c:v>0.33833333333333337</c:v>
@@ -15371,13 +16116,13 @@
                 <c:formatCode>0.000</c:formatCode>
                 <c:ptCount val="18"/>
                 <c:pt idx="0">
-                  <c:v>0.10166666666666671</c:v>
+                  <c:v>0.10166666666666672</c:v>
                 </c:pt>
                 <c:pt idx="1">
-                  <c:v>0.13533333333333342</c:v>
+                  <c:v>0.13533333333333344</c:v>
                 </c:pt>
                 <c:pt idx="2">
-                  <c:v>0.18200000000000011</c:v>
+                  <c:v>0.18200000000000022</c:v>
                 </c:pt>
                 <c:pt idx="3">
                   <c:v>0.2196666666666667</c:v>
@@ -15389,7 +16134,7 @@
                   <c:v>0.28333333333333333</c:v>
                 </c:pt>
                 <c:pt idx="6">
-                  <c:v>0.32566666666666705</c:v>
+                  <c:v>0.32566666666666744</c:v>
                 </c:pt>
                 <c:pt idx="7">
                   <c:v>0.36933333333333335</c:v>
@@ -15398,7 +16143,7 @@
                   <c:v>0.37633333333333335</c:v>
                 </c:pt>
                 <c:pt idx="9">
-                  <c:v>0.38866666666666694</c:v>
+                  <c:v>0.38866666666666738</c:v>
                 </c:pt>
                 <c:pt idx="10">
                   <c:v>0.3793333333333333</c:v>
@@ -15407,7 +16152,7 @@
                   <c:v>0.39433333333333337</c:v>
                 </c:pt>
                 <c:pt idx="12">
-                  <c:v>0.38566666666666694</c:v>
+                  <c:v>0.38566666666666738</c:v>
                 </c:pt>
                 <c:pt idx="13">
                   <c:v>0.38933333333333336</c:v>
@@ -15416,13 +16161,13 @@
                   <c:v>0.38933333333333336</c:v>
                 </c:pt>
                 <c:pt idx="15">
-                  <c:v>0.39800000000000024</c:v>
+                  <c:v>0.39800000000000052</c:v>
                 </c:pt>
                 <c:pt idx="16">
-                  <c:v>0.39500000000000024</c:v>
+                  <c:v>0.39500000000000052</c:v>
                 </c:pt>
                 <c:pt idx="17">
-                  <c:v>0.39000000000000018</c:v>
+                  <c:v>0.39000000000000046</c:v>
                 </c:pt>
               </c:numCache>
             </c:numRef>
@@ -15507,7 +16252,7 @@
                   <c:v>9.7333333333333341E-2</c:v>
                 </c:pt>
                 <c:pt idx="1">
-                  <c:v>0.14533333333333343</c:v>
+                  <c:v>0.14533333333333354</c:v>
                 </c:pt>
                 <c:pt idx="2">
                   <c:v>0.17766666666666664</c:v>
@@ -15516,7 +16261,7 @@
                   <c:v>0.2156666666666667</c:v>
                 </c:pt>
                 <c:pt idx="4">
-                  <c:v>0.24833333333333346</c:v>
+                  <c:v>0.24833333333333363</c:v>
                 </c:pt>
                 <c:pt idx="5">
                   <c:v>0.28433333333333333</c:v>
@@ -15531,10 +16276,10 @@
                   <c:v>0.41033333333333327</c:v>
                 </c:pt>
                 <c:pt idx="9">
-                  <c:v>0.43700000000000017</c:v>
+                  <c:v>0.43700000000000039</c:v>
                 </c:pt>
                 <c:pt idx="10">
-                  <c:v>0.43900000000000017</c:v>
+                  <c:v>0.43900000000000039</c:v>
                 </c:pt>
                 <c:pt idx="11">
                   <c:v>0.44333333333333325</c:v>
@@ -15546,10 +16291,10 @@
                   <c:v>0.45433333333333326</c:v>
                 </c:pt>
                 <c:pt idx="14">
-                  <c:v>0.43666666666666692</c:v>
+                  <c:v>0.43666666666666726</c:v>
                 </c:pt>
                 <c:pt idx="15">
-                  <c:v>0.45866666666666678</c:v>
+                  <c:v>0.458666666666667</c:v>
                 </c:pt>
                 <c:pt idx="16">
                   <c:v>0.46100000000000002</c:v>
@@ -15643,10 +16388,10 @@
                   <c:v>0.13966666666666666</c:v>
                 </c:pt>
                 <c:pt idx="2">
-                  <c:v>0.18233333333333346</c:v>
+                  <c:v>0.18233333333333357</c:v>
                 </c:pt>
                 <c:pt idx="3">
-                  <c:v>0.21833333333333346</c:v>
+                  <c:v>0.21833333333333363</c:v>
                 </c:pt>
                 <c:pt idx="4">
                   <c:v>0.251</c:v>
@@ -15655,7 +16400,7 @@
                   <c:v>0.27400000000000002</c:v>
                 </c:pt>
                 <c:pt idx="6">
-                  <c:v>0.338666666666667</c:v>
+                  <c:v>0.3386666666666675</c:v>
                 </c:pt>
                 <c:pt idx="7">
                   <c:v>0.39833333333333332</c:v>
@@ -15667,19 +16412,19 @@
                   <c:v>0.45100000000000001</c:v>
                 </c:pt>
                 <c:pt idx="10">
-                  <c:v>0.47200000000000014</c:v>
+                  <c:v>0.47200000000000031</c:v>
                 </c:pt>
                 <c:pt idx="11">
                   <c:v>0.49133333333333334</c:v>
                 </c:pt>
                 <c:pt idx="12">
-                  <c:v>0.49300000000000022</c:v>
+                  <c:v>0.49300000000000038</c:v>
                 </c:pt>
                 <c:pt idx="13">
-                  <c:v>0.49900000000000017</c:v>
+                  <c:v>0.49900000000000039</c:v>
                 </c:pt>
                 <c:pt idx="14">
-                  <c:v>0.49666666666666692</c:v>
+                  <c:v>0.49666666666666726</c:v>
                 </c:pt>
                 <c:pt idx="15">
                   <c:v>0.5053333333333333</c:v>
@@ -15770,10 +16515,10 @@
                 <c:formatCode>0.000</c:formatCode>
                 <c:ptCount val="18"/>
                 <c:pt idx="0">
-                  <c:v>9.6666666666666762E-2</c:v>
+                  <c:v>9.6666666666666845E-2</c:v>
                 </c:pt>
                 <c:pt idx="1">
-                  <c:v>0.14533333333333343</c:v>
+                  <c:v>0.14533333333333354</c:v>
                 </c:pt>
                 <c:pt idx="2">
                   <c:v>0.1886666666666667</c:v>
@@ -15782,7 +16527,7 @@
                   <c:v>0.22133333333333341</c:v>
                 </c:pt>
                 <c:pt idx="4">
-                  <c:v>0.24633333333333346</c:v>
+                  <c:v>0.24633333333333363</c:v>
                 </c:pt>
                 <c:pt idx="5">
                   <c:v>0.28133333333333327</c:v>
@@ -15800,7 +16545,7 @@
                   <c:v>0.47833333333333333</c:v>
                 </c:pt>
                 <c:pt idx="10">
-                  <c:v>0.48800000000000021</c:v>
+                  <c:v>0.48800000000000032</c:v>
                 </c:pt>
                 <c:pt idx="11">
                   <c:v>0.51366666666666649</c:v>
@@ -15821,19 +16566,19 @@
                   <c:v>0.56733333333333369</c:v>
                 </c:pt>
                 <c:pt idx="17">
-                  <c:v>0.5710000000000004</c:v>
+                  <c:v>0.57100000000000062</c:v>
                 </c:pt>
               </c:numCache>
             </c:numRef>
           </c:val>
         </c:ser>
         <c:bandFmts/>
-        <c:axId val="86362368"/>
-        <c:axId val="86372736"/>
-        <c:axId val="96671488"/>
+        <c:axId val="86310272"/>
+        <c:axId val="89466368"/>
+        <c:axId val="78294080"/>
       </c:surface3DChart>
       <c:catAx>
-        <c:axId val="86362368"/>
+        <c:axId val="86310272"/>
         <c:scaling>
           <c:orientation val="minMax"/>
         </c:scaling>
@@ -15874,14 +16619,14 @@
             <a:endParaRPr lang="es-AR"/>
           </a:p>
         </c:txPr>
-        <c:crossAx val="86372736"/>
+        <c:crossAx val="89466368"/>
         <c:crosses val="autoZero"/>
         <c:auto val="1"/>
         <c:lblAlgn val="ctr"/>
         <c:lblOffset val="100"/>
       </c:catAx>
       <c:valAx>
-        <c:axId val="86372736"/>
+        <c:axId val="89466368"/>
         <c:scaling>
           <c:orientation val="minMax"/>
           <c:max val="1"/>
@@ -15924,12 +16669,12 @@
             <a:endParaRPr lang="es-AR"/>
           </a:p>
         </c:txPr>
-        <c:crossAx val="86362368"/>
+        <c:crossAx val="86310272"/>
         <c:crosses val="autoZero"/>
         <c:crossBetween val="midCat"/>
       </c:valAx>
       <c:serAx>
-        <c:axId val="96671488"/>
+        <c:axId val="78294080"/>
         <c:scaling>
           <c:orientation val="minMax"/>
         </c:scaling>
@@ -15964,7 +16709,7 @@
             <a:endParaRPr lang="es-AR"/>
           </a:p>
         </c:txPr>
-        <c:crossAx val="86372736"/>
+        <c:crossAx val="89466368"/>
         <c:crosses val="autoZero"/>
       </c:serAx>
     </c:plotArea>
@@ -15989,6 +16734,7 @@
 
 <file path=word/charts/chart5.xml><?xml version="1.0" encoding="utf-8"?>
 <c:chartSpace xmlns:c="http://schemas.openxmlformats.org/drawingml/2006/chart" xmlns:a="http://schemas.openxmlformats.org/drawingml/2006/main" xmlns:r="http://schemas.openxmlformats.org/officeDocument/2006/relationships">
+  <c:date1904 val="1"/>
   <c:lang val="es-AR"/>
   <c:chart>
     <c:title>
@@ -16114,7 +16860,7 @@
                   <c:v>1801.6666666666667</c:v>
                 </c:pt>
                 <c:pt idx="8">
-                  <c:v>2197.3333333333371</c:v>
+                  <c:v>2197.3333333333421</c:v>
                 </c:pt>
                 <c:pt idx="9">
                   <c:v>2706</c:v>
@@ -16126,13 +16872,13 @@
                   <c:v>3486</c:v>
                 </c:pt>
                 <c:pt idx="12">
-                  <c:v>3615.3333333333371</c:v>
+                  <c:v>3615.3333333333421</c:v>
                 </c:pt>
                 <c:pt idx="13">
                   <c:v>4454</c:v>
                 </c:pt>
                 <c:pt idx="14">
-                  <c:v>4970.6666666666742</c:v>
+                  <c:v>4970.6666666666843</c:v>
                 </c:pt>
                 <c:pt idx="15">
                   <c:v>5915</c:v>
@@ -16232,7 +16978,7 @@
                   <c:v>148</c:v>
                 </c:pt>
                 <c:pt idx="3">
-                  <c:v>228.66666666666657</c:v>
+                  <c:v>228.66666666666652</c:v>
                 </c:pt>
                 <c:pt idx="4">
                   <c:v>299</c:v>
@@ -16250,7 +16996,7 @@
                   <c:v>884.3333333333336</c:v>
                 </c:pt>
                 <c:pt idx="9">
-                  <c:v>1179.3333333333323</c:v>
+                  <c:v>1179.3333333333305</c:v>
                 </c:pt>
                 <c:pt idx="10">
                   <c:v>1349.6666666666667</c:v>
@@ -16262,10 +17008,10 @@
                   <c:v>1818.6666666666667</c:v>
                 </c:pt>
                 <c:pt idx="13">
-                  <c:v>2055.6666666666642</c:v>
+                  <c:v>2055.6666666666611</c:v>
                 </c:pt>
                 <c:pt idx="14">
-                  <c:v>2407.3333333333371</c:v>
+                  <c:v>2407.3333333333421</c:v>
                 </c:pt>
                 <c:pt idx="15">
                   <c:v>2756</c:v>
@@ -16274,7 +17020,7 @@
                   <c:v>3055</c:v>
                 </c:pt>
                 <c:pt idx="17">
-                  <c:v>3425.3333333333371</c:v>
+                  <c:v>3425.3333333333421</c:v>
                 </c:pt>
               </c:numCache>
             </c:numRef>
@@ -16365,10 +17111,10 @@
                   <c:v>59.333333333333336</c:v>
                 </c:pt>
                 <c:pt idx="3">
-                  <c:v>92.333333333333286</c:v>
+                  <c:v>92.333333333333258</c:v>
                 </c:pt>
                 <c:pt idx="4">
-                  <c:v>132.33333333333343</c:v>
+                  <c:v>132.33333333333354</c:v>
                 </c:pt>
                 <c:pt idx="5">
                   <c:v>167</c:v>
@@ -16395,7 +17141,7 @@
                   <c:v>1041.6666666666667</c:v>
                 </c:pt>
                 <c:pt idx="13">
-                  <c:v>1272.3333333333323</c:v>
+                  <c:v>1272.3333333333305</c:v>
                 </c:pt>
                 <c:pt idx="14">
                   <c:v>1480</c:v>
@@ -16407,7 +17153,7 @@
                   <c:v>1958</c:v>
                 </c:pt>
                 <c:pt idx="17">
-                  <c:v>2128.6666666666642</c:v>
+                  <c:v>2128.6666666666611</c:v>
                 </c:pt>
               </c:numCache>
             </c:numRef>
@@ -16501,16 +17247,16 @@
                   <c:v>44</c:v>
                 </c:pt>
                 <c:pt idx="4">
-                  <c:v>67.333333333333286</c:v>
+                  <c:v>67.333333333333258</c:v>
                 </c:pt>
                 <c:pt idx="5">
                   <c:v>90</c:v>
                 </c:pt>
                 <c:pt idx="6">
-                  <c:v>147.33333333333343</c:v>
+                  <c:v>147.33333333333354</c:v>
                 </c:pt>
                 <c:pt idx="7">
-                  <c:v>228.66666666666657</c:v>
+                  <c:v>228.66666666666652</c:v>
                 </c:pt>
                 <c:pt idx="8">
                   <c:v>312.33333333333331</c:v>
@@ -16643,7 +17389,7 @@
                   <c:v>80.666666666666671</c:v>
                 </c:pt>
                 <c:pt idx="7">
-                  <c:v>135.33333333333343</c:v>
+                  <c:v>135.33333333333354</c:v>
                 </c:pt>
                 <c:pt idx="8">
                   <c:v>196</c:v>
@@ -16652,10 +17398,10 @@
                   <c:v>262</c:v>
                 </c:pt>
                 <c:pt idx="10">
-                  <c:v>296.66666666666691</c:v>
+                  <c:v>296.66666666666708</c:v>
                 </c:pt>
                 <c:pt idx="11">
-                  <c:v>379.66666666666691</c:v>
+                  <c:v>379.66666666666708</c:v>
                 </c:pt>
                 <c:pt idx="12">
                   <c:v>428.33333333333331</c:v>
@@ -16770,16 +17516,16 @@
                   <c:v>0</c:v>
                 </c:pt>
                 <c:pt idx="5">
-                  <c:v>29.333333333333311</c:v>
+                  <c:v>29.333333333333282</c:v>
                 </c:pt>
                 <c:pt idx="6">
-                  <c:v>48.666666666666622</c:v>
+                  <c:v>48.666666666666565</c:v>
                 </c:pt>
                 <c:pt idx="7">
                   <c:v>80</c:v>
                 </c:pt>
                 <c:pt idx="8">
-                  <c:v>116.33333333333329</c:v>
+                  <c:v>116.33333333333323</c:v>
                 </c:pt>
                 <c:pt idx="9">
                   <c:v>161</c:v>
@@ -16794,10 +17540,10 @@
                   <c:v>307</c:v>
                 </c:pt>
                 <c:pt idx="13">
-                  <c:v>417.66666666666691</c:v>
+                  <c:v>417.66666666666708</c:v>
                 </c:pt>
                 <c:pt idx="14">
-                  <c:v>490.66666666666691</c:v>
+                  <c:v>490.66666666666708</c:v>
                 </c:pt>
                 <c:pt idx="15">
                   <c:v>589.66666666666663</c:v>
@@ -16921,10 +17667,10 @@
                   <c:v>138</c:v>
                 </c:pt>
                 <c:pt idx="11">
-                  <c:v>165.66666666666657</c:v>
+                  <c:v>165.66666666666652</c:v>
                 </c:pt>
                 <c:pt idx="12">
-                  <c:v>198.33333333333343</c:v>
+                  <c:v>198.33333333333354</c:v>
                 </c:pt>
                 <c:pt idx="13">
                   <c:v>280</c:v>
@@ -17042,7 +17788,7 @@
                   <c:v>20.666666666666668</c:v>
                 </c:pt>
                 <c:pt idx="7">
-                  <c:v>34.666666666666622</c:v>
+                  <c:v>34.666666666666565</c:v>
                 </c:pt>
                 <c:pt idx="8">
                   <c:v>45.333333333333336</c:v>
@@ -17057,10 +17803,10 @@
                   <c:v>112</c:v>
                 </c:pt>
                 <c:pt idx="12">
-                  <c:v>131.33333333333343</c:v>
+                  <c:v>131.33333333333354</c:v>
                 </c:pt>
                 <c:pt idx="13">
-                  <c:v>178.33333333333343</c:v>
+                  <c:v>178.33333333333354</c:v>
                 </c:pt>
                 <c:pt idx="14">
                   <c:v>261</c:v>
@@ -17069,10 +17815,10 @@
                   <c:v>295</c:v>
                 </c:pt>
                 <c:pt idx="16">
-                  <c:v>347.66666666666691</c:v>
+                  <c:v>347.66666666666708</c:v>
                 </c:pt>
                 <c:pt idx="17">
-                  <c:v>414.66666666666691</c:v>
+                  <c:v>414.66666666666708</c:v>
                 </c:pt>
               </c:numCache>
             </c:numRef>
@@ -17178,13 +17924,13 @@
                   <c:v>25.666666666666668</c:v>
                 </c:pt>
                 <c:pt idx="8">
-                  <c:v>32.666666666666622</c:v>
+                  <c:v>32.666666666666565</c:v>
                 </c:pt>
                 <c:pt idx="9">
                   <c:v>46</c:v>
                 </c:pt>
                 <c:pt idx="10">
-                  <c:v>56.666666666666622</c:v>
+                  <c:v>56.666666666666565</c:v>
                 </c:pt>
                 <c:pt idx="11">
                   <c:v>73.666666666666671</c:v>
@@ -17196,13 +17942,13 @@
                   <c:v>119.66666666666667</c:v>
                 </c:pt>
                 <c:pt idx="14">
-                  <c:v>168.66666666666657</c:v>
+                  <c:v>168.66666666666652</c:v>
                 </c:pt>
                 <c:pt idx="15">
-                  <c:v>206.66666666666657</c:v>
+                  <c:v>206.66666666666652</c:v>
                 </c:pt>
                 <c:pt idx="16">
-                  <c:v>226.66666666666657</c:v>
+                  <c:v>226.66666666666652</c:v>
                 </c:pt>
                 <c:pt idx="17">
                   <c:v>306.33333333333331</c:v>
@@ -17323,13 +18069,13 @@
                   <c:v>52</c:v>
                 </c:pt>
                 <c:pt idx="12">
-                  <c:v>64.333333333333286</c:v>
+                  <c:v>64.333333333333258</c:v>
                 </c:pt>
                 <c:pt idx="13">
                   <c:v>85.666666666666671</c:v>
                 </c:pt>
                 <c:pt idx="14">
-                  <c:v>115.33333333333329</c:v>
+                  <c:v>115.33333333333323</c:v>
                 </c:pt>
                 <c:pt idx="15">
                   <c:v>137</c:v>
@@ -17338,19 +18084,19 @@
                   <c:v>172</c:v>
                 </c:pt>
                 <c:pt idx="17">
-                  <c:v>204.33333333333343</c:v>
+                  <c:v>204.33333333333354</c:v>
                 </c:pt>
               </c:numCache>
             </c:numRef>
           </c:val>
         </c:ser>
         <c:bandFmts/>
-        <c:axId val="86693376"/>
-        <c:axId val="86695296"/>
-        <c:axId val="86687744"/>
+        <c:axId val="89530752"/>
+        <c:axId val="89532672"/>
+        <c:axId val="78913984"/>
       </c:surface3DChart>
       <c:catAx>
-        <c:axId val="86693376"/>
+        <c:axId val="89530752"/>
         <c:scaling>
           <c:orientation val="minMax"/>
         </c:scaling>
@@ -17386,14 +18132,14 @@
             <a:endParaRPr lang="es-AR"/>
           </a:p>
         </c:txPr>
-        <c:crossAx val="86695296"/>
+        <c:crossAx val="89532672"/>
         <c:crosses val="autoZero"/>
         <c:auto val="1"/>
         <c:lblAlgn val="ctr"/>
         <c:lblOffset val="100"/>
       </c:catAx>
       <c:valAx>
-        <c:axId val="86695296"/>
+        <c:axId val="89532672"/>
         <c:scaling>
           <c:orientation val="minMax"/>
         </c:scaling>
@@ -17434,12 +18180,12 @@
             <a:endParaRPr lang="es-AR"/>
           </a:p>
         </c:txPr>
-        <c:crossAx val="86693376"/>
+        <c:crossAx val="89530752"/>
         <c:crosses val="autoZero"/>
         <c:crossBetween val="midCat"/>
       </c:valAx>
       <c:serAx>
-        <c:axId val="86687744"/>
+        <c:axId val="78913984"/>
         <c:scaling>
           <c:orientation val="maxMin"/>
         </c:scaling>
@@ -17478,7 +18224,7 @@
             <a:endParaRPr lang="es-AR"/>
           </a:p>
         </c:txPr>
-        <c:crossAx val="86695296"/>
+        <c:crossAx val="89532672"/>
         <c:crosses val="autoZero"/>
       </c:serAx>
     </c:plotArea>
@@ -17490,6 +18236,7 @@
 
 <file path=word/charts/chart6.xml><?xml version="1.0" encoding="utf-8"?>
 <c:chartSpace xmlns:c="http://schemas.openxmlformats.org/drawingml/2006/chart" xmlns:a="http://schemas.openxmlformats.org/drawingml/2006/main" xmlns:r="http://schemas.openxmlformats.org/officeDocument/2006/relationships">
+  <c:date1904 val="1"/>
   <c:lang val="es-AR"/>
   <c:chart>
     <c:title>
@@ -17811,11 +18558,11 @@
             </c:numRef>
           </c:val>
         </c:ser>
-        <c:axId val="86763776"/>
-        <c:axId val="86811008"/>
+        <c:axId val="89638016"/>
+        <c:axId val="89639936"/>
       </c:areaChart>
       <c:catAx>
-        <c:axId val="86763776"/>
+        <c:axId val="89638016"/>
         <c:scaling>
           <c:orientation val="minMax"/>
         </c:scaling>
@@ -17855,14 +18602,14 @@
             <a:endParaRPr lang="es-AR"/>
           </a:p>
         </c:txPr>
-        <c:crossAx val="86811008"/>
+        <c:crossAx val="89639936"/>
         <c:crosses val="autoZero"/>
         <c:auto val="1"/>
         <c:lblAlgn val="ctr"/>
         <c:lblOffset val="100"/>
       </c:catAx>
       <c:valAx>
-        <c:axId val="86811008"/>
+        <c:axId val="89639936"/>
         <c:scaling>
           <c:orientation val="minMax"/>
           <c:max val="10"/>
@@ -17905,7 +18652,7 @@
             <a:endParaRPr lang="es-AR"/>
           </a:p>
         </c:txPr>
-        <c:crossAx val="86763776"/>
+        <c:crossAx val="89638016"/>
         <c:crosses val="autoZero"/>
         <c:crossBetween val="midCat"/>
       </c:valAx>
@@ -19063,7 +19810,7 @@
 </file>
 
 <file path=customXml/itemProps1.xml><?xml version="1.0" encoding="utf-8"?>
-<ds:datastoreItem xmlns:ds="http://schemas.openxmlformats.org/officeDocument/2006/customXml" ds:itemID="{BF85F7B1-E865-4F8F-AF53-5DC144151156}">
+<ds:datastoreItem xmlns:ds="http://schemas.openxmlformats.org/officeDocument/2006/customXml" ds:itemID="{0FD46396-A719-4D5F-90A7-95EB24EF9D06}">
   <ds:schemaRefs>
     <ds:schemaRef ds:uri="http://schemas.openxmlformats.org/officeDocument/2006/bibliography"/>
   </ds:schemaRefs>

</xml_diff>